<commit_message>
Writing Doc and fixes some vocabs
</commit_message>
<xml_diff>
--- a/Network1-Protocols.docx
+++ b/Network1-Protocols.docx
@@ -66,19 +66,16 @@
           <w:szCs w:val="40"/>
           <w:cs/>
         </w:rPr>
-        <w:t xml:space="preserve">นาย </w:t>
-      </w:r>
-      <w:proofErr w:type="spellStart"/>
+        <w:t xml:space="preserve">นาย ปิยณัฐ กันเดช </w:t>
+      </w:r>
       <w:r>
         <w:rPr>
           <w:rFonts w:ascii="Angsana New" w:hAnsi="Angsana New" w:cs="Angsana New"/>
           <w:sz w:val="32"/>
           <w:szCs w:val="40"/>
-          <w:cs/>
-        </w:rPr>
-        <w:t>ปิยณัฐ</w:t>
-      </w:r>
-      <w:proofErr w:type="spellEnd"/>
+        </w:rPr>
+        <w:t>5910401092</w:t>
+      </w:r>
       <w:r>
         <w:rPr>
           <w:rFonts w:ascii="Angsana New" w:hAnsi="Angsana New" w:cs="Angsana New"/>
@@ -86,7 +83,7 @@
           <w:szCs w:val="40"/>
           <w:cs/>
         </w:rPr>
-        <w:t xml:space="preserve"> กันเดช </w:t>
+        <w:t xml:space="preserve"> หมู่เรียน </w:t>
       </w:r>
       <w:r>
         <w:rPr>
@@ -94,82 +91,25 @@
           <w:sz w:val="32"/>
           <w:szCs w:val="40"/>
         </w:rPr>
-        <w:t>5910401092</w:t>
-      </w:r>
-      <w:r>
+        <w:t>1</w:t>
+      </w:r>
+    </w:p>
+    <w:p>
+      <w:pPr>
         <w:rPr>
           <w:rFonts w:ascii="Angsana New" w:hAnsi="Angsana New" w:cs="Angsana New"/>
           <w:sz w:val="32"/>
           <w:szCs w:val="40"/>
-          <w:cs/>
-        </w:rPr>
-        <w:t xml:space="preserve"> หมู่เรียน </w:t>
-      </w:r>
+        </w:rPr>
+      </w:pPr>
       <w:r>
         <w:rPr>
           <w:rFonts w:ascii="Angsana New" w:hAnsi="Angsana New" w:cs="Angsana New"/>
           <w:sz w:val="32"/>
           <w:szCs w:val="40"/>
-        </w:rPr>
-        <w:t>1</w:t>
-      </w:r>
-    </w:p>
-    <w:p>
-      <w:pPr>
-        <w:rPr>
-          <w:rFonts w:ascii="Angsana New" w:hAnsi="Angsana New" w:cs="Angsana New"/>
-          <w:sz w:val="32"/>
-          <w:szCs w:val="40"/>
-        </w:rPr>
-      </w:pPr>
-      <w:r>
-        <w:rPr>
-          <w:rFonts w:ascii="Angsana New" w:hAnsi="Angsana New" w:cs="Angsana New"/>
-          <w:sz w:val="32"/>
-          <w:szCs w:val="40"/>
-          <w:cs/>
-        </w:rPr>
-        <w:t xml:space="preserve">นาย </w:t>
-      </w:r>
-      <w:proofErr w:type="spellStart"/>
-      <w:r>
-        <w:rPr>
-          <w:rFonts w:ascii="Angsana New" w:hAnsi="Angsana New" w:cs="Angsana New"/>
-          <w:sz w:val="32"/>
-          <w:szCs w:val="40"/>
-          <w:cs/>
-        </w:rPr>
-        <w:t>ปุญญพัฒน์</w:t>
-      </w:r>
-      <w:proofErr w:type="spellEnd"/>
-      <w:r>
-        <w:rPr>
-          <w:rFonts w:ascii="Angsana New" w:hAnsi="Angsana New" w:cs="Angsana New"/>
-          <w:sz w:val="32"/>
-          <w:szCs w:val="40"/>
-          <w:cs/>
-        </w:rPr>
-        <w:t xml:space="preserve"> ญาณวิ</w:t>
-      </w:r>
-      <w:proofErr w:type="spellStart"/>
-      <w:r>
-        <w:rPr>
-          <w:rFonts w:ascii="Angsana New" w:hAnsi="Angsana New" w:cs="Angsana New"/>
-          <w:sz w:val="32"/>
-          <w:szCs w:val="40"/>
-          <w:cs/>
-        </w:rPr>
-        <w:t>สิฏฐ์</w:t>
-      </w:r>
-      <w:proofErr w:type="spellEnd"/>
-      <w:r>
-        <w:rPr>
-          <w:rFonts w:ascii="Angsana New" w:hAnsi="Angsana New" w:cs="Angsana New"/>
-          <w:sz w:val="32"/>
-          <w:szCs w:val="40"/>
-          <w:cs/>
-        </w:rPr>
-        <w:t xml:space="preserve"> </w:t>
+          <w:cs/>
+        </w:rPr>
+        <w:t xml:space="preserve">นาย ปุญญพัฒน์ ญาณวิสิฏฐ์ </w:t>
       </w:r>
       <w:r>
         <w:rPr>
@@ -300,7 +240,6 @@
         </w:rPr>
         <w:t xml:space="preserve">จะส่งข้อความไปหา </w:t>
       </w:r>
-      <w:proofErr w:type="gramStart"/>
       <w:r>
         <w:rPr>
           <w:rFonts w:ascii="Angsana New" w:hAnsi="Angsana New" w:cs="Angsana New"/>
@@ -324,15 +263,113 @@
           <w:szCs w:val="36"/>
           <w:cs/>
         </w:rPr>
-        <w:t>แล้วทาง</w:t>
-      </w:r>
-      <w:proofErr w:type="gramEnd"/>
-      <w:r>
-        <w:rPr>
-          <w:rFonts w:ascii="Angsana New" w:hAnsi="Angsana New" w:cs="Angsana New" w:hint="cs"/>
-          <w:sz w:val="36"/>
-          <w:szCs w:val="36"/>
-          <w:cs/>
+        <w:t xml:space="preserve">แล้วทาง </w:t>
+      </w:r>
+      <w:r>
+        <w:rPr>
+          <w:rFonts w:ascii="Angsana New" w:hAnsi="Angsana New" w:cs="Angsana New"/>
+          <w:sz w:val="36"/>
+          <w:szCs w:val="36"/>
+        </w:rPr>
+        <w:t xml:space="preserve">Server </w:t>
+      </w:r>
+      <w:r>
+        <w:rPr>
+          <w:rFonts w:ascii="Angsana New" w:hAnsi="Angsana New" w:cs="Angsana New" w:hint="cs"/>
+          <w:sz w:val="36"/>
+          <w:szCs w:val="36"/>
+          <w:cs/>
+        </w:rPr>
+        <w:t xml:space="preserve">จะแยกข้อความเป็นส่วนๆ </w:t>
+      </w:r>
+      <w:r>
+        <w:rPr>
+          <w:rFonts w:ascii="Angsana New" w:hAnsi="Angsana New" w:cs="Angsana New" w:hint="cs"/>
+          <w:sz w:val="36"/>
+          <w:szCs w:val="36"/>
+          <w:cs/>
+        </w:rPr>
+        <w:t xml:space="preserve">                                   </w:t>
+      </w:r>
+      <w:r>
+        <w:rPr>
+          <w:rFonts w:ascii="Angsana New" w:hAnsi="Angsana New" w:cs="Angsana New" w:hint="cs"/>
+          <w:sz w:val="36"/>
+          <w:szCs w:val="36"/>
+          <w:cs/>
+        </w:rPr>
+        <w:t xml:space="preserve">โดยส่วนแรกเรียกว่า  </w:t>
+      </w:r>
+      <w:r>
+        <w:rPr>
+          <w:rFonts w:ascii="Angsana New" w:hAnsi="Angsana New" w:cs="Angsana New"/>
+          <w:sz w:val="36"/>
+          <w:szCs w:val="36"/>
+        </w:rPr>
+        <w:t xml:space="preserve">Command </w:t>
+      </w:r>
+      <w:r>
+        <w:rPr>
+          <w:rFonts w:ascii="Angsana New" w:hAnsi="Angsana New" w:cs="Angsana New" w:hint="cs"/>
+          <w:sz w:val="36"/>
+          <w:szCs w:val="36"/>
+          <w:cs/>
+        </w:rPr>
+        <w:t xml:space="preserve">และส่วนที่เหลือเรียกว่า </w:t>
+      </w:r>
+      <w:r>
+        <w:rPr>
+          <w:rFonts w:ascii="Angsana New" w:hAnsi="Angsana New" w:cs="Angsana New"/>
+          <w:sz w:val="36"/>
+          <w:szCs w:val="36"/>
+        </w:rPr>
+        <w:t xml:space="preserve">Parameter </w:t>
+      </w:r>
+    </w:p>
+    <w:p>
+      <w:pPr>
+        <w:rPr>
+          <w:rFonts w:ascii="Angsana New" w:hAnsi="Angsana New" w:cs="Angsana New"/>
+          <w:sz w:val="36"/>
+          <w:szCs w:val="36"/>
+        </w:rPr>
+      </w:pPr>
+      <w:r>
+        <w:rPr>
+          <w:rFonts w:ascii="Angsana New" w:hAnsi="Angsana New" w:cs="Angsana New" w:hint="cs"/>
+          <w:sz w:val="36"/>
+          <w:szCs w:val="36"/>
+          <w:cs/>
+        </w:rPr>
+        <w:t>โดยมีวิธีการเขียนดังนี้</w:t>
+      </w:r>
+    </w:p>
+    <w:p>
+      <w:pPr>
+        <w:pStyle w:val="a3"/>
+        <w:numPr>
+          <w:ilvl w:val="0"/>
+          <w:numId w:val="1"/>
+        </w:numPr>
+        <w:rPr>
+          <w:rFonts w:ascii="Angsana New" w:hAnsi="Angsana New" w:cs="Angsana New"/>
+          <w:sz w:val="36"/>
+          <w:szCs w:val="36"/>
+        </w:rPr>
+      </w:pPr>
+      <w:r>
+        <w:rPr>
+          <w:rFonts w:ascii="Angsana New" w:hAnsi="Angsana New" w:cs="Angsana New"/>
+          <w:sz w:val="36"/>
+          <w:szCs w:val="36"/>
+        </w:rPr>
+        <w:t xml:space="preserve">start + </w:t>
+      </w:r>
+      <w:r>
+        <w:rPr>
+          <w:rFonts w:ascii="Angsana New" w:hAnsi="Angsana New" w:cs="Angsana New"/>
+          <w:sz w:val="36"/>
+          <w:szCs w:val="36"/>
         </w:rPr>
         <w:t xml:space="preserve"> </w:t>
       </w:r>
@@ -342,60 +379,252 @@
           <w:sz w:val="36"/>
           <w:szCs w:val="36"/>
         </w:rPr>
-        <w:t xml:space="preserve">Server </w:t>
-      </w:r>
-      <w:r>
-        <w:rPr>
-          <w:rFonts w:ascii="Angsana New" w:hAnsi="Angsana New" w:cs="Angsana New" w:hint="cs"/>
-          <w:sz w:val="36"/>
-          <w:szCs w:val="36"/>
-          <w:cs/>
-        </w:rPr>
-        <w:t xml:space="preserve">จะแยกข้อความเป็นส่วนๆ โดยส่วนแรกเรียกว่า  </w:t>
-      </w:r>
-      <w:r>
-        <w:rPr>
-          <w:rFonts w:ascii="Angsana New" w:hAnsi="Angsana New" w:cs="Angsana New"/>
-          <w:sz w:val="36"/>
-          <w:szCs w:val="36"/>
-        </w:rPr>
-        <w:t xml:space="preserve">Command </w:t>
-      </w:r>
-      <w:r>
-        <w:rPr>
-          <w:rFonts w:ascii="Angsana New" w:hAnsi="Angsana New" w:cs="Angsana New" w:hint="cs"/>
-          <w:sz w:val="36"/>
-          <w:szCs w:val="36"/>
-          <w:cs/>
-        </w:rPr>
-        <w:t xml:space="preserve">และส่วนที่เหลือเรียกว่า </w:t>
-      </w:r>
-      <w:r>
-        <w:rPr>
-          <w:rFonts w:ascii="Angsana New" w:hAnsi="Angsana New" w:cs="Angsana New"/>
-          <w:sz w:val="36"/>
-          <w:szCs w:val="36"/>
-        </w:rPr>
-        <w:t xml:space="preserve">Parameter </w:t>
-      </w:r>
-    </w:p>
-    <w:p>
-      <w:pPr>
-        <w:rPr>
-          <w:rFonts w:ascii="Angsana New" w:hAnsi="Angsana New" w:cs="Angsana New"/>
-          <w:sz w:val="36"/>
-          <w:szCs w:val="36"/>
-        </w:rPr>
-      </w:pPr>
-      <w:r>
-        <w:rPr>
-          <w:rFonts w:ascii="Angsana New" w:hAnsi="Angsana New" w:cs="Angsana New" w:hint="cs"/>
-          <w:sz w:val="36"/>
-          <w:szCs w:val="36"/>
-          <w:cs/>
-        </w:rPr>
-        <w:t>โดยมีวิธีการเขียนดังนี้</w:t>
-      </w:r>
+        <w:t xml:space="preserve">as </w:t>
+      </w:r>
+      <w:r>
+        <w:rPr>
+          <w:rFonts w:ascii="Angsana New" w:hAnsi="Angsana New" w:cs="Angsana New"/>
+          <w:sz w:val="36"/>
+          <w:szCs w:val="36"/>
+        </w:rPr>
+        <w:t xml:space="preserve"> +</w:t>
+      </w:r>
+      <w:r>
+        <w:rPr>
+          <w:rFonts w:ascii="Angsana New" w:hAnsi="Angsana New" w:cs="Angsana New"/>
+          <w:sz w:val="36"/>
+          <w:szCs w:val="36"/>
+        </w:rPr>
+        <w:t xml:space="preserve"> [</w:t>
+      </w:r>
+      <w:r>
+        <w:rPr>
+          <w:rFonts w:ascii="Angsana New" w:hAnsi="Angsana New" w:cs="Angsana New"/>
+          <w:sz w:val="36"/>
+          <w:szCs w:val="36"/>
+        </w:rPr>
+        <w:t>…</w:t>
+      </w:r>
+      <w:r>
+        <w:rPr>
+          <w:rFonts w:ascii="Angsana New" w:hAnsi="Angsana New" w:cs="Angsana New"/>
+          <w:sz w:val="36"/>
+          <w:szCs w:val="36"/>
+        </w:rPr>
+        <w:t>name</w:t>
+      </w:r>
+      <w:r>
+        <w:rPr>
+          <w:rFonts w:ascii="Angsana New" w:hAnsi="Angsana New" w:cs="Angsana New"/>
+          <w:sz w:val="36"/>
+          <w:szCs w:val="36"/>
+        </w:rPr>
+        <w:t>]</w:t>
+      </w:r>
+    </w:p>
+    <w:p>
+      <w:pPr>
+        <w:pStyle w:val="a3"/>
+        <w:numPr>
+          <w:ilvl w:val="1"/>
+          <w:numId w:val="1"/>
+        </w:numPr>
+        <w:rPr>
+          <w:rFonts w:ascii="Angsana New" w:hAnsi="Angsana New" w:cs="Angsana New"/>
+          <w:sz w:val="36"/>
+          <w:szCs w:val="36"/>
+        </w:rPr>
+      </w:pPr>
+      <w:r>
+        <w:rPr>
+          <w:rFonts w:ascii="Angsana New" w:hAnsi="Angsana New" w:cs="Angsana New" w:hint="cs"/>
+          <w:sz w:val="36"/>
+          <w:szCs w:val="36"/>
+          <w:cs/>
+        </w:rPr>
+        <w:t>เริ่มเกมใหม่ โดยใช้ชื่อผู้เล่น</w:t>
+      </w:r>
+      <w:r>
+        <w:rPr>
+          <w:rFonts w:ascii="Angsana New" w:hAnsi="Angsana New" w:cs="Angsana New"/>
+          <w:sz w:val="36"/>
+          <w:szCs w:val="36"/>
+        </w:rPr>
+        <w:t xml:space="preserve"> [name]</w:t>
+      </w:r>
+      <w:r>
+        <w:rPr>
+          <w:rFonts w:ascii="Angsana New" w:hAnsi="Angsana New" w:cs="Angsana New" w:hint="cs"/>
+          <w:sz w:val="36"/>
+          <w:szCs w:val="36"/>
+          <w:cs/>
+        </w:rPr>
+        <w:t xml:space="preserve"> ที่ส่งไปให้ </w:t>
+      </w:r>
+    </w:p>
+    <w:p>
+      <w:pPr>
+        <w:pStyle w:val="a3"/>
+        <w:numPr>
+          <w:ilvl w:val="1"/>
+          <w:numId w:val="1"/>
+        </w:numPr>
+        <w:rPr>
+          <w:rFonts w:ascii="Angsana New" w:hAnsi="Angsana New" w:cs="Angsana New"/>
+          <w:sz w:val="36"/>
+          <w:szCs w:val="36"/>
+        </w:rPr>
+      </w:pPr>
+      <w:r>
+        <w:rPr>
+          <w:rFonts w:ascii="Angsana New" w:hAnsi="Angsana New" w:cs="Angsana New"/>
+          <w:sz w:val="36"/>
+          <w:szCs w:val="36"/>
+        </w:rPr>
+        <w:t xml:space="preserve">Action </w:t>
+      </w:r>
+      <w:r>
+        <w:rPr>
+          <w:rFonts w:ascii="Angsana New" w:hAnsi="Angsana New" w:cs="Angsana New" w:hint="cs"/>
+          <w:sz w:val="36"/>
+          <w:szCs w:val="36"/>
+          <w:cs/>
+        </w:rPr>
+        <w:t>ที่เกิดขึ้น</w:t>
+      </w:r>
+    </w:p>
+    <w:p>
+      <w:pPr>
+        <w:pStyle w:val="a3"/>
+        <w:numPr>
+          <w:ilvl w:val="2"/>
+          <w:numId w:val="1"/>
+        </w:numPr>
+        <w:rPr>
+          <w:rFonts w:ascii="Angsana New" w:hAnsi="Angsana New" w:cs="Angsana New"/>
+          <w:sz w:val="36"/>
+          <w:szCs w:val="36"/>
+        </w:rPr>
+      </w:pPr>
+      <w:r>
+        <w:rPr>
+          <w:rFonts w:ascii="Angsana New" w:hAnsi="Angsana New" w:cs="Angsana New" w:hint="cs"/>
+          <w:sz w:val="36"/>
+          <w:szCs w:val="36"/>
+          <w:cs/>
+        </w:rPr>
+        <w:t>ผู้เล่นจะถูกพาเข้าไปสู่ระบบ โดยเริ่มเกมใหม่ เพื่อใช้คำสั่งอื่นๆต่อได้</w:t>
+      </w:r>
+    </w:p>
+    <w:p>
+      <w:pPr>
+        <w:pStyle w:val="a3"/>
+        <w:numPr>
+          <w:ilvl w:val="1"/>
+          <w:numId w:val="1"/>
+        </w:numPr>
+        <w:rPr>
+          <w:rFonts w:ascii="Angsana New" w:hAnsi="Angsana New" w:cs="Angsana New"/>
+          <w:sz w:val="36"/>
+          <w:szCs w:val="36"/>
+        </w:rPr>
+      </w:pPr>
+      <w:r>
+        <w:rPr>
+          <w:rFonts w:ascii="Angsana New" w:hAnsi="Angsana New" w:cs="Angsana New" w:hint="cs"/>
+          <w:sz w:val="36"/>
+          <w:szCs w:val="36"/>
+          <w:cs/>
+        </w:rPr>
+        <w:t>เงื่อนไขของคำสั่ง</w:t>
+      </w:r>
+    </w:p>
+    <w:p>
+      <w:pPr>
+        <w:pStyle w:val="a3"/>
+        <w:numPr>
+          <w:ilvl w:val="2"/>
+          <w:numId w:val="1"/>
+        </w:numPr>
+        <w:rPr>
+          <w:rFonts w:ascii="Angsana New" w:hAnsi="Angsana New" w:cs="Angsana New"/>
+          <w:sz w:val="36"/>
+          <w:szCs w:val="36"/>
+        </w:rPr>
+      </w:pPr>
+      <w:r>
+        <w:rPr>
+          <w:rFonts w:ascii="Angsana New" w:hAnsi="Angsana New" w:cs="Angsana New" w:hint="cs"/>
+          <w:sz w:val="36"/>
+          <w:szCs w:val="36"/>
+          <w:cs/>
+        </w:rPr>
+        <w:t>ถ้ามีผู้เล่นชื่อนั้นอยู่แล้วจะไม่สามารถเริ่มเกมใหม่ได้</w:t>
+      </w:r>
+    </w:p>
+    <w:p>
+      <w:pPr>
+        <w:pStyle w:val="a3"/>
+        <w:numPr>
+          <w:ilvl w:val="2"/>
+          <w:numId w:val="1"/>
+        </w:numPr>
+        <w:rPr>
+          <w:rFonts w:ascii="Angsana New" w:hAnsi="Angsana New" w:cs="Angsana New" w:hint="cs"/>
+          <w:sz w:val="36"/>
+          <w:szCs w:val="36"/>
+        </w:rPr>
+      </w:pPr>
+      <w:r>
+        <w:rPr>
+          <w:rFonts w:ascii="Angsana New" w:hAnsi="Angsana New" w:cs="Angsana New" w:hint="cs"/>
+          <w:sz w:val="36"/>
+          <w:szCs w:val="36"/>
+          <w:cs/>
+        </w:rPr>
+        <w:t>ถ้าผู้เล่น</w:t>
+      </w:r>
+      <w:r>
+        <w:rPr>
+          <w:rFonts w:ascii="Angsana New" w:hAnsi="Angsana New" w:cs="Angsana New" w:hint="cs"/>
+          <w:sz w:val="36"/>
+          <w:szCs w:val="36"/>
+          <w:cs/>
+        </w:rPr>
+        <w:t>อยู่ในระบบอยู่แล้วจะไม่สามารถใช้คำสั่งนี้ได้</w:t>
+      </w:r>
+    </w:p>
+    <w:p>
+      <w:pPr>
+        <w:pStyle w:val="a3"/>
+        <w:numPr>
+          <w:ilvl w:val="2"/>
+          <w:numId w:val="1"/>
+        </w:numPr>
+        <w:rPr>
+          <w:rFonts w:ascii="Angsana New" w:hAnsi="Angsana New" w:cs="Angsana New"/>
+          <w:sz w:val="36"/>
+          <w:szCs w:val="36"/>
+        </w:rPr>
+      </w:pPr>
+      <w:r>
+        <w:rPr>
+          <w:rFonts w:ascii="Angsana New" w:hAnsi="Angsana New" w:cs="Angsana New" w:hint="cs"/>
+          <w:sz w:val="36"/>
+          <w:szCs w:val="36"/>
+          <w:cs/>
+        </w:rPr>
+        <w:t>ถ้าผู้เล่นต่อสู้อยู่ก็จะไม่สามารถใช้คำสั่งนี้ได้เช่นกัน</w:t>
+      </w:r>
+    </w:p>
+    <w:p>
+      <w:pPr>
+        <w:rPr>
+          <w:rFonts w:ascii="Angsana New" w:hAnsi="Angsana New" w:cs="Angsana New" w:hint="cs"/>
+          <w:sz w:val="36"/>
+          <w:szCs w:val="36"/>
+        </w:rPr>
+      </w:pPr>
     </w:p>
     <w:p>
       <w:pPr>
@@ -416,7 +645,16 @@
           <w:sz w:val="36"/>
           <w:szCs w:val="36"/>
         </w:rPr>
-        <w:t>start</w:t>
+        <w:lastRenderedPageBreak/>
+        <w:t>continue</w:t>
+      </w:r>
+      <w:r>
+        <w:rPr>
+          <w:rFonts w:ascii="Angsana New" w:hAnsi="Angsana New" w:cs="Angsana New"/>
+          <w:sz w:val="36"/>
+          <w:szCs w:val="36"/>
+        </w:rPr>
+        <w:t xml:space="preserve"> +</w:t>
       </w:r>
       <w:r>
         <w:rPr>
@@ -432,7 +670,23 @@
           <w:sz w:val="36"/>
           <w:szCs w:val="36"/>
         </w:rPr>
-        <w:t xml:space="preserve">as </w:t>
+        <w:t>as</w:t>
+      </w:r>
+      <w:r>
+        <w:rPr>
+          <w:rFonts w:ascii="Angsana New" w:hAnsi="Angsana New" w:cs="Angsana New"/>
+          <w:sz w:val="36"/>
+          <w:szCs w:val="36"/>
+        </w:rPr>
+        <w:t xml:space="preserve"> +</w:t>
+      </w:r>
+      <w:r>
+        <w:rPr>
+          <w:rFonts w:ascii="Angsana New" w:hAnsi="Angsana New" w:cs="Angsana New"/>
+          <w:sz w:val="36"/>
+          <w:szCs w:val="36"/>
+        </w:rPr>
+        <w:t xml:space="preserve"> </w:t>
       </w:r>
       <w:r>
         <w:rPr>
@@ -487,7 +741,25 @@
           <w:szCs w:val="36"/>
           <w:cs/>
         </w:rPr>
-        <w:t>เริ่มเกมใหม่ โดยใช้ชื่อผู้เล่น</w:t>
+        <w:t>เริ่มเกม</w:t>
+      </w:r>
+      <w:r>
+        <w:rPr>
+          <w:rFonts w:ascii="Angsana New" w:hAnsi="Angsana New" w:cs="Angsana New" w:hint="cs"/>
+          <w:sz w:val="36"/>
+          <w:szCs w:val="36"/>
+          <w:cs/>
+        </w:rPr>
+        <w:t xml:space="preserve">ต่อจากเดิม </w:t>
+      </w:r>
+      <w:r>
+        <w:rPr>
+          <w:rFonts w:ascii="Angsana New" w:hAnsi="Angsana New" w:cs="Angsana New" w:hint="cs"/>
+          <w:sz w:val="36"/>
+          <w:szCs w:val="36"/>
+          <w:cs/>
+        </w:rPr>
+        <w:t>โดยใช้ชื่อผู้เล่น</w:t>
       </w:r>
       <w:r>
         <w:rPr>
@@ -546,19 +818,37 @@
           <w:numId w:val="1"/>
         </w:numPr>
         <w:rPr>
-          <w:rFonts w:ascii="Angsana New" w:hAnsi="Angsana New" w:cs="Angsana New"/>
-          <w:sz w:val="36"/>
-          <w:szCs w:val="36"/>
-        </w:rPr>
-      </w:pPr>
-      <w:r>
-        <w:rPr>
-          <w:rFonts w:ascii="Angsana New" w:hAnsi="Angsana New" w:cs="Angsana New" w:hint="cs"/>
-          <w:sz w:val="36"/>
-          <w:szCs w:val="36"/>
-          <w:cs/>
-        </w:rPr>
-        <w:t>ผู้เล่นจะถูกพาเข้าไปสู่ระบบ โดยเริ่มเกมใหม่ เพื่อใช้คำสั่งอื่นๆต่อได้</w:t>
+          <w:rFonts w:ascii="Angsana New" w:hAnsi="Angsana New" w:cs="Angsana New" w:hint="cs"/>
+          <w:sz w:val="36"/>
+          <w:szCs w:val="36"/>
+        </w:rPr>
+      </w:pPr>
+      <w:r>
+        <w:rPr>
+          <w:rFonts w:ascii="Angsana New" w:hAnsi="Angsana New" w:cs="Angsana New" w:hint="cs"/>
+          <w:sz w:val="36"/>
+          <w:szCs w:val="36"/>
+          <w:cs/>
+        </w:rPr>
+        <w:t>ผู้เล่นจะถูกพาเข้าไปสู่ระบบ โดย</w:t>
+      </w:r>
+      <w:r>
+        <w:rPr>
+          <w:rFonts w:ascii="Angsana New" w:hAnsi="Angsana New" w:cs="Angsana New" w:hint="cs"/>
+          <w:sz w:val="36"/>
+          <w:szCs w:val="36"/>
+          <w:cs/>
+        </w:rPr>
+        <w:t>เป็นรหัสเดิม</w:t>
+      </w:r>
+      <w:r>
+        <w:rPr>
+          <w:rFonts w:ascii="Angsana New" w:hAnsi="Angsana New" w:cs="Angsana New" w:hint="cs"/>
+          <w:sz w:val="36"/>
+          <w:szCs w:val="36"/>
+          <w:cs/>
+        </w:rPr>
+        <w:t xml:space="preserve"> เพื่อใช้คำสั่งอื่นๆต่อได้</w:t>
       </w:r>
     </w:p>
     <w:p>
@@ -604,7 +894,16 @@
           <w:szCs w:val="36"/>
           <w:cs/>
         </w:rPr>
-        <w:t>ถ้ามีผู้เล่นชื่อนั้นอยู่แล้วจะไม่สามารถเริ่มเกมใหม่ได้</w:t>
+        <w:t>ถ้า</w:t>
+      </w:r>
+      <w:r>
+        <w:rPr>
+          <w:rFonts w:ascii="Angsana New" w:hAnsi="Angsana New" w:cs="Angsana New" w:hint="cs"/>
+          <w:sz w:val="36"/>
+          <w:szCs w:val="36"/>
+          <w:cs/>
+        </w:rPr>
+        <w:t>ไม่มีผู้เล่นชื่อนั้นอยู่ก็จะไม่สามารถเข้าระบบได้</w:t>
       </w:r>
     </w:p>
     <w:p>
@@ -615,28 +914,19 @@
           <w:numId w:val="1"/>
         </w:numPr>
         <w:rPr>
-          <w:rFonts w:ascii="Angsana New" w:hAnsi="Angsana New" w:cs="Angsana New" w:hint="cs"/>
-          <w:sz w:val="36"/>
-          <w:szCs w:val="36"/>
-        </w:rPr>
-      </w:pPr>
-      <w:r>
-        <w:rPr>
-          <w:rFonts w:ascii="Angsana New" w:hAnsi="Angsana New" w:cs="Angsana New" w:hint="cs"/>
-          <w:sz w:val="36"/>
-          <w:szCs w:val="36"/>
-          <w:cs/>
-        </w:rPr>
-        <w:t>ถ้าผู้เล่น</w:t>
-      </w:r>
-      <w:r>
-        <w:rPr>
-          <w:rFonts w:ascii="Angsana New" w:hAnsi="Angsana New" w:cs="Angsana New" w:hint="cs"/>
-          <w:sz w:val="36"/>
-          <w:szCs w:val="36"/>
-          <w:cs/>
-        </w:rPr>
-        <w:t>อยู่ในระบบอยู่แล้วจะไม่สามารถใช้คำสั่งนี้ได้</w:t>
+          <w:rFonts w:ascii="Angsana New" w:hAnsi="Angsana New" w:cs="Angsana New"/>
+          <w:sz w:val="36"/>
+          <w:szCs w:val="36"/>
+        </w:rPr>
+      </w:pPr>
+      <w:r>
+        <w:rPr>
+          <w:rFonts w:ascii="Angsana New" w:hAnsi="Angsana New" w:cs="Angsana New" w:hint="cs"/>
+          <w:sz w:val="36"/>
+          <w:szCs w:val="36"/>
+          <w:cs/>
+        </w:rPr>
+        <w:t>ถ้าผู้เล่นอยู่ในระบบอยู่แล้วจะไม่สามารถใช้คำสั่งนี้ได้</w:t>
       </w:r>
     </w:p>
     <w:p>
@@ -647,6 +937,29 @@
           <w:numId w:val="1"/>
         </w:numPr>
         <w:rPr>
+          <w:rFonts w:ascii="Angsana New" w:hAnsi="Angsana New" w:cs="Angsana New" w:hint="cs"/>
+          <w:sz w:val="36"/>
+          <w:szCs w:val="36"/>
+        </w:rPr>
+      </w:pPr>
+      <w:r>
+        <w:rPr>
+          <w:rFonts w:ascii="Angsana New" w:hAnsi="Angsana New" w:cs="Angsana New" w:hint="cs"/>
+          <w:sz w:val="36"/>
+          <w:szCs w:val="36"/>
+          <w:cs/>
+        </w:rPr>
+        <w:t>ถ้ามีผู้เล่นชื่อเดียวกันอยู่ในระบบอยู่แล้วก็จะไม่สามารถเข้าระบบซ้อนกัน</w:t>
+      </w:r>
+    </w:p>
+    <w:p>
+      <w:pPr>
+        <w:pStyle w:val="a3"/>
+        <w:numPr>
+          <w:ilvl w:val="2"/>
+          <w:numId w:val="1"/>
+        </w:numPr>
+        <w:rPr>
           <w:rFonts w:ascii="Angsana New" w:hAnsi="Angsana New" w:cs="Angsana New"/>
           <w:sz w:val="36"/>
           <w:szCs w:val="36"/>
@@ -664,24 +977,6 @@
     </w:p>
     <w:p>
       <w:pPr>
-        <w:rPr>
-          <w:rFonts w:ascii="Angsana New" w:hAnsi="Angsana New" w:cs="Angsana New"/>
-          <w:sz w:val="36"/>
-          <w:szCs w:val="36"/>
-        </w:rPr>
-      </w:pPr>
-    </w:p>
-    <w:p>
-      <w:pPr>
-        <w:rPr>
-          <w:rFonts w:ascii="Angsana New" w:hAnsi="Angsana New" w:cs="Angsana New" w:hint="cs"/>
-          <w:sz w:val="36"/>
-          <w:szCs w:val="36"/>
-        </w:rPr>
-      </w:pPr>
-    </w:p>
-    <w:p>
-      <w:pPr>
         <w:pStyle w:val="a3"/>
         <w:numPr>
           <w:ilvl w:val="0"/>
@@ -699,47 +994,31 @@
           <w:sz w:val="36"/>
           <w:szCs w:val="36"/>
         </w:rPr>
-        <w:t xml:space="preserve">continue </w:t>
-      </w:r>
-      <w:r>
-        <w:rPr>
-          <w:rFonts w:ascii="Angsana New" w:hAnsi="Angsana New" w:cs="Angsana New"/>
-          <w:sz w:val="36"/>
-          <w:szCs w:val="36"/>
-        </w:rPr>
-        <w:t xml:space="preserve">as </w:t>
-      </w:r>
-      <w:r>
-        <w:rPr>
-          <w:rFonts w:ascii="Angsana New" w:hAnsi="Angsana New" w:cs="Angsana New"/>
-          <w:sz w:val="36"/>
-          <w:szCs w:val="36"/>
-        </w:rPr>
-        <w:t xml:space="preserve"> [</w:t>
-      </w:r>
-      <w:r>
-        <w:rPr>
-          <w:rFonts w:ascii="Angsana New" w:hAnsi="Angsana New" w:cs="Angsana New"/>
-          <w:sz w:val="36"/>
-          <w:szCs w:val="36"/>
-        </w:rPr>
-        <w:t>…</w:t>
-      </w:r>
-      <w:r>
-        <w:rPr>
-          <w:rFonts w:ascii="Angsana New" w:hAnsi="Angsana New" w:cs="Angsana New"/>
-          <w:sz w:val="36"/>
-          <w:szCs w:val="36"/>
-        </w:rPr>
-        <w:t>name</w:t>
-      </w:r>
-      <w:r>
-        <w:rPr>
-          <w:rFonts w:ascii="Angsana New" w:hAnsi="Angsana New" w:cs="Angsana New"/>
-          <w:sz w:val="36"/>
-          <w:szCs w:val="36"/>
-        </w:rPr>
-        <w:t>]</w:t>
+        <w:t>view</w:t>
+      </w:r>
+      <w:r>
+        <w:rPr>
+          <w:rFonts w:ascii="Angsana New" w:hAnsi="Angsana New" w:cs="Angsana New"/>
+          <w:sz w:val="36"/>
+          <w:szCs w:val="36"/>
+        </w:rPr>
+        <w:t xml:space="preserve"> +</w:t>
+      </w:r>
+      <w:r>
+        <w:rPr>
+          <w:rFonts w:ascii="Angsana New" w:hAnsi="Angsana New" w:cs="Angsana New"/>
+          <w:sz w:val="36"/>
+          <w:szCs w:val="36"/>
+        </w:rPr>
+        <w:t xml:space="preserve"> player</w:t>
+      </w:r>
+      <w:r>
+        <w:rPr>
+          <w:rFonts w:ascii="Angsana New" w:hAnsi="Angsana New" w:cs="Angsana New"/>
+          <w:sz w:val="36"/>
+          <w:szCs w:val="36"/>
+        </w:rPr>
+        <w:tab/>
       </w:r>
     </w:p>
     <w:p>
@@ -750,54 +1029,19 @@
           <w:numId w:val="1"/>
         </w:numPr>
         <w:rPr>
-          <w:rFonts w:ascii="Angsana New" w:hAnsi="Angsana New" w:cs="Angsana New"/>
-          <w:sz w:val="36"/>
-          <w:szCs w:val="36"/>
-        </w:rPr>
-      </w:pPr>
-      <w:r>
-        <w:rPr>
-          <w:rFonts w:ascii="Angsana New" w:hAnsi="Angsana New" w:cs="Angsana New" w:hint="cs"/>
-          <w:sz w:val="36"/>
-          <w:szCs w:val="36"/>
-          <w:cs/>
-        </w:rPr>
-        <w:t>เริ่มเกม</w:t>
-      </w:r>
-      <w:r>
-        <w:rPr>
-          <w:rFonts w:ascii="Angsana New" w:hAnsi="Angsana New" w:cs="Angsana New" w:hint="cs"/>
-          <w:sz w:val="36"/>
-          <w:szCs w:val="36"/>
-          <w:cs/>
-        </w:rPr>
-        <w:t xml:space="preserve">ต่อจากเดิม </w:t>
-      </w:r>
-      <w:r>
-        <w:rPr>
-          <w:rFonts w:ascii="Angsana New" w:hAnsi="Angsana New" w:cs="Angsana New" w:hint="cs"/>
-          <w:sz w:val="36"/>
-          <w:szCs w:val="36"/>
-          <w:cs/>
-        </w:rPr>
-        <w:t>โดยใช้ชื่อผู้เล่น</w:t>
-      </w:r>
-      <w:r>
-        <w:rPr>
-          <w:rFonts w:ascii="Angsana New" w:hAnsi="Angsana New" w:cs="Angsana New"/>
-          <w:sz w:val="36"/>
-          <w:szCs w:val="36"/>
-        </w:rPr>
-        <w:t xml:space="preserve"> [name]</w:t>
-      </w:r>
-      <w:r>
-        <w:rPr>
-          <w:rFonts w:ascii="Angsana New" w:hAnsi="Angsana New" w:cs="Angsana New" w:hint="cs"/>
-          <w:sz w:val="36"/>
-          <w:szCs w:val="36"/>
-          <w:cs/>
-        </w:rPr>
-        <w:t xml:space="preserve"> ที่ส่งไปให้ </w:t>
+          <w:rFonts w:ascii="Angsana New" w:hAnsi="Angsana New" w:cs="Angsana New" w:hint="cs"/>
+          <w:sz w:val="36"/>
+          <w:szCs w:val="36"/>
+        </w:rPr>
+      </w:pPr>
+      <w:r>
+        <w:rPr>
+          <w:rFonts w:ascii="Angsana New" w:hAnsi="Angsana New" w:cs="Angsana New" w:hint="cs"/>
+          <w:sz w:val="36"/>
+          <w:szCs w:val="36"/>
+          <w:cs/>
+        </w:rPr>
+        <w:t>ดูรายชื่อผู้เล่นที่ออนไลน์อยู่ในขณะปัจจุบัน</w:t>
       </w:r>
     </w:p>
     <w:p>
@@ -839,37 +1083,80 @@
           <w:numId w:val="1"/>
         </w:numPr>
         <w:rPr>
-          <w:rFonts w:ascii="Angsana New" w:hAnsi="Angsana New" w:cs="Angsana New" w:hint="cs"/>
-          <w:sz w:val="36"/>
-          <w:szCs w:val="36"/>
-        </w:rPr>
-      </w:pPr>
-      <w:r>
-        <w:rPr>
-          <w:rFonts w:ascii="Angsana New" w:hAnsi="Angsana New" w:cs="Angsana New" w:hint="cs"/>
-          <w:sz w:val="36"/>
-          <w:szCs w:val="36"/>
-          <w:cs/>
-        </w:rPr>
-        <w:t>ผู้เล่นจะถูกพาเข้าไปสู่ระบบ โดย</w:t>
-      </w:r>
-      <w:r>
-        <w:rPr>
-          <w:rFonts w:ascii="Angsana New" w:hAnsi="Angsana New" w:cs="Angsana New" w:hint="cs"/>
-          <w:sz w:val="36"/>
-          <w:szCs w:val="36"/>
-          <w:cs/>
-        </w:rPr>
-        <w:t>เป็นรหัสเดิม</w:t>
-      </w:r>
-      <w:r>
-        <w:rPr>
-          <w:rFonts w:ascii="Angsana New" w:hAnsi="Angsana New" w:cs="Angsana New" w:hint="cs"/>
-          <w:sz w:val="36"/>
-          <w:szCs w:val="36"/>
-          <w:cs/>
-        </w:rPr>
-        <w:t xml:space="preserve"> เพื่อใช้คำสั่งอื่นๆต่อได้</w:t>
+          <w:rFonts w:ascii="Angsana New" w:hAnsi="Angsana New" w:cs="Angsana New"/>
+          <w:sz w:val="36"/>
+          <w:szCs w:val="36"/>
+        </w:rPr>
+      </w:pPr>
+      <w:r>
+        <w:rPr>
+          <w:rFonts w:ascii="Angsana New" w:hAnsi="Angsana New" w:cs="Angsana New" w:hint="cs"/>
+          <w:sz w:val="36"/>
+          <w:szCs w:val="36"/>
+          <w:cs/>
+        </w:rPr>
+        <w:t>แสดงรายชื่อของผู้เล่นที่ออนไลน์อยู่</w:t>
+      </w:r>
+    </w:p>
+    <w:p>
+      <w:pPr>
+        <w:pStyle w:val="a3"/>
+        <w:numPr>
+          <w:ilvl w:val="2"/>
+          <w:numId w:val="1"/>
+        </w:numPr>
+        <w:rPr>
+          <w:rFonts w:ascii="Angsana New" w:hAnsi="Angsana New" w:cs="Angsana New"/>
+          <w:sz w:val="36"/>
+          <w:szCs w:val="36"/>
+        </w:rPr>
+      </w:pPr>
+      <w:r>
+        <w:rPr>
+          <w:rFonts w:ascii="Angsana New" w:hAnsi="Angsana New" w:cs="Angsana New" w:hint="cs"/>
+          <w:sz w:val="36"/>
+          <w:szCs w:val="36"/>
+          <w:cs/>
+        </w:rPr>
+        <w:t>สามารถใช้ได้แม้ว่าจะยังไม่ได้เข้าระบบ</w:t>
+      </w:r>
+    </w:p>
+    <w:p>
+      <w:pPr>
+        <w:pStyle w:val="a3"/>
+        <w:numPr>
+          <w:ilvl w:val="0"/>
+          <w:numId w:val="1"/>
+        </w:numPr>
+        <w:rPr>
+          <w:rFonts w:ascii="Angsana New" w:hAnsi="Angsana New" w:cs="Angsana New"/>
+          <w:sz w:val="36"/>
+          <w:szCs w:val="36"/>
+        </w:rPr>
+      </w:pPr>
+      <w:r>
+        <w:rPr>
+          <w:rFonts w:ascii="Angsana New" w:hAnsi="Angsana New" w:cs="Angsana New"/>
+          <w:sz w:val="36"/>
+          <w:szCs w:val="36"/>
+        </w:rPr>
+        <w:t>challenge</w:t>
+      </w:r>
+      <w:r>
+        <w:rPr>
+          <w:rFonts w:ascii="Angsana New" w:hAnsi="Angsana New" w:cs="Angsana New"/>
+          <w:sz w:val="36"/>
+          <w:szCs w:val="36"/>
+        </w:rPr>
+        <w:t xml:space="preserve"> +</w:t>
+      </w:r>
+      <w:r>
+        <w:rPr>
+          <w:rFonts w:ascii="Angsana New" w:hAnsi="Angsana New" w:cs="Angsana New"/>
+          <w:sz w:val="36"/>
+          <w:szCs w:val="36"/>
+        </w:rPr>
+        <w:t xml:space="preserve"> […player_name]</w:t>
       </w:r>
     </w:p>
     <w:p>
@@ -892,7 +1179,55 @@
           <w:szCs w:val="36"/>
           <w:cs/>
         </w:rPr>
-        <w:t>เงื่อนไขของคำสั่ง</w:t>
+        <w:t xml:space="preserve">ท้าผู้เล่นคนอื่นๆที่ออนไลน์อยู่ ให้แข่ง </w:t>
+      </w:r>
+      <w:r>
+        <w:rPr>
+          <w:rFonts w:ascii="Angsana New" w:hAnsi="Angsana New" w:cs="Angsana New"/>
+          <w:sz w:val="36"/>
+          <w:szCs w:val="36"/>
+        </w:rPr>
+        <w:t xml:space="preserve">Pokemon Battle </w:t>
+      </w:r>
+      <w:r>
+        <w:rPr>
+          <w:rFonts w:ascii="Angsana New" w:hAnsi="Angsana New" w:cs="Angsana New" w:hint="cs"/>
+          <w:sz w:val="36"/>
+          <w:szCs w:val="36"/>
+          <w:cs/>
+        </w:rPr>
+        <w:t>หรือ รับคำท้าจากผู้อื่น</w:t>
+      </w:r>
+    </w:p>
+    <w:p>
+      <w:pPr>
+        <w:pStyle w:val="a3"/>
+        <w:numPr>
+          <w:ilvl w:val="1"/>
+          <w:numId w:val="1"/>
+        </w:numPr>
+        <w:rPr>
+          <w:rFonts w:ascii="Angsana New" w:hAnsi="Angsana New" w:cs="Angsana New"/>
+          <w:sz w:val="36"/>
+          <w:szCs w:val="36"/>
+        </w:rPr>
+      </w:pPr>
+      <w:r>
+        <w:rPr>
+          <w:rFonts w:ascii="Angsana New" w:hAnsi="Angsana New" w:cs="Angsana New"/>
+          <w:sz w:val="36"/>
+          <w:szCs w:val="36"/>
+        </w:rPr>
+        <w:t xml:space="preserve">Action </w:t>
+      </w:r>
+      <w:r>
+        <w:rPr>
+          <w:rFonts w:ascii="Angsana New" w:hAnsi="Angsana New" w:cs="Angsana New" w:hint="cs"/>
+          <w:sz w:val="36"/>
+          <w:szCs w:val="36"/>
+          <w:cs/>
+        </w:rPr>
+        <w:t>ที่เกิดขึ้น</w:t>
       </w:r>
     </w:p>
     <w:p>
@@ -903,28 +1238,37 @@
           <w:numId w:val="1"/>
         </w:numPr>
         <w:rPr>
-          <w:rFonts w:ascii="Angsana New" w:hAnsi="Angsana New" w:cs="Angsana New"/>
-          <w:sz w:val="36"/>
-          <w:szCs w:val="36"/>
-        </w:rPr>
-      </w:pPr>
-      <w:r>
-        <w:rPr>
-          <w:rFonts w:ascii="Angsana New" w:hAnsi="Angsana New" w:cs="Angsana New" w:hint="cs"/>
-          <w:sz w:val="36"/>
-          <w:szCs w:val="36"/>
-          <w:cs/>
-        </w:rPr>
-        <w:t>ถ้า</w:t>
-      </w:r>
-      <w:r>
-        <w:rPr>
-          <w:rFonts w:ascii="Angsana New" w:hAnsi="Angsana New" w:cs="Angsana New" w:hint="cs"/>
-          <w:sz w:val="36"/>
-          <w:szCs w:val="36"/>
-          <w:cs/>
-        </w:rPr>
-        <w:t>ไม่มีผู้เล่นชื่อนั้นอยู่ก็จะไม่สามารถเข้าระบบได้</w:t>
+          <w:rFonts w:ascii="Angsana New" w:hAnsi="Angsana New" w:cs="Angsana New" w:hint="cs"/>
+          <w:sz w:val="36"/>
+          <w:szCs w:val="36"/>
+        </w:rPr>
+      </w:pPr>
+      <w:r>
+        <w:rPr>
+          <w:rFonts w:ascii="Angsana New" w:hAnsi="Angsana New" w:cs="Angsana New" w:hint="cs"/>
+          <w:sz w:val="36"/>
+          <w:szCs w:val="36"/>
+          <w:cs/>
+        </w:rPr>
+        <w:t xml:space="preserve">ถ้าผู้เล่นไม่ได้ถูกท้าจากผู้เล่นคนอื่นอยู่ จะทำการส่งคำท้าให้ผู้เล่นคนอื่น และ </w:t>
+      </w:r>
+      <w:r>
+        <w:rPr>
+          <w:rFonts w:ascii="Angsana New" w:hAnsi="Angsana New" w:cs="Angsana New" w:hint="cs"/>
+          <w:sz w:val="36"/>
+          <w:szCs w:val="36"/>
+          <w:cs/>
+        </w:rPr>
+        <w:t xml:space="preserve">              </w:t>
+      </w:r>
+      <w:r>
+        <w:rPr>
+          <w:rFonts w:ascii="Angsana New" w:hAnsi="Angsana New" w:cs="Angsana New" w:hint="cs"/>
+          <w:sz w:val="36"/>
+          <w:szCs w:val="36"/>
+          <w:cs/>
+        </w:rPr>
+        <w:t>รอจนกว่าผู้เล่นที่ท้าจะตอบตกลง</w:t>
       </w:r>
     </w:p>
     <w:p>
@@ -947,369 +1291,34 @@
           <w:szCs w:val="36"/>
           <w:cs/>
         </w:rPr>
-        <w:t>ถ้าผู้เล่นอยู่ในระบบอยู่แล้วจะไม่สามารถใช้คำสั่งนี้ได้</w:t>
-      </w:r>
-    </w:p>
-    <w:p>
-      <w:pPr>
-        <w:pStyle w:val="a3"/>
-        <w:numPr>
-          <w:ilvl w:val="2"/>
-          <w:numId w:val="1"/>
-        </w:numPr>
-        <w:rPr>
-          <w:rFonts w:ascii="Angsana New" w:hAnsi="Angsana New" w:cs="Angsana New" w:hint="cs"/>
-          <w:sz w:val="36"/>
-          <w:szCs w:val="36"/>
-        </w:rPr>
-      </w:pPr>
-      <w:r>
-        <w:rPr>
-          <w:rFonts w:ascii="Angsana New" w:hAnsi="Angsana New" w:cs="Angsana New" w:hint="cs"/>
-          <w:sz w:val="36"/>
-          <w:szCs w:val="36"/>
-          <w:cs/>
-        </w:rPr>
-        <w:t>ถ้ามีผู้เล่นชื่อเดียวกันอยู่ในระบบอยู่แล้วก็จะไม่สามารถเข้าระบบซ้อนกัน</w:t>
-      </w:r>
-    </w:p>
-    <w:p>
-      <w:pPr>
-        <w:pStyle w:val="a3"/>
-        <w:numPr>
-          <w:ilvl w:val="2"/>
-          <w:numId w:val="1"/>
-        </w:numPr>
-        <w:rPr>
-          <w:rFonts w:ascii="Angsana New" w:hAnsi="Angsana New" w:cs="Angsana New"/>
-          <w:sz w:val="36"/>
-          <w:szCs w:val="36"/>
-        </w:rPr>
-      </w:pPr>
-      <w:r>
-        <w:rPr>
-          <w:rFonts w:ascii="Angsana New" w:hAnsi="Angsana New" w:cs="Angsana New" w:hint="cs"/>
-          <w:sz w:val="36"/>
-          <w:szCs w:val="36"/>
-          <w:cs/>
-        </w:rPr>
-        <w:t>ถ้าผู้เล่นต่อสู้อยู่ก็จะไม่สามารถใช้คำสั่งนี้ได้เช่นกัน</w:t>
-      </w:r>
-    </w:p>
-    <w:p>
-      <w:pPr>
-        <w:pStyle w:val="a3"/>
-        <w:numPr>
-          <w:ilvl w:val="0"/>
-          <w:numId w:val="1"/>
-        </w:numPr>
-        <w:rPr>
-          <w:rFonts w:ascii="Angsana New" w:hAnsi="Angsana New" w:cs="Angsana New"/>
-          <w:sz w:val="36"/>
-          <w:szCs w:val="36"/>
-        </w:rPr>
-      </w:pPr>
-      <w:r>
-        <w:rPr>
-          <w:rFonts w:ascii="Angsana New" w:hAnsi="Angsana New" w:cs="Angsana New"/>
-          <w:sz w:val="36"/>
-          <w:szCs w:val="36"/>
-        </w:rPr>
-        <w:t>view player</w:t>
-      </w:r>
-      <w:r>
-        <w:rPr>
-          <w:rFonts w:ascii="Angsana New" w:hAnsi="Angsana New" w:cs="Angsana New"/>
-          <w:sz w:val="36"/>
-          <w:szCs w:val="36"/>
-        </w:rPr>
-        <w:tab/>
-      </w:r>
-    </w:p>
-    <w:p>
-      <w:pPr>
-        <w:pStyle w:val="a3"/>
-        <w:numPr>
-          <w:ilvl w:val="1"/>
-          <w:numId w:val="1"/>
-        </w:numPr>
-        <w:rPr>
-          <w:rFonts w:ascii="Angsana New" w:hAnsi="Angsana New" w:cs="Angsana New" w:hint="cs"/>
-          <w:sz w:val="36"/>
-          <w:szCs w:val="36"/>
-        </w:rPr>
-      </w:pPr>
-      <w:r>
-        <w:rPr>
-          <w:rFonts w:ascii="Angsana New" w:hAnsi="Angsana New" w:cs="Angsana New" w:hint="cs"/>
-          <w:sz w:val="36"/>
-          <w:szCs w:val="36"/>
-          <w:cs/>
-        </w:rPr>
-        <w:t>ดูรายชื่อผู้เล่นที่ออนไลน์อยู่ในขณะปัจจุบัน</w:t>
-      </w:r>
-    </w:p>
-    <w:p>
-      <w:pPr>
-        <w:pStyle w:val="a3"/>
-        <w:numPr>
-          <w:ilvl w:val="1"/>
-          <w:numId w:val="1"/>
-        </w:numPr>
-        <w:rPr>
-          <w:rFonts w:ascii="Angsana New" w:hAnsi="Angsana New" w:cs="Angsana New"/>
-          <w:sz w:val="36"/>
-          <w:szCs w:val="36"/>
-        </w:rPr>
-      </w:pPr>
-      <w:r>
-        <w:rPr>
-          <w:rFonts w:ascii="Angsana New" w:hAnsi="Angsana New" w:cs="Angsana New"/>
-          <w:sz w:val="36"/>
-          <w:szCs w:val="36"/>
-        </w:rPr>
-        <w:t xml:space="preserve">Action </w:t>
-      </w:r>
-      <w:r>
-        <w:rPr>
-          <w:rFonts w:ascii="Angsana New" w:hAnsi="Angsana New" w:cs="Angsana New" w:hint="cs"/>
-          <w:sz w:val="36"/>
-          <w:szCs w:val="36"/>
-          <w:cs/>
-        </w:rPr>
-        <w:t>ที่เกิดขึ้น</w:t>
-      </w:r>
-    </w:p>
-    <w:p>
-      <w:pPr>
-        <w:pStyle w:val="a3"/>
-        <w:numPr>
-          <w:ilvl w:val="2"/>
-          <w:numId w:val="1"/>
-        </w:numPr>
-        <w:rPr>
-          <w:rFonts w:ascii="Angsana New" w:hAnsi="Angsana New" w:cs="Angsana New"/>
-          <w:sz w:val="36"/>
-          <w:szCs w:val="36"/>
-        </w:rPr>
-      </w:pPr>
-      <w:r>
-        <w:rPr>
-          <w:rFonts w:ascii="Angsana New" w:hAnsi="Angsana New" w:cs="Angsana New" w:hint="cs"/>
-          <w:sz w:val="36"/>
-          <w:szCs w:val="36"/>
-          <w:cs/>
-        </w:rPr>
-        <w:t>แสดงรายชื่อของผู้เล่นที่ออนไลน์อยู่</w:t>
-      </w:r>
-    </w:p>
-    <w:p>
-      <w:pPr>
-        <w:pStyle w:val="a3"/>
-        <w:numPr>
-          <w:ilvl w:val="2"/>
-          <w:numId w:val="1"/>
-        </w:numPr>
-        <w:rPr>
-          <w:rFonts w:ascii="Angsana New" w:hAnsi="Angsana New" w:cs="Angsana New"/>
-          <w:sz w:val="36"/>
-          <w:szCs w:val="36"/>
-        </w:rPr>
-      </w:pPr>
-      <w:r>
-        <w:rPr>
-          <w:rFonts w:ascii="Angsana New" w:hAnsi="Angsana New" w:cs="Angsana New" w:hint="cs"/>
-          <w:sz w:val="36"/>
-          <w:szCs w:val="36"/>
-          <w:cs/>
-        </w:rPr>
-        <w:t>สามารถใช้ได้แม้ว่าจะยังไม่ได้เข้าระบบ</w:t>
-      </w:r>
-    </w:p>
-    <w:p>
-      <w:pPr>
-        <w:pStyle w:val="a3"/>
-        <w:numPr>
-          <w:ilvl w:val="0"/>
-          <w:numId w:val="1"/>
-        </w:numPr>
-        <w:rPr>
-          <w:rFonts w:ascii="Angsana New" w:hAnsi="Angsana New" w:cs="Angsana New"/>
-          <w:sz w:val="36"/>
-          <w:szCs w:val="36"/>
-        </w:rPr>
-      </w:pPr>
-      <w:r>
-        <w:rPr>
-          <w:rFonts w:ascii="Angsana New" w:hAnsi="Angsana New" w:cs="Angsana New"/>
-          <w:sz w:val="36"/>
-          <w:szCs w:val="36"/>
-        </w:rPr>
-        <w:t>challenge […</w:t>
-      </w:r>
-      <w:proofErr w:type="spellStart"/>
-      <w:r>
-        <w:rPr>
-          <w:rFonts w:ascii="Angsana New" w:hAnsi="Angsana New" w:cs="Angsana New"/>
-          <w:sz w:val="36"/>
-          <w:szCs w:val="36"/>
-        </w:rPr>
-        <w:t>player_name</w:t>
-      </w:r>
-      <w:proofErr w:type="spellEnd"/>
-      <w:r>
-        <w:rPr>
-          <w:rFonts w:ascii="Angsana New" w:hAnsi="Angsana New" w:cs="Angsana New"/>
-          <w:sz w:val="36"/>
-          <w:szCs w:val="36"/>
-        </w:rPr>
-        <w:t>]</w:t>
-      </w:r>
-    </w:p>
-    <w:p>
-      <w:pPr>
-        <w:pStyle w:val="a3"/>
-        <w:numPr>
-          <w:ilvl w:val="1"/>
-          <w:numId w:val="1"/>
-        </w:numPr>
-        <w:rPr>
-          <w:rFonts w:ascii="Angsana New" w:hAnsi="Angsana New" w:cs="Angsana New"/>
-          <w:sz w:val="36"/>
-          <w:szCs w:val="36"/>
-        </w:rPr>
-      </w:pPr>
-      <w:r>
-        <w:rPr>
-          <w:rFonts w:ascii="Angsana New" w:hAnsi="Angsana New" w:cs="Angsana New" w:hint="cs"/>
-          <w:sz w:val="36"/>
-          <w:szCs w:val="36"/>
-          <w:cs/>
-        </w:rPr>
-        <w:t xml:space="preserve">ท้าผู้เล่นคนอื่นๆที่ออนไลน์อยู่ ให้แข่ง </w:t>
-      </w:r>
-      <w:proofErr w:type="spellStart"/>
-      <w:r>
-        <w:rPr>
-          <w:rFonts w:ascii="Angsana New" w:hAnsi="Angsana New" w:cs="Angsana New"/>
-          <w:sz w:val="36"/>
-          <w:szCs w:val="36"/>
-        </w:rPr>
-        <w:t>Pokemon</w:t>
-      </w:r>
-      <w:proofErr w:type="spellEnd"/>
-      <w:r>
-        <w:rPr>
-          <w:rFonts w:ascii="Angsana New" w:hAnsi="Angsana New" w:cs="Angsana New"/>
-          <w:sz w:val="36"/>
-          <w:szCs w:val="36"/>
-        </w:rPr>
-        <w:t xml:space="preserve"> Battle </w:t>
-      </w:r>
-      <w:r>
-        <w:rPr>
-          <w:rFonts w:ascii="Angsana New" w:hAnsi="Angsana New" w:cs="Angsana New" w:hint="cs"/>
-          <w:sz w:val="36"/>
-          <w:szCs w:val="36"/>
-          <w:cs/>
-        </w:rPr>
-        <w:t>หรือ รับคำท้าจากผู้อื่น</w:t>
-      </w:r>
-    </w:p>
-    <w:p>
-      <w:pPr>
-        <w:pStyle w:val="a3"/>
-        <w:numPr>
-          <w:ilvl w:val="1"/>
-          <w:numId w:val="1"/>
-        </w:numPr>
-        <w:rPr>
-          <w:rFonts w:ascii="Angsana New" w:hAnsi="Angsana New" w:cs="Angsana New"/>
-          <w:sz w:val="36"/>
-          <w:szCs w:val="36"/>
-        </w:rPr>
-      </w:pPr>
-      <w:r>
-        <w:rPr>
-          <w:rFonts w:ascii="Angsana New" w:hAnsi="Angsana New" w:cs="Angsana New"/>
-          <w:sz w:val="36"/>
-          <w:szCs w:val="36"/>
-        </w:rPr>
-        <w:t xml:space="preserve">Action </w:t>
-      </w:r>
-      <w:r>
-        <w:rPr>
-          <w:rFonts w:ascii="Angsana New" w:hAnsi="Angsana New" w:cs="Angsana New" w:hint="cs"/>
-          <w:sz w:val="36"/>
-          <w:szCs w:val="36"/>
-          <w:cs/>
-        </w:rPr>
-        <w:t>ที่เกิดขึ้น</w:t>
-      </w:r>
-    </w:p>
-    <w:p>
-      <w:pPr>
-        <w:pStyle w:val="a3"/>
-        <w:numPr>
-          <w:ilvl w:val="2"/>
-          <w:numId w:val="1"/>
-        </w:numPr>
-        <w:rPr>
-          <w:rFonts w:ascii="Angsana New" w:hAnsi="Angsana New" w:cs="Angsana New" w:hint="cs"/>
-          <w:sz w:val="36"/>
-          <w:szCs w:val="36"/>
-        </w:rPr>
-      </w:pPr>
-      <w:r>
-        <w:rPr>
-          <w:rFonts w:ascii="Angsana New" w:hAnsi="Angsana New" w:cs="Angsana New" w:hint="cs"/>
-          <w:sz w:val="36"/>
-          <w:szCs w:val="36"/>
-          <w:cs/>
-        </w:rPr>
-        <w:t>ถ้าผู้เล่นไม่ได้ถูกท้าจากผู้เล่นคนอื่นอยู่ จะทำการส่งคำท้าให้ผู้เล่นคนอื่น และ รอจนกว่าผู้เล่นที่ท้าจะตอบตกลง</w:t>
-      </w:r>
-    </w:p>
-    <w:p>
-      <w:pPr>
-        <w:pStyle w:val="a3"/>
-        <w:numPr>
-          <w:ilvl w:val="2"/>
-          <w:numId w:val="1"/>
-        </w:numPr>
-        <w:rPr>
-          <w:rFonts w:ascii="Angsana New" w:hAnsi="Angsana New" w:cs="Angsana New"/>
-          <w:sz w:val="36"/>
-          <w:szCs w:val="36"/>
-        </w:rPr>
-      </w:pPr>
-      <w:r>
-        <w:rPr>
-          <w:rFonts w:ascii="Angsana New" w:hAnsi="Angsana New" w:cs="Angsana New" w:hint="cs"/>
-          <w:sz w:val="36"/>
-          <w:szCs w:val="36"/>
-          <w:cs/>
-        </w:rPr>
         <w:t xml:space="preserve">ถ้าผู้เล่นถูกท้าจากคนอื่น ก็จะเป็นการยอมรับคำท้า และ เริ่ม </w:t>
       </w:r>
-      <w:proofErr w:type="spellStart"/>
-      <w:r>
-        <w:rPr>
-          <w:rFonts w:ascii="Angsana New" w:hAnsi="Angsana New" w:cs="Angsana New"/>
-          <w:sz w:val="36"/>
-          <w:szCs w:val="36"/>
-        </w:rPr>
-        <w:t>Pokemon</w:t>
-      </w:r>
-      <w:proofErr w:type="spellEnd"/>
-      <w:r>
-        <w:rPr>
-          <w:rFonts w:ascii="Angsana New" w:hAnsi="Angsana New" w:cs="Angsana New"/>
-          <w:sz w:val="36"/>
-          <w:szCs w:val="36"/>
-        </w:rPr>
-        <w:t xml:space="preserve"> Battle </w:t>
-      </w:r>
+      <w:r>
+        <w:rPr>
+          <w:rFonts w:ascii="Angsana New" w:hAnsi="Angsana New" w:cs="Angsana New"/>
+          <w:sz w:val="36"/>
+          <w:szCs w:val="36"/>
+        </w:rPr>
+        <w:t xml:space="preserve">Pokemon Battle </w:t>
+      </w:r>
+    </w:p>
+    <w:p>
+      <w:pPr>
+        <w:rPr>
+          <w:rFonts w:ascii="Angsana New" w:hAnsi="Angsana New" w:cs="Angsana New"/>
+          <w:sz w:val="36"/>
+          <w:szCs w:val="36"/>
+        </w:rPr>
+      </w:pPr>
+    </w:p>
+    <w:p>
+      <w:pPr>
+        <w:rPr>
+          <w:rFonts w:ascii="Angsana New" w:hAnsi="Angsana New" w:cs="Angsana New" w:hint="cs"/>
+          <w:sz w:val="36"/>
+          <w:szCs w:val="36"/>
+        </w:rPr>
+      </w:pPr>
     </w:p>
     <w:p>
       <w:pPr>
@@ -1455,7 +1464,16 @@
           <w:szCs w:val="36"/>
           <w:cs/>
         </w:rPr>
-        <w:t>ไม่สามารถถ้าตัวเองได้</w:t>
+        <w:t>ไม่สามารถท้</w:t>
+      </w:r>
+      <w:r>
+        <w:rPr>
+          <w:rFonts w:ascii="Angsana New" w:hAnsi="Angsana New" w:cs="Angsana New" w:hint="cs"/>
+          <w:sz w:val="36"/>
+          <w:szCs w:val="36"/>
+          <w:cs/>
+        </w:rPr>
+        <w:t>าตัวเองได้</w:t>
       </w:r>
     </w:p>
     <w:p>
@@ -1479,23 +1497,1766 @@
           <w:cs/>
         </w:rPr>
         <w:t>ถ้าผู้เล่นต่อสู้อยู่ก็จะไม่สามารถใช้คำสั่งนี้ได้เช่นกัน</w:t>
+      </w:r>
+    </w:p>
+    <w:p>
+      <w:pPr>
+        <w:pStyle w:val="a3"/>
+        <w:numPr>
+          <w:ilvl w:val="0"/>
+          <w:numId w:val="1"/>
+        </w:numPr>
+        <w:rPr>
+          <w:rFonts w:ascii="Angsana New" w:hAnsi="Angsana New" w:cs="Angsana New"/>
+          <w:sz w:val="36"/>
+          <w:szCs w:val="36"/>
+        </w:rPr>
+      </w:pPr>
+      <w:r>
+        <w:rPr>
+          <w:rFonts w:ascii="Angsana New" w:hAnsi="Angsana New" w:cs="Angsana New"/>
+          <w:sz w:val="36"/>
+          <w:szCs w:val="36"/>
+        </w:rPr>
+        <w:t>help</w:t>
+      </w:r>
+    </w:p>
+    <w:p>
+      <w:pPr>
+        <w:pStyle w:val="a3"/>
+        <w:numPr>
+          <w:ilvl w:val="1"/>
+          <w:numId w:val="1"/>
+        </w:numPr>
+        <w:rPr>
+          <w:rFonts w:ascii="Angsana New" w:hAnsi="Angsana New" w:cs="Angsana New" w:hint="cs"/>
+          <w:sz w:val="36"/>
+          <w:szCs w:val="36"/>
+        </w:rPr>
+      </w:pPr>
+      <w:r>
+        <w:rPr>
+          <w:rFonts w:ascii="Angsana New" w:hAnsi="Angsana New" w:cs="Angsana New" w:hint="cs"/>
+          <w:sz w:val="36"/>
+          <w:szCs w:val="36"/>
+          <w:cs/>
+        </w:rPr>
+        <w:t xml:space="preserve">เรียกเพื่อดู </w:t>
+      </w:r>
+      <w:r>
+        <w:rPr>
+          <w:rFonts w:ascii="Angsana New" w:hAnsi="Angsana New" w:cs="Angsana New"/>
+          <w:sz w:val="36"/>
+          <w:szCs w:val="36"/>
+        </w:rPr>
+        <w:t xml:space="preserve">command </w:t>
+      </w:r>
+      <w:r>
+        <w:rPr>
+          <w:rFonts w:ascii="Angsana New" w:hAnsi="Angsana New" w:cs="Angsana New" w:hint="cs"/>
+          <w:sz w:val="36"/>
+          <w:szCs w:val="36"/>
+          <w:cs/>
+        </w:rPr>
+        <w:t>ที่สามารถใช้ได้</w:t>
+      </w:r>
+    </w:p>
+    <w:p>
+      <w:pPr>
+        <w:pStyle w:val="a3"/>
+        <w:numPr>
+          <w:ilvl w:val="1"/>
+          <w:numId w:val="1"/>
+        </w:numPr>
+        <w:rPr>
+          <w:rFonts w:ascii="Angsana New" w:hAnsi="Angsana New" w:cs="Angsana New" w:hint="cs"/>
+          <w:sz w:val="36"/>
+          <w:szCs w:val="36"/>
+        </w:rPr>
+      </w:pPr>
+      <w:r>
+        <w:rPr>
+          <w:rFonts w:ascii="Angsana New" w:hAnsi="Angsana New" w:cs="Angsana New"/>
+          <w:sz w:val="36"/>
+          <w:szCs w:val="36"/>
+        </w:rPr>
+        <w:t xml:space="preserve">Action </w:t>
+      </w:r>
+      <w:r>
+        <w:rPr>
+          <w:rFonts w:ascii="Angsana New" w:hAnsi="Angsana New" w:cs="Angsana New" w:hint="cs"/>
+          <w:sz w:val="36"/>
+          <w:szCs w:val="36"/>
+          <w:cs/>
+        </w:rPr>
+        <w:t>ที่เกิดขึ้น</w:t>
+      </w:r>
+    </w:p>
+    <w:p>
+      <w:pPr>
+        <w:pStyle w:val="a3"/>
+        <w:numPr>
+          <w:ilvl w:val="2"/>
+          <w:numId w:val="1"/>
+        </w:numPr>
+        <w:rPr>
+          <w:rFonts w:ascii="Angsana New" w:hAnsi="Angsana New" w:cs="Angsana New" w:hint="cs"/>
+          <w:sz w:val="36"/>
+          <w:szCs w:val="36"/>
+        </w:rPr>
+      </w:pPr>
+      <w:r>
+        <w:rPr>
+          <w:rFonts w:ascii="Angsana New" w:hAnsi="Angsana New" w:cs="Angsana New" w:hint="cs"/>
+          <w:sz w:val="36"/>
+          <w:szCs w:val="36"/>
+          <w:cs/>
+        </w:rPr>
+        <w:t>จะแสดงคำสั่งที่ใช้ได้พร้อมวิธีการเขียน และ ความหมายออกมา</w:t>
+      </w:r>
+    </w:p>
+    <w:p>
+      <w:pPr>
+        <w:pStyle w:val="a3"/>
+        <w:numPr>
+          <w:ilvl w:val="2"/>
+          <w:numId w:val="1"/>
+        </w:numPr>
+        <w:rPr>
+          <w:rFonts w:ascii="Angsana New" w:hAnsi="Angsana New" w:cs="Angsana New" w:hint="cs"/>
+          <w:sz w:val="36"/>
+          <w:szCs w:val="36"/>
+        </w:rPr>
+      </w:pPr>
+      <w:r>
+        <w:rPr>
+          <w:rFonts w:ascii="Angsana New" w:hAnsi="Angsana New" w:cs="Angsana New" w:hint="cs"/>
+          <w:sz w:val="36"/>
+          <w:szCs w:val="36"/>
+          <w:cs/>
+        </w:rPr>
+        <w:t>สามารถใช้ได้เมื่อไรก็ได้</w:t>
+      </w:r>
+    </w:p>
+    <w:p>
+      <w:pPr>
+        <w:pStyle w:val="a3"/>
+        <w:numPr>
+          <w:ilvl w:val="0"/>
+          <w:numId w:val="1"/>
+        </w:numPr>
+        <w:rPr>
+          <w:rFonts w:ascii="Angsana New" w:hAnsi="Angsana New" w:cs="Angsana New"/>
+          <w:sz w:val="36"/>
+          <w:szCs w:val="36"/>
+        </w:rPr>
+      </w:pPr>
+      <w:r>
+        <w:rPr>
+          <w:rFonts w:ascii="Angsana New" w:hAnsi="Angsana New" w:cs="Angsana New"/>
+          <w:sz w:val="36"/>
+          <w:szCs w:val="36"/>
+        </w:rPr>
+        <w:t>exit</w:t>
+      </w:r>
+    </w:p>
+    <w:p>
+      <w:pPr>
+        <w:pStyle w:val="a3"/>
+        <w:numPr>
+          <w:ilvl w:val="1"/>
+          <w:numId w:val="1"/>
+        </w:numPr>
+        <w:rPr>
+          <w:rFonts w:ascii="Angsana New" w:hAnsi="Angsana New" w:cs="Angsana New" w:hint="cs"/>
+          <w:sz w:val="36"/>
+          <w:szCs w:val="36"/>
+        </w:rPr>
+      </w:pPr>
+      <w:r>
+        <w:rPr>
+          <w:rFonts w:ascii="Angsana New" w:hAnsi="Angsana New" w:cs="Angsana New" w:hint="cs"/>
+          <w:sz w:val="36"/>
+          <w:szCs w:val="36"/>
+          <w:cs/>
+        </w:rPr>
+        <w:t>ออกจากโปรแกรม</w:t>
+      </w:r>
+    </w:p>
+    <w:p>
+      <w:pPr>
+        <w:pStyle w:val="a3"/>
+        <w:numPr>
+          <w:ilvl w:val="1"/>
+          <w:numId w:val="1"/>
+        </w:numPr>
+        <w:rPr>
+          <w:rFonts w:ascii="Angsana New" w:hAnsi="Angsana New" w:cs="Angsana New" w:hint="cs"/>
+          <w:sz w:val="36"/>
+          <w:szCs w:val="36"/>
+        </w:rPr>
+      </w:pPr>
+      <w:r>
+        <w:rPr>
+          <w:rFonts w:ascii="Angsana New" w:hAnsi="Angsana New" w:cs="Angsana New"/>
+          <w:sz w:val="36"/>
+          <w:szCs w:val="36"/>
+        </w:rPr>
+        <w:t xml:space="preserve">Action </w:t>
+      </w:r>
+      <w:r>
+        <w:rPr>
+          <w:rFonts w:ascii="Angsana New" w:hAnsi="Angsana New" w:cs="Angsana New" w:hint="cs"/>
+          <w:sz w:val="36"/>
+          <w:szCs w:val="36"/>
+          <w:cs/>
+        </w:rPr>
+        <w:t>ที่เกิดขึ้น</w:t>
+      </w:r>
+    </w:p>
+    <w:p>
+      <w:pPr>
+        <w:pStyle w:val="a3"/>
+        <w:numPr>
+          <w:ilvl w:val="2"/>
+          <w:numId w:val="1"/>
+        </w:numPr>
+        <w:rPr>
+          <w:rFonts w:ascii="Angsana New" w:hAnsi="Angsana New" w:cs="Angsana New"/>
+          <w:sz w:val="36"/>
+          <w:szCs w:val="36"/>
+        </w:rPr>
+      </w:pPr>
+      <w:r>
+        <w:rPr>
+          <w:rFonts w:ascii="Angsana New" w:hAnsi="Angsana New" w:cs="Angsana New" w:hint="cs"/>
+          <w:sz w:val="36"/>
+          <w:szCs w:val="36"/>
+          <w:cs/>
+        </w:rPr>
+        <w:t xml:space="preserve">ส่งคำสั่งไปหา </w:t>
+      </w:r>
+      <w:r>
+        <w:rPr>
+          <w:rFonts w:ascii="Angsana New" w:hAnsi="Angsana New" w:cs="Angsana New"/>
+          <w:sz w:val="36"/>
+          <w:szCs w:val="36"/>
+        </w:rPr>
+        <w:t xml:space="preserve">server </w:t>
+      </w:r>
+      <w:r>
+        <w:rPr>
+          <w:rFonts w:ascii="Angsana New" w:hAnsi="Angsana New" w:cs="Angsana New" w:hint="cs"/>
+          <w:sz w:val="36"/>
+          <w:szCs w:val="36"/>
+          <w:cs/>
+        </w:rPr>
+        <w:t>แล้ว</w:t>
+      </w:r>
+      <w:r>
+        <w:rPr>
+          <w:rFonts w:ascii="Angsana New" w:hAnsi="Angsana New" w:cs="Angsana New"/>
+          <w:sz w:val="36"/>
+          <w:szCs w:val="36"/>
+        </w:rPr>
+        <w:t xml:space="preserve"> server </w:t>
+      </w:r>
+      <w:r>
+        <w:rPr>
+          <w:rFonts w:ascii="Angsana New" w:hAnsi="Angsana New" w:cs="Angsana New" w:hint="cs"/>
+          <w:sz w:val="36"/>
+          <w:szCs w:val="36"/>
+          <w:cs/>
+        </w:rPr>
+        <w:t>จะตอบกลับมาให้ปิดการเชื่อมต่อ และออกจากโปรแกรม</w:t>
+      </w:r>
+    </w:p>
+    <w:p>
+      <w:pPr>
+        <w:rPr>
+          <w:rFonts w:ascii="Angsana New" w:hAnsi="Angsana New" w:cs="Angsana New"/>
+          <w:sz w:val="36"/>
+          <w:szCs w:val="36"/>
+        </w:rPr>
+      </w:pPr>
+    </w:p>
+    <w:p>
+      <w:pPr>
+        <w:pStyle w:val="a3"/>
+        <w:numPr>
+          <w:ilvl w:val="0"/>
+          <w:numId w:val="1"/>
+        </w:numPr>
+        <w:rPr>
+          <w:rFonts w:ascii="Angsana New" w:hAnsi="Angsana New" w:cs="Angsana New"/>
+          <w:sz w:val="36"/>
+          <w:szCs w:val="36"/>
+        </w:rPr>
+      </w:pPr>
+      <w:r>
+        <w:rPr>
+          <w:rFonts w:ascii="Angsana New" w:hAnsi="Angsana New" w:cs="Angsana New"/>
+          <w:sz w:val="36"/>
+          <w:szCs w:val="36"/>
+        </w:rPr>
+        <w:t>use +  […paramater1] +  [...parameter2]</w:t>
+      </w:r>
+    </w:p>
+    <w:p>
+      <w:pPr>
+        <w:pStyle w:val="a3"/>
+        <w:numPr>
+          <w:ilvl w:val="1"/>
+          <w:numId w:val="1"/>
+        </w:numPr>
+        <w:rPr>
+          <w:rFonts w:ascii="Angsana New" w:hAnsi="Angsana New" w:cs="Angsana New"/>
+          <w:sz w:val="36"/>
+          <w:szCs w:val="36"/>
+        </w:rPr>
+      </w:pPr>
+      <w:r>
+        <w:rPr>
+          <w:rFonts w:ascii="Angsana New" w:hAnsi="Angsana New" w:cs="Angsana New" w:hint="cs"/>
+          <w:sz w:val="36"/>
+          <w:szCs w:val="36"/>
+          <w:cs/>
+        </w:rPr>
+        <w:t xml:space="preserve">เป็น </w:t>
+      </w:r>
+      <w:r>
+        <w:rPr>
+          <w:rFonts w:ascii="Angsana New" w:hAnsi="Angsana New" w:cs="Angsana New"/>
+          <w:sz w:val="36"/>
+          <w:szCs w:val="36"/>
+        </w:rPr>
+        <w:t xml:space="preserve">command </w:t>
+      </w:r>
+      <w:r>
+        <w:rPr>
+          <w:rFonts w:ascii="Angsana New" w:hAnsi="Angsana New" w:cs="Angsana New" w:hint="cs"/>
+          <w:sz w:val="36"/>
+          <w:szCs w:val="36"/>
+          <w:cs/>
+        </w:rPr>
+        <w:t>หลักที่ใช้ใน</w:t>
+      </w:r>
+      <w:r>
+        <w:rPr>
+          <w:rFonts w:ascii="Angsana New" w:hAnsi="Angsana New" w:cs="Angsana New"/>
+          <w:sz w:val="36"/>
+          <w:szCs w:val="36"/>
+        </w:rPr>
+        <w:t>Pokemon</w:t>
+      </w:r>
+      <w:r>
+        <w:rPr>
+          <w:rFonts w:ascii="Angsana New" w:hAnsi="Angsana New" w:cs="Angsana New" w:hint="cs"/>
+          <w:sz w:val="36"/>
+          <w:szCs w:val="36"/>
+          <w:cs/>
+        </w:rPr>
+        <w:t xml:space="preserve"> </w:t>
+      </w:r>
+      <w:r>
+        <w:rPr>
+          <w:rFonts w:ascii="Angsana New" w:hAnsi="Angsana New" w:cs="Angsana New"/>
+          <w:sz w:val="36"/>
+          <w:szCs w:val="36"/>
+        </w:rPr>
+        <w:t xml:space="preserve">Battle </w:t>
+      </w:r>
+      <w:r>
+        <w:rPr>
+          <w:rFonts w:ascii="Angsana New" w:hAnsi="Angsana New" w:cs="Angsana New" w:hint="cs"/>
+          <w:sz w:val="36"/>
+          <w:szCs w:val="36"/>
+          <w:cs/>
+        </w:rPr>
+        <w:t xml:space="preserve">ใช้สั่งโจมตี หรือ ใช้ </w:t>
+      </w:r>
+      <w:r>
+        <w:rPr>
+          <w:rFonts w:ascii="Angsana New" w:hAnsi="Angsana New" w:cs="Angsana New"/>
+          <w:sz w:val="36"/>
+          <w:szCs w:val="36"/>
+        </w:rPr>
+        <w:t xml:space="preserve">item </w:t>
+      </w:r>
+      <w:r>
+        <w:rPr>
+          <w:rFonts w:ascii="Angsana New" w:hAnsi="Angsana New" w:cs="Angsana New" w:hint="cs"/>
+          <w:sz w:val="36"/>
+          <w:szCs w:val="36"/>
+          <w:cs/>
+        </w:rPr>
+        <w:t xml:space="preserve">ที่มี </w:t>
+      </w:r>
+      <w:r>
+        <w:rPr>
+          <w:rFonts w:ascii="Angsana New" w:hAnsi="Angsana New" w:cs="Angsana New" w:hint="cs"/>
+          <w:sz w:val="36"/>
+          <w:szCs w:val="36"/>
+          <w:cs/>
+        </w:rPr>
+        <w:t xml:space="preserve">                           </w:t>
+      </w:r>
+      <w:r>
+        <w:rPr>
+          <w:rFonts w:ascii="Angsana New" w:hAnsi="Angsana New" w:cs="Angsana New" w:hint="cs"/>
+          <w:sz w:val="36"/>
+          <w:szCs w:val="36"/>
+          <w:cs/>
+        </w:rPr>
+        <w:t xml:space="preserve">ขึ้นอยู่กับ </w:t>
+      </w:r>
+      <w:r>
+        <w:rPr>
+          <w:rFonts w:ascii="Angsana New" w:hAnsi="Angsana New" w:cs="Angsana New"/>
+          <w:sz w:val="36"/>
+          <w:szCs w:val="36"/>
+        </w:rPr>
+        <w:t xml:space="preserve">parameter </w:t>
+      </w:r>
+      <w:r>
+        <w:rPr>
+          <w:rFonts w:ascii="Angsana New" w:hAnsi="Angsana New" w:cs="Angsana New" w:hint="cs"/>
+          <w:sz w:val="36"/>
+          <w:szCs w:val="36"/>
+          <w:cs/>
+        </w:rPr>
+        <w:t>ที่ 1 และ 2</w:t>
+      </w:r>
+    </w:p>
+    <w:p>
+      <w:pPr>
+        <w:pStyle w:val="a3"/>
+        <w:numPr>
+          <w:ilvl w:val="1"/>
+          <w:numId w:val="1"/>
+        </w:numPr>
+        <w:rPr>
+          <w:rFonts w:ascii="Angsana New" w:hAnsi="Angsana New" w:cs="Angsana New"/>
+          <w:sz w:val="36"/>
+          <w:szCs w:val="36"/>
+        </w:rPr>
+      </w:pPr>
+      <w:r>
+        <w:rPr>
+          <w:rFonts w:ascii="Angsana New" w:hAnsi="Angsana New" w:cs="Angsana New"/>
+          <w:sz w:val="36"/>
+          <w:szCs w:val="36"/>
+        </w:rPr>
+        <w:t>use + move + […move_name]</w:t>
+      </w:r>
+    </w:p>
+    <w:p>
+      <w:pPr>
+        <w:pStyle w:val="a3"/>
+        <w:numPr>
+          <w:ilvl w:val="2"/>
+          <w:numId w:val="1"/>
+        </w:numPr>
+        <w:rPr>
+          <w:rFonts w:ascii="Angsana New" w:hAnsi="Angsana New" w:cs="Angsana New"/>
+          <w:sz w:val="36"/>
+          <w:szCs w:val="36"/>
+        </w:rPr>
+      </w:pPr>
+      <w:r>
+        <w:rPr>
+          <w:rFonts w:ascii="Angsana New" w:hAnsi="Angsana New" w:cs="Angsana New" w:hint="cs"/>
+          <w:sz w:val="36"/>
+          <w:szCs w:val="36"/>
+          <w:cs/>
+        </w:rPr>
+        <w:t xml:space="preserve">สั่งให้โปเกม่อนของเราโจมตีฝ่ายตรงข้ามด้วยชื่อท่าที่เราส่งไป </w:t>
+      </w:r>
+      <w:r>
+        <w:rPr>
+          <w:rFonts w:ascii="Angsana New" w:hAnsi="Angsana New" w:cs="Angsana New"/>
+          <w:sz w:val="36"/>
+          <w:szCs w:val="36"/>
+        </w:rPr>
+        <w:t>[…move_name]</w:t>
+      </w:r>
+    </w:p>
+    <w:p>
+      <w:pPr>
+        <w:pStyle w:val="a3"/>
+        <w:numPr>
+          <w:ilvl w:val="1"/>
+          <w:numId w:val="1"/>
+        </w:numPr>
+        <w:rPr>
+          <w:rFonts w:ascii="Angsana New" w:hAnsi="Angsana New" w:cs="Angsana New"/>
+          <w:sz w:val="36"/>
+          <w:szCs w:val="36"/>
+        </w:rPr>
+      </w:pPr>
+      <w:r>
+        <w:rPr>
+          <w:rFonts w:ascii="Angsana New" w:hAnsi="Angsana New" w:cs="Angsana New"/>
+          <w:sz w:val="36"/>
+          <w:szCs w:val="36"/>
+        </w:rPr>
+        <w:t>use</w:t>
+      </w:r>
+      <w:r>
+        <w:rPr>
+          <w:rFonts w:ascii="Angsana New" w:hAnsi="Angsana New" w:cs="Angsana New"/>
+          <w:sz w:val="36"/>
+          <w:szCs w:val="36"/>
+        </w:rPr>
+        <w:t xml:space="preserve"> +</w:t>
+      </w:r>
+      <w:r>
+        <w:rPr>
+          <w:rFonts w:ascii="Angsana New" w:hAnsi="Angsana New" w:cs="Angsana New"/>
+          <w:sz w:val="36"/>
+          <w:szCs w:val="36"/>
+        </w:rPr>
+        <w:t xml:space="preserve"> move</w:t>
+      </w:r>
+      <w:r>
+        <w:rPr>
+          <w:rFonts w:ascii="Angsana New" w:hAnsi="Angsana New" w:cs="Angsana New"/>
+          <w:sz w:val="36"/>
+          <w:szCs w:val="36"/>
+        </w:rPr>
+        <w:t xml:space="preserve"> +</w:t>
+      </w:r>
+      <w:r>
+        <w:rPr>
+          <w:rFonts w:ascii="Angsana New" w:hAnsi="Angsana New" w:cs="Angsana New"/>
+          <w:sz w:val="36"/>
+          <w:szCs w:val="36"/>
+        </w:rPr>
+        <w:t xml:space="preserve"> […</w:t>
+      </w:r>
+      <w:r>
+        <w:rPr>
+          <w:rFonts w:ascii="Angsana New" w:hAnsi="Angsana New" w:cs="Angsana New"/>
+          <w:sz w:val="36"/>
+          <w:szCs w:val="36"/>
+        </w:rPr>
+        <w:t>number</w:t>
+      </w:r>
+      <w:r>
+        <w:rPr>
+          <w:rFonts w:ascii="Angsana New" w:hAnsi="Angsana New" w:cs="Angsana New"/>
+          <w:sz w:val="36"/>
+          <w:szCs w:val="36"/>
+        </w:rPr>
+        <w:t>]</w:t>
+      </w:r>
+    </w:p>
+    <w:p>
+      <w:pPr>
+        <w:pStyle w:val="a3"/>
+        <w:numPr>
+          <w:ilvl w:val="2"/>
+          <w:numId w:val="1"/>
+        </w:numPr>
+        <w:rPr>
+          <w:rFonts w:ascii="Angsana New" w:hAnsi="Angsana New" w:cs="Angsana New"/>
+          <w:sz w:val="36"/>
+          <w:szCs w:val="36"/>
+        </w:rPr>
+      </w:pPr>
+      <w:r>
+        <w:rPr>
+          <w:rFonts w:ascii="Angsana New" w:hAnsi="Angsana New" w:cs="Angsana New" w:hint="cs"/>
+          <w:sz w:val="36"/>
+          <w:szCs w:val="36"/>
+          <w:cs/>
+        </w:rPr>
+        <w:t xml:space="preserve">สั่งให้โปเกม่อนของเราโจมตีโดยใช้ท่าลำดับที่กำหนดให้ </w:t>
+      </w:r>
+      <w:r>
+        <w:rPr>
+          <w:rFonts w:ascii="Angsana New" w:hAnsi="Angsana New" w:cs="Angsana New"/>
+          <w:sz w:val="36"/>
+          <w:szCs w:val="36"/>
+        </w:rPr>
+        <w:t>[…number]</w:t>
+      </w:r>
+    </w:p>
+    <w:p>
+      <w:pPr>
+        <w:rPr>
+          <w:rFonts w:ascii="Angsana New" w:hAnsi="Angsana New" w:cs="Angsana New"/>
+          <w:sz w:val="36"/>
+          <w:szCs w:val="36"/>
+        </w:rPr>
+      </w:pPr>
+    </w:p>
+    <w:p>
+      <w:pPr>
+        <w:pStyle w:val="a3"/>
+        <w:numPr>
+          <w:ilvl w:val="1"/>
+          <w:numId w:val="1"/>
+        </w:numPr>
+        <w:rPr>
+          <w:rFonts w:ascii="Angsana New" w:hAnsi="Angsana New" w:cs="Angsana New"/>
+          <w:sz w:val="36"/>
+          <w:szCs w:val="36"/>
+        </w:rPr>
+      </w:pPr>
+      <w:r>
+        <w:rPr>
+          <w:rFonts w:ascii="Angsana New" w:hAnsi="Angsana New" w:cs="Angsana New"/>
+          <w:sz w:val="36"/>
+          <w:szCs w:val="36"/>
+        </w:rPr>
+        <w:t>use</w:t>
+      </w:r>
+      <w:r>
+        <w:rPr>
+          <w:rFonts w:ascii="Angsana New" w:hAnsi="Angsana New" w:cs="Angsana New"/>
+          <w:sz w:val="36"/>
+          <w:szCs w:val="36"/>
+        </w:rPr>
+        <w:t xml:space="preserve"> +</w:t>
+      </w:r>
+      <w:r>
+        <w:rPr>
+          <w:rFonts w:ascii="Angsana New" w:hAnsi="Angsana New" w:cs="Angsana New"/>
+          <w:sz w:val="36"/>
+          <w:szCs w:val="36"/>
+        </w:rPr>
+        <w:t xml:space="preserve"> </w:t>
+      </w:r>
+      <w:r>
+        <w:rPr>
+          <w:rFonts w:ascii="Angsana New" w:hAnsi="Angsana New" w:cs="Angsana New"/>
+          <w:sz w:val="36"/>
+          <w:szCs w:val="36"/>
+        </w:rPr>
+        <w:t>item +</w:t>
+      </w:r>
+      <w:r>
+        <w:rPr>
+          <w:rFonts w:ascii="Angsana New" w:hAnsi="Angsana New" w:cs="Angsana New"/>
+          <w:sz w:val="36"/>
+          <w:szCs w:val="36"/>
+        </w:rPr>
+        <w:t xml:space="preserve"> […</w:t>
+      </w:r>
+      <w:r>
+        <w:rPr>
+          <w:rFonts w:ascii="Angsana New" w:hAnsi="Angsana New" w:cs="Angsana New"/>
+          <w:sz w:val="36"/>
+          <w:szCs w:val="36"/>
+        </w:rPr>
+        <w:t>item_name</w:t>
+      </w:r>
+      <w:r>
+        <w:rPr>
+          <w:rFonts w:ascii="Angsana New" w:hAnsi="Angsana New" w:cs="Angsana New"/>
+          <w:sz w:val="36"/>
+          <w:szCs w:val="36"/>
+        </w:rPr>
+        <w:t>]</w:t>
+      </w:r>
+    </w:p>
+    <w:p>
+      <w:pPr>
+        <w:pStyle w:val="a3"/>
+        <w:numPr>
+          <w:ilvl w:val="2"/>
+          <w:numId w:val="1"/>
+        </w:numPr>
+        <w:rPr>
+          <w:rFonts w:ascii="Angsana New" w:hAnsi="Angsana New" w:cs="Angsana New"/>
+          <w:sz w:val="36"/>
+          <w:szCs w:val="36"/>
+        </w:rPr>
+      </w:pPr>
+      <w:r>
+        <w:rPr>
+          <w:rFonts w:ascii="Angsana New" w:hAnsi="Angsana New" w:cs="Angsana New" w:hint="cs"/>
+          <w:sz w:val="36"/>
+          <w:szCs w:val="36"/>
+          <w:cs/>
+        </w:rPr>
+        <w:t>ใช้ไอเทมที่เรามีกับโปเกม่อนของเราตามชื่อไอเทมที่กำหนดให้</w:t>
+      </w:r>
+      <w:r>
+        <w:rPr>
+          <w:rFonts w:ascii="Angsana New" w:hAnsi="Angsana New" w:cs="Angsana New" w:hint="cs"/>
+          <w:sz w:val="36"/>
+          <w:szCs w:val="36"/>
+          <w:cs/>
+        </w:rPr>
+        <w:t xml:space="preserve"> </w:t>
+      </w:r>
+      <w:r>
+        <w:rPr>
+          <w:rFonts w:ascii="Angsana New" w:hAnsi="Angsana New" w:cs="Angsana New"/>
+          <w:sz w:val="36"/>
+          <w:szCs w:val="36"/>
+        </w:rPr>
+        <w:t>[…</w:t>
+      </w:r>
+      <w:r>
+        <w:rPr>
+          <w:rFonts w:ascii="Angsana New" w:hAnsi="Angsana New" w:cs="Angsana New"/>
+          <w:sz w:val="36"/>
+          <w:szCs w:val="36"/>
+        </w:rPr>
+        <w:t>item_name</w:t>
+      </w:r>
+      <w:r>
+        <w:rPr>
+          <w:rFonts w:ascii="Angsana New" w:hAnsi="Angsana New" w:cs="Angsana New"/>
+          <w:sz w:val="36"/>
+          <w:szCs w:val="36"/>
+        </w:rPr>
+        <w:t>]</w:t>
+      </w:r>
+    </w:p>
+    <w:p>
+      <w:pPr>
+        <w:pStyle w:val="a3"/>
+        <w:numPr>
+          <w:ilvl w:val="1"/>
+          <w:numId w:val="1"/>
+        </w:numPr>
+        <w:rPr>
+          <w:rFonts w:ascii="Angsana New" w:hAnsi="Angsana New" w:cs="Angsana New"/>
+          <w:sz w:val="36"/>
+          <w:szCs w:val="36"/>
+        </w:rPr>
+      </w:pPr>
+      <w:r>
+        <w:rPr>
+          <w:rFonts w:ascii="Angsana New" w:hAnsi="Angsana New" w:cs="Angsana New"/>
+          <w:sz w:val="36"/>
+          <w:szCs w:val="36"/>
+        </w:rPr>
+        <w:t>use + item + […</w:t>
+      </w:r>
+      <w:r>
+        <w:rPr>
+          <w:rFonts w:ascii="Angsana New" w:hAnsi="Angsana New" w:cs="Angsana New"/>
+          <w:sz w:val="36"/>
+          <w:szCs w:val="36"/>
+        </w:rPr>
+        <w:t>number</w:t>
+      </w:r>
+      <w:r>
+        <w:rPr>
+          <w:rFonts w:ascii="Angsana New" w:hAnsi="Angsana New" w:cs="Angsana New"/>
+          <w:sz w:val="36"/>
+          <w:szCs w:val="36"/>
+        </w:rPr>
+        <w:t>]</w:t>
+      </w:r>
+    </w:p>
+    <w:p>
+      <w:pPr>
+        <w:pStyle w:val="a3"/>
+        <w:numPr>
+          <w:ilvl w:val="2"/>
+          <w:numId w:val="1"/>
+        </w:numPr>
+        <w:rPr>
+          <w:rFonts w:ascii="Angsana New" w:hAnsi="Angsana New" w:cs="Angsana New"/>
+          <w:sz w:val="36"/>
+          <w:szCs w:val="36"/>
+        </w:rPr>
+      </w:pPr>
+      <w:r>
+        <w:rPr>
+          <w:rFonts w:ascii="Angsana New" w:hAnsi="Angsana New" w:cs="Angsana New" w:hint="cs"/>
+          <w:sz w:val="36"/>
+          <w:szCs w:val="36"/>
+          <w:cs/>
+        </w:rPr>
+        <w:t>ใช้ไอเทมที่เรามีกับโปเกม่อนของเราตาม</w:t>
+      </w:r>
+      <w:r>
+        <w:rPr>
+          <w:rFonts w:ascii="Angsana New" w:hAnsi="Angsana New" w:cs="Angsana New" w:hint="cs"/>
+          <w:sz w:val="36"/>
+          <w:szCs w:val="36"/>
+          <w:cs/>
+        </w:rPr>
+        <w:t>ลำดับเลข</w:t>
+      </w:r>
+      <w:r>
+        <w:rPr>
+          <w:rFonts w:ascii="Angsana New" w:hAnsi="Angsana New" w:cs="Angsana New" w:hint="cs"/>
+          <w:sz w:val="36"/>
+          <w:szCs w:val="36"/>
+          <w:cs/>
+        </w:rPr>
+        <w:t xml:space="preserve">ที่กำหนดให้ </w:t>
+      </w:r>
+      <w:r>
+        <w:rPr>
+          <w:rFonts w:ascii="Angsana New" w:hAnsi="Angsana New" w:cs="Angsana New"/>
+          <w:sz w:val="36"/>
+          <w:szCs w:val="36"/>
+        </w:rPr>
+        <w:t>[…</w:t>
+      </w:r>
+      <w:r>
+        <w:rPr>
+          <w:rFonts w:ascii="Angsana New" w:hAnsi="Angsana New" w:cs="Angsana New"/>
+          <w:sz w:val="36"/>
+          <w:szCs w:val="36"/>
+        </w:rPr>
+        <w:t>number</w:t>
+      </w:r>
+      <w:r>
+        <w:rPr>
+          <w:rFonts w:ascii="Angsana New" w:hAnsi="Angsana New" w:cs="Angsana New"/>
+          <w:sz w:val="36"/>
+          <w:szCs w:val="36"/>
+        </w:rPr>
+        <w:t>]</w:t>
+      </w:r>
+    </w:p>
+    <w:p>
+      <w:pPr>
+        <w:pStyle w:val="a3"/>
+        <w:numPr>
+          <w:ilvl w:val="1"/>
+          <w:numId w:val="1"/>
+        </w:numPr>
+        <w:rPr>
+          <w:rFonts w:ascii="Angsana New" w:hAnsi="Angsana New" w:cs="Angsana New" w:hint="cs"/>
+          <w:sz w:val="36"/>
+          <w:szCs w:val="36"/>
+        </w:rPr>
+      </w:pPr>
+      <w:r>
+        <w:rPr>
+          <w:rFonts w:ascii="Angsana New" w:hAnsi="Angsana New" w:cs="Angsana New"/>
+          <w:sz w:val="36"/>
+          <w:szCs w:val="36"/>
+        </w:rPr>
+        <w:t xml:space="preserve">Action </w:t>
+      </w:r>
+      <w:r>
+        <w:rPr>
+          <w:rFonts w:ascii="Angsana New" w:hAnsi="Angsana New" w:cs="Angsana New" w:hint="cs"/>
+          <w:sz w:val="36"/>
+          <w:szCs w:val="36"/>
+          <w:cs/>
+        </w:rPr>
+        <w:t>ที่เกิดขึ้น</w:t>
+      </w:r>
+    </w:p>
+    <w:p>
+      <w:pPr>
+        <w:pStyle w:val="a3"/>
+        <w:numPr>
+          <w:ilvl w:val="2"/>
+          <w:numId w:val="1"/>
+        </w:numPr>
+        <w:rPr>
+          <w:rFonts w:ascii="Angsana New" w:hAnsi="Angsana New" w:cs="Angsana New"/>
+          <w:sz w:val="36"/>
+          <w:szCs w:val="36"/>
+        </w:rPr>
+      </w:pPr>
+      <w:r>
+        <w:rPr>
+          <w:rFonts w:ascii="Angsana New" w:hAnsi="Angsana New" w:cs="Angsana New"/>
+          <w:sz w:val="36"/>
+          <w:szCs w:val="36"/>
+        </w:rPr>
+        <w:t xml:space="preserve">Server </w:t>
+      </w:r>
+      <w:r>
+        <w:rPr>
+          <w:rFonts w:ascii="Angsana New" w:hAnsi="Angsana New" w:cs="Angsana New" w:hint="cs"/>
+          <w:sz w:val="36"/>
+          <w:szCs w:val="36"/>
+          <w:cs/>
+        </w:rPr>
+        <w:t xml:space="preserve">จะอ่านว่าเราต้องการใช้ท่า หรือ ใช้ไอเทมจาก </w:t>
+      </w:r>
+      <w:r>
+        <w:rPr>
+          <w:rFonts w:ascii="Angsana New" w:hAnsi="Angsana New" w:cs="Angsana New"/>
+          <w:sz w:val="36"/>
+          <w:szCs w:val="36"/>
+        </w:rPr>
+        <w:t xml:space="preserve">parameter </w:t>
+      </w:r>
+      <w:r>
+        <w:rPr>
+          <w:rFonts w:ascii="Angsana New" w:hAnsi="Angsana New" w:cs="Angsana New" w:hint="cs"/>
+          <w:sz w:val="36"/>
+          <w:szCs w:val="36"/>
+          <w:cs/>
+        </w:rPr>
+        <w:t xml:space="preserve">ที่ 1 </w:t>
+      </w:r>
+      <w:r>
+        <w:rPr>
+          <w:rFonts w:ascii="Angsana New" w:hAnsi="Angsana New" w:cs="Angsana New" w:hint="cs"/>
+          <w:sz w:val="36"/>
+          <w:szCs w:val="36"/>
+          <w:cs/>
+        </w:rPr>
+        <w:t xml:space="preserve">                          </w:t>
+      </w:r>
+      <w:r>
+        <w:rPr>
+          <w:rFonts w:ascii="Angsana New" w:hAnsi="Angsana New" w:cs="Angsana New" w:hint="cs"/>
+          <w:sz w:val="36"/>
+          <w:szCs w:val="36"/>
+          <w:cs/>
+        </w:rPr>
+        <w:t>แล้วนำชื่อ/ลำดับที่ไปค้นหาว่าสามารถใช้ได้หรือไม่ ใช้สำเร็จหรือไม่</w:t>
+      </w:r>
+    </w:p>
+    <w:p>
+      <w:pPr>
+        <w:pStyle w:val="a3"/>
+        <w:numPr>
+          <w:ilvl w:val="2"/>
+          <w:numId w:val="1"/>
+        </w:numPr>
+        <w:rPr>
+          <w:rFonts w:ascii="Angsana New" w:hAnsi="Angsana New" w:cs="Angsana New" w:hint="cs"/>
+          <w:sz w:val="36"/>
+          <w:szCs w:val="36"/>
+        </w:rPr>
+      </w:pPr>
+      <w:r>
+        <w:rPr>
+          <w:rFonts w:ascii="Angsana New" w:hAnsi="Angsana New" w:cs="Angsana New" w:hint="cs"/>
+          <w:sz w:val="36"/>
+          <w:szCs w:val="36"/>
+          <w:cs/>
+        </w:rPr>
+        <w:t xml:space="preserve">หลังจากใช้เสร็จแล้วจะให้ผู้เล่นคนที่ใช้หยุดรอ แล้วให้ผู้เล่นอีกคนใช้คำสั่ง           สลับกันเป็น รอบ </w:t>
+      </w:r>
+      <w:r>
+        <w:rPr>
+          <w:rFonts w:ascii="Angsana New" w:hAnsi="Angsana New" w:cs="Angsana New"/>
+          <w:sz w:val="36"/>
+          <w:szCs w:val="36"/>
+        </w:rPr>
+        <w:t>(Turns)</w:t>
+      </w:r>
+    </w:p>
+    <w:p>
+      <w:pPr>
+        <w:pStyle w:val="a3"/>
+        <w:numPr>
+          <w:ilvl w:val="1"/>
+          <w:numId w:val="1"/>
+        </w:numPr>
+        <w:rPr>
+          <w:rFonts w:ascii="Angsana New" w:hAnsi="Angsana New" w:cs="Angsana New" w:hint="cs"/>
+          <w:sz w:val="36"/>
+          <w:szCs w:val="36"/>
+        </w:rPr>
+      </w:pPr>
+      <w:r>
+        <w:rPr>
+          <w:rFonts w:ascii="Angsana New" w:hAnsi="Angsana New" w:cs="Angsana New" w:hint="cs"/>
+          <w:sz w:val="36"/>
+          <w:szCs w:val="36"/>
+          <w:cs/>
+        </w:rPr>
+        <w:t>ข้อกำหนด</w:t>
+      </w:r>
+    </w:p>
+    <w:p>
+      <w:pPr>
+        <w:pStyle w:val="a3"/>
+        <w:numPr>
+          <w:ilvl w:val="2"/>
+          <w:numId w:val="1"/>
+        </w:numPr>
+        <w:rPr>
+          <w:rFonts w:ascii="Angsana New" w:hAnsi="Angsana New" w:cs="Angsana New" w:hint="cs"/>
+          <w:sz w:val="36"/>
+          <w:szCs w:val="36"/>
+        </w:rPr>
+      </w:pPr>
+      <w:r>
+        <w:rPr>
+          <w:rFonts w:ascii="Angsana New" w:hAnsi="Angsana New" w:cs="Angsana New" w:hint="cs"/>
+          <w:sz w:val="36"/>
+          <w:szCs w:val="36"/>
+          <w:cs/>
+        </w:rPr>
+        <w:t xml:space="preserve">ต้องอยู่ใน </w:t>
+      </w:r>
+      <w:r>
+        <w:rPr>
+          <w:rFonts w:ascii="Angsana New" w:hAnsi="Angsana New" w:cs="Angsana New"/>
+          <w:sz w:val="36"/>
+          <w:szCs w:val="36"/>
+        </w:rPr>
+        <w:t xml:space="preserve">battle </w:t>
+      </w:r>
+      <w:r>
+        <w:rPr>
+          <w:rFonts w:ascii="Angsana New" w:hAnsi="Angsana New" w:cs="Angsana New" w:hint="cs"/>
+          <w:sz w:val="36"/>
+          <w:szCs w:val="36"/>
+          <w:cs/>
+        </w:rPr>
+        <w:t xml:space="preserve">เท่านั้นถึงจะใช้คำสั่งที่ขึ้นต้นด้วย </w:t>
+      </w:r>
+      <w:r>
+        <w:rPr>
+          <w:rFonts w:ascii="Angsana New" w:hAnsi="Angsana New" w:cs="Angsana New"/>
+          <w:sz w:val="36"/>
+          <w:szCs w:val="36"/>
+        </w:rPr>
+        <w:t>use</w:t>
+      </w:r>
+      <w:r>
+        <w:rPr>
+          <w:rFonts w:ascii="Angsana New" w:hAnsi="Angsana New" w:cs="Angsana New"/>
+          <w:sz w:val="36"/>
+          <w:szCs w:val="36"/>
+        </w:rPr>
+        <w:t xml:space="preserve"> </w:t>
+      </w:r>
+      <w:r>
+        <w:rPr>
+          <w:rFonts w:ascii="Angsana New" w:hAnsi="Angsana New" w:cs="Angsana New" w:hint="cs"/>
+          <w:sz w:val="36"/>
+          <w:szCs w:val="36"/>
+          <w:cs/>
+        </w:rPr>
+        <w:t>ได้</w:t>
+      </w:r>
+    </w:p>
+    <w:p>
+      <w:pPr>
+        <w:pStyle w:val="a3"/>
+        <w:numPr>
+          <w:ilvl w:val="2"/>
+          <w:numId w:val="1"/>
+        </w:numPr>
+        <w:rPr>
+          <w:rFonts w:ascii="Angsana New" w:hAnsi="Angsana New" w:cs="Angsana New"/>
+          <w:sz w:val="36"/>
+          <w:szCs w:val="36"/>
+        </w:rPr>
+      </w:pPr>
+      <w:r>
+        <w:rPr>
+          <w:rFonts w:ascii="Angsana New" w:hAnsi="Angsana New" w:cs="Angsana New" w:hint="cs"/>
+          <w:sz w:val="36"/>
+          <w:szCs w:val="36"/>
+          <w:cs/>
+        </w:rPr>
+        <w:t>ถ้าไม่สามารถใช้ได้ ก็จะให้ผู้เล่นใส่คำสั่งใหม่จนกว่าจะใช้ได้</w:t>
+      </w:r>
+    </w:p>
+    <w:p>
+      <w:pPr>
+        <w:rPr>
+          <w:rFonts w:ascii="Angsana New" w:hAnsi="Angsana New" w:cs="Angsana New"/>
+          <w:b/>
+          <w:bCs/>
+          <w:sz w:val="48"/>
+          <w:szCs w:val="56"/>
+          <w:u w:val="single"/>
+        </w:rPr>
+      </w:pPr>
+      <w:r>
+        <w:rPr>
+          <w:rFonts w:ascii="Angsana New" w:hAnsi="Angsana New" w:cs="Angsana New"/>
+          <w:b/>
+          <w:bCs/>
+          <w:sz w:val="48"/>
+          <w:szCs w:val="56"/>
+          <w:u w:val="single"/>
+        </w:rPr>
+        <w:t>Re</w:t>
+      </w:r>
+      <w:r>
+        <w:rPr>
+          <w:rFonts w:ascii="Angsana New" w:hAnsi="Angsana New" w:cs="Angsana New"/>
+          <w:b/>
+          <w:bCs/>
+          <w:sz w:val="48"/>
+          <w:szCs w:val="56"/>
+          <w:u w:val="single"/>
+        </w:rPr>
+        <w:t>sponse</w:t>
+      </w:r>
+    </w:p>
+    <w:p>
+      <w:pPr>
+        <w:rPr>
+          <w:rFonts w:ascii="Angsana New" w:hAnsi="Angsana New" w:cs="Angsana New"/>
+          <w:sz w:val="36"/>
+          <w:szCs w:val="36"/>
+        </w:rPr>
+      </w:pPr>
+      <w:r>
+        <w:rPr>
+          <w:rFonts w:ascii="Angsana New" w:hAnsi="Angsana New" w:cs="Angsana New"/>
+          <w:sz w:val="32"/>
+          <w:szCs w:val="40"/>
+        </w:rPr>
+        <w:tab/>
+      </w:r>
+      <w:r>
+        <w:rPr>
+          <w:rFonts w:ascii="Angsana New" w:hAnsi="Angsana New" w:cs="Angsana New" w:hint="cs"/>
+          <w:sz w:val="28"/>
+          <w:szCs w:val="36"/>
+          <w:cs/>
+        </w:rPr>
+        <w:t>เป็นข้อความ</w:t>
+      </w:r>
+      <w:r>
+        <w:rPr>
+          <w:rFonts w:ascii="Angsana New" w:hAnsi="Angsana New" w:cs="Angsana New" w:hint="cs"/>
+          <w:sz w:val="36"/>
+          <w:szCs w:val="36"/>
+          <w:cs/>
+        </w:rPr>
+        <w:t xml:space="preserve">ที่ </w:t>
+      </w:r>
+      <w:r>
+        <w:rPr>
+          <w:rFonts w:ascii="Angsana New" w:hAnsi="Angsana New" w:cs="Angsana New"/>
+          <w:sz w:val="36"/>
+          <w:szCs w:val="36"/>
+        </w:rPr>
+        <w:t xml:space="preserve">Server </w:t>
+      </w:r>
+      <w:r>
+        <w:rPr>
+          <w:rFonts w:ascii="Angsana New" w:hAnsi="Angsana New" w:cs="Angsana New" w:hint="cs"/>
+          <w:sz w:val="36"/>
+          <w:szCs w:val="36"/>
+          <w:cs/>
+        </w:rPr>
+        <w:t xml:space="preserve">ตอบกลับมาให้ </w:t>
+      </w:r>
+      <w:r>
+        <w:rPr>
+          <w:rFonts w:ascii="Angsana New" w:hAnsi="Angsana New" w:cs="Angsana New"/>
+          <w:sz w:val="36"/>
+          <w:szCs w:val="36"/>
+        </w:rPr>
+        <w:t>Client</w:t>
+      </w:r>
+      <w:r>
+        <w:rPr>
+          <w:rFonts w:ascii="Angsana New" w:hAnsi="Angsana New" w:cs="Angsana New" w:hint="cs"/>
+          <w:sz w:val="36"/>
+          <w:szCs w:val="36"/>
+          <w:cs/>
+        </w:rPr>
+        <w:t xml:space="preserve"> โดยประกอบด้วย 2 ส่วน คือ </w:t>
+      </w:r>
+    </w:p>
+    <w:p>
+      <w:pPr>
+        <w:ind w:left="720" w:firstLine="720"/>
+        <w:rPr>
+          <w:rFonts w:ascii="Angsana New" w:hAnsi="Angsana New" w:cs="Angsana New" w:hint="cs"/>
+          <w:sz w:val="36"/>
+          <w:szCs w:val="36"/>
+        </w:rPr>
+      </w:pPr>
+      <w:r>
+        <w:rPr>
+          <w:rFonts w:ascii="Angsana New" w:hAnsi="Angsana New" w:cs="Angsana New"/>
+          <w:sz w:val="36"/>
+          <w:szCs w:val="36"/>
+        </w:rPr>
+        <w:t xml:space="preserve">1. Status code </w:t>
+      </w:r>
+      <w:r>
+        <w:rPr>
+          <w:rFonts w:ascii="Angsana New" w:hAnsi="Angsana New" w:cs="Angsana New" w:hint="cs"/>
+          <w:sz w:val="36"/>
+          <w:szCs w:val="36"/>
+          <w:cs/>
+        </w:rPr>
+        <w:t xml:space="preserve">เพื่อให้ </w:t>
+      </w:r>
+      <w:r>
+        <w:rPr>
+          <w:rFonts w:ascii="Angsana New" w:hAnsi="Angsana New" w:cs="Angsana New"/>
+          <w:sz w:val="36"/>
+          <w:szCs w:val="36"/>
+        </w:rPr>
+        <w:t xml:space="preserve">Client </w:t>
+      </w:r>
+      <w:r>
+        <w:rPr>
+          <w:rFonts w:ascii="Angsana New" w:hAnsi="Angsana New" w:cs="Angsana New" w:hint="cs"/>
+          <w:sz w:val="36"/>
+          <w:szCs w:val="36"/>
+          <w:cs/>
+        </w:rPr>
+        <w:t>อ่าน</w:t>
+      </w:r>
+      <w:r>
+        <w:rPr>
+          <w:rFonts w:ascii="Angsana New" w:hAnsi="Angsana New" w:cs="Angsana New"/>
+          <w:sz w:val="36"/>
+          <w:szCs w:val="36"/>
+        </w:rPr>
+        <w:t xml:space="preserve"> </w:t>
+      </w:r>
+      <w:r>
+        <w:rPr>
+          <w:rFonts w:ascii="Angsana New" w:hAnsi="Angsana New" w:cs="Angsana New" w:hint="cs"/>
+          <w:sz w:val="36"/>
+          <w:szCs w:val="36"/>
+          <w:cs/>
+        </w:rPr>
+        <w:t>และปฎิบัติตามสิ่งที่เกิดขึ้นได้</w:t>
+      </w:r>
+    </w:p>
+    <w:p>
+      <w:pPr>
+        <w:ind w:left="720" w:firstLine="720"/>
+        <w:rPr>
+          <w:rFonts w:ascii="Angsana New" w:hAnsi="Angsana New" w:cs="Angsana New" w:hint="cs"/>
+          <w:sz w:val="36"/>
+          <w:szCs w:val="36"/>
+        </w:rPr>
+      </w:pPr>
+      <w:r>
+        <w:rPr>
+          <w:rFonts w:ascii="Angsana New" w:hAnsi="Angsana New" w:cs="Angsana New" w:hint="cs"/>
+          <w:sz w:val="36"/>
+          <w:szCs w:val="36"/>
+          <w:cs/>
+        </w:rPr>
+        <w:t xml:space="preserve">2. </w:t>
+      </w:r>
+      <w:r>
+        <w:rPr>
+          <w:rFonts w:ascii="Angsana New" w:hAnsi="Angsana New" w:cs="Angsana New"/>
+          <w:sz w:val="36"/>
+          <w:szCs w:val="36"/>
+        </w:rPr>
+        <w:t xml:space="preserve">Message </w:t>
+      </w:r>
+      <w:r>
+        <w:rPr>
+          <w:rFonts w:ascii="Angsana New" w:hAnsi="Angsana New" w:cs="Angsana New" w:hint="cs"/>
+          <w:sz w:val="36"/>
+          <w:szCs w:val="36"/>
+          <w:cs/>
+        </w:rPr>
+        <w:t>เพื่อบอกรายละเอียดของเหตุการณ์ที่เกิดขึ้น</w:t>
+      </w:r>
+    </w:p>
+    <w:p>
+      <w:pPr>
+        <w:rPr>
+          <w:rFonts w:ascii="Angsana New" w:hAnsi="Angsana New" w:cs="Angsana New"/>
+          <w:sz w:val="36"/>
+          <w:szCs w:val="36"/>
+        </w:rPr>
+      </w:pPr>
+      <w:r>
+        <w:rPr>
+          <w:rFonts w:ascii="Angsana New" w:hAnsi="Angsana New" w:cs="Angsana New" w:hint="cs"/>
+          <w:sz w:val="36"/>
+          <w:szCs w:val="36"/>
+          <w:cs/>
+        </w:rPr>
+        <w:t xml:space="preserve">โดยจะเขียนเป็น </w:t>
+      </w:r>
+      <w:r>
+        <w:rPr>
+          <w:rFonts w:ascii="Angsana New" w:hAnsi="Angsana New" w:cs="Angsana New"/>
+          <w:sz w:val="36"/>
+          <w:szCs w:val="36"/>
+        </w:rPr>
+        <w:t>[3-DigitStatusCode]+[Message]</w:t>
+      </w:r>
+    </w:p>
+    <w:p>
+      <w:pPr>
+        <w:rPr>
+          <w:rFonts w:ascii="Angsana New" w:hAnsi="Angsana New" w:cs="Angsana New" w:hint="cs"/>
+          <w:sz w:val="36"/>
+          <w:szCs w:val="36"/>
+        </w:rPr>
+      </w:pPr>
+    </w:p>
+    <w:p>
+      <w:pPr>
+        <w:rPr>
+          <w:rFonts w:ascii="Angsana New" w:hAnsi="Angsana New" w:cs="Angsana New" w:hint="cs"/>
+          <w:sz w:val="36"/>
+          <w:szCs w:val="36"/>
+        </w:rPr>
+      </w:pPr>
+    </w:p>
+    <w:p>
+      <w:pPr>
+        <w:rPr>
+          <w:rFonts w:ascii="Angsana New" w:hAnsi="Angsana New" w:cs="Angsana New" w:hint="cs"/>
+          <w:sz w:val="36"/>
+          <w:szCs w:val="36"/>
+        </w:rPr>
+      </w:pPr>
+    </w:p>
+    <w:p>
+      <w:pPr>
+        <w:rPr>
+          <w:rFonts w:ascii="Angsana New" w:hAnsi="Angsana New" w:cs="Angsana New" w:hint="cs"/>
+          <w:sz w:val="36"/>
+          <w:szCs w:val="36"/>
+        </w:rPr>
+      </w:pPr>
+      <w:r>
+        <w:rPr>
+          <w:rFonts w:ascii="Angsana New" w:hAnsi="Angsana New" w:cs="Angsana New" w:hint="cs"/>
+          <w:sz w:val="36"/>
+          <w:szCs w:val="36"/>
+          <w:cs/>
+        </w:rPr>
+        <w:lastRenderedPageBreak/>
+        <w:t xml:space="preserve">ซึ่ง </w:t>
+      </w:r>
+      <w:r>
+        <w:rPr>
+          <w:rFonts w:ascii="Angsana New" w:hAnsi="Angsana New" w:cs="Angsana New"/>
+          <w:sz w:val="36"/>
+          <w:szCs w:val="36"/>
+        </w:rPr>
+        <w:t xml:space="preserve">Client </w:t>
+      </w:r>
+      <w:r>
+        <w:rPr>
+          <w:rFonts w:ascii="Angsana New" w:hAnsi="Angsana New" w:cs="Angsana New" w:hint="cs"/>
+          <w:sz w:val="36"/>
+          <w:szCs w:val="36"/>
+          <w:cs/>
+        </w:rPr>
+        <w:t xml:space="preserve">จะทำการอ่าน </w:t>
+      </w:r>
+      <w:r>
+        <w:rPr>
+          <w:rFonts w:ascii="Angsana New" w:hAnsi="Angsana New" w:cs="Angsana New"/>
+          <w:sz w:val="36"/>
+          <w:szCs w:val="36"/>
+        </w:rPr>
+        <w:t xml:space="preserve">Status Code </w:t>
+      </w:r>
+      <w:r>
+        <w:rPr>
+          <w:rFonts w:ascii="Angsana New" w:hAnsi="Angsana New" w:cs="Angsana New" w:hint="cs"/>
+          <w:sz w:val="36"/>
+          <w:szCs w:val="36"/>
+          <w:cs/>
+        </w:rPr>
+        <w:t xml:space="preserve">แล้วแสดงผล </w:t>
+      </w:r>
+      <w:r>
+        <w:rPr>
+          <w:rFonts w:ascii="Angsana New" w:hAnsi="Angsana New" w:cs="Angsana New"/>
+          <w:sz w:val="36"/>
+          <w:szCs w:val="36"/>
+        </w:rPr>
+        <w:t xml:space="preserve">Message </w:t>
+      </w:r>
+      <w:r>
+        <w:rPr>
+          <w:rFonts w:ascii="Angsana New" w:hAnsi="Angsana New" w:cs="Angsana New" w:hint="cs"/>
+          <w:sz w:val="36"/>
+          <w:szCs w:val="36"/>
+          <w:cs/>
+        </w:rPr>
+        <w:t>ที่เหลือผ่านทางหน้าจอ โดย</w:t>
+      </w:r>
+      <w:r>
+        <w:rPr>
+          <w:rFonts w:ascii="Angsana New" w:hAnsi="Angsana New" w:cs="Angsana New"/>
+          <w:sz w:val="36"/>
+          <w:szCs w:val="36"/>
+        </w:rPr>
+        <w:t xml:space="preserve"> Status Code </w:t>
+      </w:r>
+      <w:r>
+        <w:rPr>
+          <w:rFonts w:ascii="Angsana New" w:hAnsi="Angsana New" w:cs="Angsana New" w:hint="cs"/>
+          <w:sz w:val="36"/>
+          <w:szCs w:val="36"/>
+          <w:cs/>
+        </w:rPr>
+        <w:t>ที่ถูกส่งมาจะมีดังนี้</w:t>
+      </w:r>
+    </w:p>
+    <w:p>
+      <w:pPr>
+        <w:pStyle w:val="a3"/>
+        <w:numPr>
+          <w:ilvl w:val="0"/>
+          <w:numId w:val="1"/>
+        </w:numPr>
+        <w:rPr>
+          <w:rFonts w:ascii="Angsana New" w:hAnsi="Angsana New" w:cs="Angsana New"/>
+          <w:sz w:val="36"/>
+          <w:szCs w:val="36"/>
+        </w:rPr>
+      </w:pPr>
+      <w:r>
+        <w:rPr>
+          <w:rFonts w:ascii="Angsana New" w:hAnsi="Angsana New" w:cs="Angsana New"/>
+          <w:sz w:val="36"/>
+          <w:szCs w:val="36"/>
+        </w:rPr>
+        <w:t xml:space="preserve">200   =  OK </w:t>
+      </w:r>
+    </w:p>
+    <w:p>
+      <w:pPr>
+        <w:pStyle w:val="a3"/>
+        <w:numPr>
+          <w:ilvl w:val="1"/>
+          <w:numId w:val="1"/>
+        </w:numPr>
+        <w:rPr>
+          <w:rFonts w:ascii="Angsana New" w:hAnsi="Angsana New" w:cs="Angsana New" w:hint="cs"/>
+          <w:sz w:val="36"/>
+          <w:szCs w:val="36"/>
+        </w:rPr>
+      </w:pPr>
+      <w:r>
+        <w:rPr>
+          <w:rFonts w:ascii="Angsana New" w:hAnsi="Angsana New" w:cs="Angsana New" w:hint="cs"/>
+          <w:sz w:val="36"/>
+          <w:szCs w:val="36"/>
+          <w:cs/>
+        </w:rPr>
+        <w:t xml:space="preserve">เป็นการบอกว่า </w:t>
+      </w:r>
+      <w:r>
+        <w:rPr>
+          <w:rFonts w:ascii="Angsana New" w:hAnsi="Angsana New" w:cs="Angsana New"/>
+          <w:sz w:val="36"/>
+          <w:szCs w:val="36"/>
+        </w:rPr>
+        <w:t xml:space="preserve">Request </w:t>
+      </w:r>
+      <w:r>
+        <w:rPr>
+          <w:rFonts w:ascii="Angsana New" w:hAnsi="Angsana New" w:cs="Angsana New" w:hint="cs"/>
+          <w:sz w:val="36"/>
+          <w:szCs w:val="36"/>
+          <w:cs/>
+        </w:rPr>
+        <w:t>ที่ส่งไปนั้นถูกต้อง ดำเนินการเสร็จแล้ว พร้อมทั้งส่งผลลัพธ์กลับมาเรียบร้อยแล้วด้วย</w:t>
+      </w:r>
+    </w:p>
+    <w:p>
+      <w:pPr>
+        <w:pStyle w:val="a3"/>
+        <w:numPr>
+          <w:ilvl w:val="0"/>
+          <w:numId w:val="1"/>
+        </w:numPr>
+        <w:rPr>
+          <w:rFonts w:ascii="Angsana New" w:hAnsi="Angsana New" w:cs="Angsana New"/>
+          <w:sz w:val="36"/>
+          <w:szCs w:val="36"/>
+        </w:rPr>
+      </w:pPr>
+      <w:r>
+        <w:rPr>
+          <w:rFonts w:ascii="Angsana New" w:hAnsi="Angsana New" w:cs="Angsana New" w:hint="cs"/>
+          <w:sz w:val="36"/>
+          <w:szCs w:val="36"/>
+          <w:cs/>
+        </w:rPr>
+        <w:t xml:space="preserve">202 </w:t>
+      </w:r>
+      <w:r>
+        <w:rPr>
+          <w:rFonts w:ascii="Angsana New" w:hAnsi="Angsana New" w:cs="Angsana New"/>
+          <w:sz w:val="36"/>
+          <w:szCs w:val="36"/>
+        </w:rPr>
+        <w:t>= Wait</w:t>
+      </w:r>
+    </w:p>
+    <w:p>
+      <w:pPr>
+        <w:pStyle w:val="a3"/>
+        <w:numPr>
+          <w:ilvl w:val="1"/>
+          <w:numId w:val="1"/>
+        </w:numPr>
+        <w:rPr>
+          <w:rFonts w:ascii="Angsana New" w:hAnsi="Angsana New" w:cs="Angsana New" w:hint="cs"/>
+          <w:sz w:val="36"/>
+          <w:szCs w:val="36"/>
+        </w:rPr>
+      </w:pPr>
+      <w:r>
+        <w:rPr>
+          <w:rFonts w:ascii="Angsana New" w:hAnsi="Angsana New" w:cs="Angsana New" w:hint="cs"/>
+          <w:sz w:val="36"/>
+          <w:szCs w:val="36"/>
+          <w:cs/>
+        </w:rPr>
+        <w:t xml:space="preserve">เป็นการบอกว่า </w:t>
+      </w:r>
+      <w:r>
+        <w:rPr>
+          <w:rFonts w:ascii="Angsana New" w:hAnsi="Angsana New" w:cs="Angsana New"/>
+          <w:sz w:val="36"/>
+          <w:szCs w:val="36"/>
+        </w:rPr>
+        <w:t xml:space="preserve">Request </w:t>
+      </w:r>
+      <w:r>
+        <w:rPr>
+          <w:rFonts w:ascii="Angsana New" w:hAnsi="Angsana New" w:cs="Angsana New" w:hint="cs"/>
+          <w:sz w:val="36"/>
+          <w:szCs w:val="36"/>
+          <w:cs/>
+        </w:rPr>
+        <w:t xml:space="preserve">นั้นกำลังทำอยู่ และ ยังไม่เสร็จสิ้น </w:t>
+      </w:r>
+      <w:r>
+        <w:rPr>
+          <w:rFonts w:ascii="Angsana New" w:hAnsi="Angsana New" w:cs="Angsana New" w:hint="cs"/>
+          <w:sz w:val="36"/>
+          <w:szCs w:val="36"/>
+          <w:cs/>
+        </w:rPr>
+        <w:t>และ ยังไม่ส่งผลลัพธ์กลับมา ต้องรอ</w:t>
+      </w:r>
+      <w:r>
+        <w:rPr>
+          <w:rFonts w:ascii="Angsana New" w:hAnsi="Angsana New" w:cs="Angsana New"/>
+          <w:sz w:val="36"/>
+          <w:szCs w:val="36"/>
+        </w:rPr>
+        <w:t xml:space="preserve"> Client </w:t>
+      </w:r>
+      <w:r>
+        <w:rPr>
+          <w:rFonts w:ascii="Angsana New" w:hAnsi="Angsana New" w:cs="Angsana New" w:hint="cs"/>
+          <w:sz w:val="36"/>
+          <w:szCs w:val="36"/>
+          <w:cs/>
+        </w:rPr>
+        <w:t>ตัวอื่น</w:t>
+      </w:r>
+      <w:r>
+        <w:rPr>
+          <w:rFonts w:ascii="Angsana New" w:hAnsi="Angsana New" w:cs="Angsana New"/>
+          <w:sz w:val="36"/>
+          <w:szCs w:val="36"/>
+        </w:rPr>
+        <w:t xml:space="preserve"> Request </w:t>
+      </w:r>
+      <w:r>
+        <w:rPr>
+          <w:rFonts w:ascii="Angsana New" w:hAnsi="Angsana New" w:cs="Angsana New" w:hint="cs"/>
+          <w:sz w:val="36"/>
+          <w:szCs w:val="36"/>
+          <w:cs/>
+        </w:rPr>
+        <w:t xml:space="preserve">ไปที่ </w:t>
+      </w:r>
+      <w:r>
+        <w:rPr>
+          <w:rFonts w:ascii="Angsana New" w:hAnsi="Angsana New" w:cs="Angsana New"/>
+          <w:sz w:val="36"/>
+          <w:szCs w:val="36"/>
+        </w:rPr>
+        <w:t xml:space="preserve">Server </w:t>
+      </w:r>
+      <w:r>
+        <w:rPr>
+          <w:rFonts w:ascii="Angsana New" w:hAnsi="Angsana New" w:cs="Angsana New" w:hint="cs"/>
+          <w:sz w:val="36"/>
+          <w:szCs w:val="36"/>
+          <w:cs/>
+        </w:rPr>
+        <w:t xml:space="preserve">ก่อน แล้ว </w:t>
+      </w:r>
+      <w:r>
+        <w:rPr>
+          <w:rFonts w:ascii="Angsana New" w:hAnsi="Angsana New" w:cs="Angsana New"/>
+          <w:sz w:val="36"/>
+          <w:szCs w:val="36"/>
+        </w:rPr>
+        <w:t xml:space="preserve">Server </w:t>
+      </w:r>
+      <w:r>
+        <w:rPr>
+          <w:rFonts w:ascii="Angsana New" w:hAnsi="Angsana New" w:cs="Angsana New" w:hint="cs"/>
+          <w:sz w:val="36"/>
+          <w:szCs w:val="36"/>
+          <w:cs/>
+        </w:rPr>
+        <w:t>จึงค่อยส่งผลลัพธ์มาให้</w:t>
+      </w:r>
+    </w:p>
+    <w:p>
+      <w:pPr>
+        <w:pStyle w:val="a3"/>
+        <w:numPr>
+          <w:ilvl w:val="0"/>
+          <w:numId w:val="1"/>
+        </w:numPr>
+        <w:rPr>
+          <w:rFonts w:ascii="Angsana New" w:hAnsi="Angsana New" w:cs="Angsana New"/>
+          <w:sz w:val="36"/>
+          <w:szCs w:val="36"/>
+        </w:rPr>
+      </w:pPr>
+      <w:r>
+        <w:rPr>
+          <w:rFonts w:ascii="Angsana New" w:hAnsi="Angsana New" w:cs="Angsana New" w:hint="cs"/>
+          <w:sz w:val="36"/>
+          <w:szCs w:val="36"/>
+          <w:cs/>
+        </w:rPr>
+        <w:t xml:space="preserve">306 </w:t>
+      </w:r>
+      <w:r>
+        <w:rPr>
+          <w:rFonts w:ascii="Angsana New" w:hAnsi="Angsana New" w:cs="Angsana New"/>
+          <w:sz w:val="36"/>
+          <w:szCs w:val="36"/>
+        </w:rPr>
+        <w:t>= Battle Ends</w:t>
+      </w:r>
+    </w:p>
+    <w:p>
+      <w:pPr>
+        <w:pStyle w:val="a3"/>
+        <w:numPr>
+          <w:ilvl w:val="1"/>
+          <w:numId w:val="1"/>
+        </w:numPr>
+        <w:rPr>
+          <w:rFonts w:ascii="Angsana New" w:hAnsi="Angsana New" w:cs="Angsana New" w:hint="cs"/>
+          <w:sz w:val="36"/>
+          <w:szCs w:val="36"/>
+        </w:rPr>
+      </w:pPr>
+      <w:r>
+        <w:rPr>
+          <w:rFonts w:ascii="Angsana New" w:hAnsi="Angsana New" w:cs="Angsana New" w:hint="cs"/>
+          <w:sz w:val="36"/>
+          <w:szCs w:val="36"/>
+          <w:cs/>
+        </w:rPr>
+        <w:t xml:space="preserve">เป็นการบอกว่า </w:t>
+      </w:r>
+      <w:r>
+        <w:rPr>
+          <w:rFonts w:ascii="Angsana New" w:hAnsi="Angsana New" w:cs="Angsana New"/>
+          <w:sz w:val="36"/>
+          <w:szCs w:val="36"/>
+        </w:rPr>
+        <w:t xml:space="preserve">Pokemon Battle </w:t>
+      </w:r>
+      <w:r>
+        <w:rPr>
+          <w:rFonts w:ascii="Angsana New" w:hAnsi="Angsana New" w:cs="Angsana New" w:hint="cs"/>
+          <w:sz w:val="36"/>
+          <w:szCs w:val="36"/>
+          <w:cs/>
+        </w:rPr>
+        <w:t xml:space="preserve">นั้นจบลงแล้ว พร้อมแสดงผลผู้ชนะ และ  </w:t>
+      </w:r>
+      <w:r>
+        <w:rPr>
+          <w:rFonts w:ascii="Angsana New" w:hAnsi="Angsana New" w:cs="Angsana New"/>
+          <w:sz w:val="36"/>
+          <w:szCs w:val="36"/>
+        </w:rPr>
+        <w:t xml:space="preserve">Reward </w:t>
+      </w:r>
+      <w:r>
+        <w:rPr>
+          <w:rFonts w:ascii="Angsana New" w:hAnsi="Angsana New" w:cs="Angsana New" w:hint="cs"/>
+          <w:sz w:val="36"/>
+          <w:szCs w:val="36"/>
+          <w:cs/>
+        </w:rPr>
+        <w:t>ที่ได้</w:t>
+      </w:r>
+    </w:p>
+    <w:p>
+      <w:pPr>
+        <w:pStyle w:val="a3"/>
+        <w:numPr>
+          <w:ilvl w:val="0"/>
+          <w:numId w:val="1"/>
+        </w:numPr>
+        <w:rPr>
+          <w:rFonts w:ascii="Angsana New" w:hAnsi="Angsana New" w:cs="Angsana New"/>
+          <w:sz w:val="36"/>
+          <w:szCs w:val="36"/>
+          <w:cs/>
+        </w:rPr>
+      </w:pPr>
+      <w:r>
+        <w:rPr>
+          <w:rFonts w:ascii="Angsana New" w:hAnsi="Angsana New" w:cs="Angsana New" w:hint="cs"/>
+          <w:sz w:val="36"/>
+          <w:szCs w:val="36"/>
+          <w:cs/>
+        </w:rPr>
+        <w:t xml:space="preserve">400 </w:t>
+      </w:r>
+      <w:r>
+        <w:rPr>
+          <w:rFonts w:ascii="Angsana New" w:hAnsi="Angsana New" w:cs="Angsana New"/>
+          <w:sz w:val="36"/>
+          <w:szCs w:val="36"/>
+        </w:rPr>
+        <w:t>= Bad Request</w:t>
       </w:r>
       <w:bookmarkStart w:id="0" w:name="_GoBack"/>
       <w:bookmarkEnd w:id="0"/>
     </w:p>
     <w:p>
       <w:pPr>
-        <w:pStyle w:val="a3"/>
-        <w:numPr>
-          <w:ilvl w:val="1"/>
-          <w:numId w:val="1"/>
-        </w:numPr>
-        <w:rPr>
-          <w:rFonts w:ascii="Angsana New" w:hAnsi="Angsana New" w:cs="Angsana New"/>
-          <w:sz w:val="36"/>
-          <w:szCs w:val="36"/>
-        </w:rPr>
-      </w:pPr>
+        <w:rPr>
+          <w:rFonts w:ascii="Angsana New" w:hAnsi="Angsana New" w:cs="Angsana New" w:hint="cs"/>
+          <w:sz w:val="36"/>
+          <w:szCs w:val="36"/>
+          <w:cs/>
+        </w:rPr>
+      </w:pPr>
+    </w:p>
+    <w:p>
+      <w:pPr>
+        <w:rPr>
+          <w:rFonts w:ascii="Angsana New" w:hAnsi="Angsana New" w:cs="Angsana New"/>
+          <w:sz w:val="36"/>
+          <w:szCs w:val="36"/>
+        </w:rPr>
+      </w:pPr>
+      <w:r>
+        <w:rPr>
+          <w:rFonts w:ascii="Angsana New" w:hAnsi="Angsana New" w:cs="Angsana New"/>
+          <w:sz w:val="36"/>
+          <w:szCs w:val="36"/>
+        </w:rPr>
+        <w:t xml:space="preserve"> </w:t>
+      </w:r>
     </w:p>
     <w:p>
       <w:pPr>
@@ -1540,7 +3301,7 @@
     </w:p>
     <w:sectPr>
       <w:pgSz w:w="11906" w:h="16838"/>
-      <w:pgMar w:top="1440" w:right="1440" w:bottom="1440" w:left="1440" w:header="708" w:footer="708" w:gutter="0"/>
+      <w:pgMar w:top="1440" w:right="566" w:bottom="1440" w:left="851" w:header="708" w:footer="708" w:gutter="0"/>
       <w:cols w:space="709"/>
       <w:docGrid w:linePitch="360"/>
     </w:sectPr>
@@ -1827,6 +3588,7 @@
   <w:style w:type="paragraph" w:default="1" w:styleId="a">
     <w:name w:val="Normal"/>
     <w:qFormat/>
+    <w:rsid w:val="009C41E8"/>
   </w:style>
   <w:style w:type="character" w:default="1" w:styleId="a0">
     <w:name w:val="Default Paragraph Font"/>
@@ -2028,6 +3790,7 @@
   <w:style w:type="paragraph" w:default="1" w:styleId="a">
     <w:name w:val="Normal"/>
     <w:qFormat/>
+    <w:rsid w:val="009C41E8"/>
   </w:style>
   <w:style w:type="character" w:default="1" w:styleId="a0">
     <w:name w:val="Default Paragraph Font"/>

</xml_diff>

<commit_message>
Finished Doc and change status code 428 to 401 (Unauthorized)
</commit_message>
<xml_diff>
--- a/Network1-Protocols.docx
+++ b/Network1-Protocols.docx
@@ -66,16 +66,19 @@
           <w:szCs w:val="40"/>
           <w:cs/>
         </w:rPr>
-        <w:t xml:space="preserve">นาย ปิยณัฐ กันเดช </w:t>
-      </w:r>
+        <w:t xml:space="preserve">นาย </w:t>
+      </w:r>
+      <w:proofErr w:type="spellStart"/>
       <w:r>
         <w:rPr>
           <w:rFonts w:ascii="Angsana New" w:hAnsi="Angsana New" w:cs="Angsana New"/>
           <w:sz w:val="32"/>
           <w:szCs w:val="40"/>
-        </w:rPr>
-        <w:t>5910401092</w:t>
-      </w:r>
+          <w:cs/>
+        </w:rPr>
+        <w:t>ปิยณัฐ</w:t>
+      </w:r>
+      <w:proofErr w:type="spellEnd"/>
       <w:r>
         <w:rPr>
           <w:rFonts w:ascii="Angsana New" w:hAnsi="Angsana New" w:cs="Angsana New"/>
@@ -83,7 +86,7 @@
           <w:szCs w:val="40"/>
           <w:cs/>
         </w:rPr>
-        <w:t xml:space="preserve"> หมู่เรียน </w:t>
+        <w:t xml:space="preserve"> กันเดช </w:t>
       </w:r>
       <w:r>
         <w:rPr>
@@ -91,25 +94,82 @@
           <w:sz w:val="32"/>
           <w:szCs w:val="40"/>
         </w:rPr>
-        <w:t>1</w:t>
-      </w:r>
-    </w:p>
-    <w:p>
-      <w:pPr>
+        <w:t>5910401092</w:t>
+      </w:r>
+      <w:r>
         <w:rPr>
           <w:rFonts w:ascii="Angsana New" w:hAnsi="Angsana New" w:cs="Angsana New"/>
           <w:sz w:val="32"/>
           <w:szCs w:val="40"/>
-        </w:rPr>
-      </w:pPr>
+          <w:cs/>
+        </w:rPr>
+        <w:t xml:space="preserve"> หมู่เรียน </w:t>
+      </w:r>
       <w:r>
         <w:rPr>
           <w:rFonts w:ascii="Angsana New" w:hAnsi="Angsana New" w:cs="Angsana New"/>
           <w:sz w:val="32"/>
           <w:szCs w:val="40"/>
-          <w:cs/>
-        </w:rPr>
-        <w:t xml:space="preserve">นาย ปุญญพัฒน์ ญาณวิสิฏฐ์ </w:t>
+        </w:rPr>
+        <w:t>1</w:t>
+      </w:r>
+    </w:p>
+    <w:p>
+      <w:pPr>
+        <w:rPr>
+          <w:rFonts w:ascii="Angsana New" w:hAnsi="Angsana New" w:cs="Angsana New"/>
+          <w:sz w:val="32"/>
+          <w:szCs w:val="40"/>
+        </w:rPr>
+      </w:pPr>
+      <w:r>
+        <w:rPr>
+          <w:rFonts w:ascii="Angsana New" w:hAnsi="Angsana New" w:cs="Angsana New"/>
+          <w:sz w:val="32"/>
+          <w:szCs w:val="40"/>
+          <w:cs/>
+        </w:rPr>
+        <w:t xml:space="preserve">นาย </w:t>
+      </w:r>
+      <w:proofErr w:type="spellStart"/>
+      <w:r>
+        <w:rPr>
+          <w:rFonts w:ascii="Angsana New" w:hAnsi="Angsana New" w:cs="Angsana New"/>
+          <w:sz w:val="32"/>
+          <w:szCs w:val="40"/>
+          <w:cs/>
+        </w:rPr>
+        <w:t>ปุญญพัฒน์</w:t>
+      </w:r>
+      <w:proofErr w:type="spellEnd"/>
+      <w:r>
+        <w:rPr>
+          <w:rFonts w:ascii="Angsana New" w:hAnsi="Angsana New" w:cs="Angsana New"/>
+          <w:sz w:val="32"/>
+          <w:szCs w:val="40"/>
+          <w:cs/>
+        </w:rPr>
+        <w:t xml:space="preserve"> ญาณวิ</w:t>
+      </w:r>
+      <w:proofErr w:type="spellStart"/>
+      <w:r>
+        <w:rPr>
+          <w:rFonts w:ascii="Angsana New" w:hAnsi="Angsana New" w:cs="Angsana New"/>
+          <w:sz w:val="32"/>
+          <w:szCs w:val="40"/>
+          <w:cs/>
+        </w:rPr>
+        <w:t>สิฏฐ์</w:t>
+      </w:r>
+      <w:proofErr w:type="spellEnd"/>
+      <w:r>
+        <w:rPr>
+          <w:rFonts w:ascii="Angsana New" w:hAnsi="Angsana New" w:cs="Angsana New"/>
+          <w:sz w:val="32"/>
+          <w:szCs w:val="40"/>
+          <w:cs/>
+        </w:rPr>
+        <w:t xml:space="preserve"> </w:t>
       </w:r>
       <w:r>
         <w:rPr>
@@ -240,6 +300,7 @@
         </w:rPr>
         <w:t xml:space="preserve">จะส่งข้อความไปหา </w:t>
       </w:r>
+      <w:proofErr w:type="gramStart"/>
       <w:r>
         <w:rPr>
           <w:rFonts w:ascii="Angsana New" w:hAnsi="Angsana New" w:cs="Angsana New"/>
@@ -263,7 +324,17 @@
           <w:szCs w:val="36"/>
           <w:cs/>
         </w:rPr>
-        <w:t xml:space="preserve">แล้วทาง </w:t>
+        <w:t>แล้วทาง</w:t>
+      </w:r>
+      <w:proofErr w:type="gramEnd"/>
+      <w:r>
+        <w:rPr>
+          <w:rFonts w:ascii="Angsana New" w:hAnsi="Angsana New" w:cs="Angsana New" w:hint="cs"/>
+          <w:sz w:val="36"/>
+          <w:szCs w:val="36"/>
+          <w:cs/>
+        </w:rPr>
+        <w:t xml:space="preserve"> </w:t>
       </w:r>
       <w:r>
         <w:rPr>
@@ -1156,7 +1227,25 @@
           <w:sz w:val="36"/>
           <w:szCs w:val="36"/>
         </w:rPr>
-        <w:t xml:space="preserve"> […player_name]</w:t>
+        <w:t xml:space="preserve"> […</w:t>
+      </w:r>
+      <w:proofErr w:type="spellStart"/>
+      <w:r>
+        <w:rPr>
+          <w:rFonts w:ascii="Angsana New" w:hAnsi="Angsana New" w:cs="Angsana New"/>
+          <w:sz w:val="36"/>
+          <w:szCs w:val="36"/>
+        </w:rPr>
+        <w:t>player_name</w:t>
+      </w:r>
+      <w:proofErr w:type="spellEnd"/>
+      <w:r>
+        <w:rPr>
+          <w:rFonts w:ascii="Angsana New" w:hAnsi="Angsana New" w:cs="Angsana New"/>
+          <w:sz w:val="36"/>
+          <w:szCs w:val="36"/>
+        </w:rPr>
+        <w:t>]</w:t>
       </w:r>
     </w:p>
     <w:p>
@@ -1181,13 +1270,23 @@
         </w:rPr>
         <w:t xml:space="preserve">ท้าผู้เล่นคนอื่นๆที่ออนไลน์อยู่ ให้แข่ง </w:t>
       </w:r>
-      <w:r>
-        <w:rPr>
-          <w:rFonts w:ascii="Angsana New" w:hAnsi="Angsana New" w:cs="Angsana New"/>
-          <w:sz w:val="36"/>
-          <w:szCs w:val="36"/>
-        </w:rPr>
-        <w:t xml:space="preserve">Pokemon Battle </w:t>
+      <w:proofErr w:type="spellStart"/>
+      <w:r>
+        <w:rPr>
+          <w:rFonts w:ascii="Angsana New" w:hAnsi="Angsana New" w:cs="Angsana New"/>
+          <w:sz w:val="36"/>
+          <w:szCs w:val="36"/>
+        </w:rPr>
+        <w:t>Pokemon</w:t>
+      </w:r>
+      <w:proofErr w:type="spellEnd"/>
+      <w:r>
+        <w:rPr>
+          <w:rFonts w:ascii="Angsana New" w:hAnsi="Angsana New" w:cs="Angsana New"/>
+          <w:sz w:val="36"/>
+          <w:szCs w:val="36"/>
+        </w:rPr>
+        <w:t xml:space="preserve"> Battle </w:t>
       </w:r>
       <w:r>
         <w:rPr>
@@ -1293,13 +1392,23 @@
         </w:rPr>
         <w:t xml:space="preserve">ถ้าผู้เล่นถูกท้าจากคนอื่น ก็จะเป็นการยอมรับคำท้า และ เริ่ม </w:t>
       </w:r>
-      <w:r>
-        <w:rPr>
-          <w:rFonts w:ascii="Angsana New" w:hAnsi="Angsana New" w:cs="Angsana New"/>
-          <w:sz w:val="36"/>
-          <w:szCs w:val="36"/>
-        </w:rPr>
-        <w:t xml:space="preserve">Pokemon Battle </w:t>
+      <w:proofErr w:type="spellStart"/>
+      <w:r>
+        <w:rPr>
+          <w:rFonts w:ascii="Angsana New" w:hAnsi="Angsana New" w:cs="Angsana New"/>
+          <w:sz w:val="36"/>
+          <w:szCs w:val="36"/>
+        </w:rPr>
+        <w:t>Pokemon</w:t>
+      </w:r>
+      <w:proofErr w:type="spellEnd"/>
+      <w:r>
+        <w:rPr>
+          <w:rFonts w:ascii="Angsana New" w:hAnsi="Angsana New" w:cs="Angsana New"/>
+          <w:sz w:val="36"/>
+          <w:szCs w:val="36"/>
+        </w:rPr>
+        <w:t xml:space="preserve"> Battle </w:t>
       </w:r>
     </w:p>
     <w:p>
@@ -1841,6 +1950,7 @@
         </w:rPr>
         <w:t>หลักที่ใช้ใน</w:t>
       </w:r>
+      <w:proofErr w:type="spellStart"/>
       <w:r>
         <w:rPr>
           <w:rFonts w:ascii="Angsana New" w:hAnsi="Angsana New" w:cs="Angsana New"/>
@@ -1849,6 +1959,7 @@
         </w:rPr>
         <w:t>Pokemon</w:t>
       </w:r>
+      <w:proofErr w:type="spellEnd"/>
       <w:r>
         <w:rPr>
           <w:rFonts w:ascii="Angsana New" w:hAnsi="Angsana New" w:cs="Angsana New" w:hint="cs"/>
@@ -1947,7 +2058,25 @@
           <w:sz w:val="36"/>
           <w:szCs w:val="36"/>
         </w:rPr>
-        <w:t>use + move + […move_name]</w:t>
+        <w:t>use + move + […</w:t>
+      </w:r>
+      <w:proofErr w:type="spellStart"/>
+      <w:r>
+        <w:rPr>
+          <w:rFonts w:ascii="Angsana New" w:hAnsi="Angsana New" w:cs="Angsana New"/>
+          <w:sz w:val="36"/>
+          <w:szCs w:val="36"/>
+        </w:rPr>
+        <w:t>move_name</w:t>
+      </w:r>
+      <w:proofErr w:type="spellEnd"/>
+      <w:r>
+        <w:rPr>
+          <w:rFonts w:ascii="Angsana New" w:hAnsi="Angsana New" w:cs="Angsana New"/>
+          <w:sz w:val="36"/>
+          <w:szCs w:val="36"/>
+        </w:rPr>
+        <w:t>]</w:t>
       </w:r>
     </w:p>
     <w:p>
@@ -1978,7 +2107,25 @@
           <w:sz w:val="36"/>
           <w:szCs w:val="36"/>
         </w:rPr>
-        <w:t>[…move_name]</w:t>
+        <w:t>[…</w:t>
+      </w:r>
+      <w:proofErr w:type="spellStart"/>
+      <w:r>
+        <w:rPr>
+          <w:rFonts w:ascii="Angsana New" w:hAnsi="Angsana New" w:cs="Angsana New"/>
+          <w:sz w:val="36"/>
+          <w:szCs w:val="36"/>
+        </w:rPr>
+        <w:t>move_name</w:t>
+      </w:r>
+      <w:proofErr w:type="spellEnd"/>
+      <w:r>
+        <w:rPr>
+          <w:rFonts w:ascii="Angsana New" w:hAnsi="Angsana New" w:cs="Angsana New"/>
+          <w:sz w:val="36"/>
+          <w:szCs w:val="36"/>
+        </w:rPr>
+        <w:t>]</w:t>
       </w:r>
     </w:p>
     <w:p>
@@ -2081,6 +2228,23 @@
         </w:rPr>
         <w:t>[…number]</w:t>
       </w:r>
+      <w:r>
+        <w:rPr>
+          <w:rFonts w:ascii="Angsana New" w:hAnsi="Angsana New" w:cs="Angsana New"/>
+          <w:sz w:val="36"/>
+          <w:szCs w:val="36"/>
+        </w:rPr>
+        <w:t xml:space="preserve"> </w:t>
+      </w:r>
+      <w:r>
+        <w:rPr>
+          <w:rFonts w:ascii="Angsana New" w:hAnsi="Angsana New" w:cs="Angsana New" w:hint="cs"/>
+          <w:sz w:val="36"/>
+          <w:szCs w:val="36"/>
+          <w:cs/>
+        </w:rPr>
+        <w:t xml:space="preserve">                        โดยมีค่าได้แค่ 1-4 เท่านั้น</w:t>
+      </w:r>
     </w:p>
     <w:p>
       <w:pPr>
@@ -2144,6 +2308,7 @@
         </w:rPr>
         <w:t xml:space="preserve"> […</w:t>
       </w:r>
+      <w:proofErr w:type="spellStart"/>
       <w:r>
         <w:rPr>
           <w:rFonts w:ascii="Angsana New" w:hAnsi="Angsana New" w:cs="Angsana New"/>
@@ -2152,6 +2317,7 @@
         </w:rPr>
         <w:t>item_name</w:t>
       </w:r>
+      <w:proofErr w:type="spellEnd"/>
       <w:r>
         <w:rPr>
           <w:rFonts w:ascii="Angsana New" w:hAnsi="Angsana New" w:cs="Angsana New"/>
@@ -2181,7 +2347,47 @@
           <w:szCs w:val="36"/>
           <w:cs/>
         </w:rPr>
-        <w:t>ใช้ไอเทมที่เรามีกับโปเกม่อนของเราตามชื่อไอเทมที่กำหนดให้</w:t>
+        <w:t>ใช้ไอ</w:t>
+      </w:r>
+      <w:proofErr w:type="spellStart"/>
+      <w:r>
+        <w:rPr>
+          <w:rFonts w:ascii="Angsana New" w:hAnsi="Angsana New" w:cs="Angsana New" w:hint="cs"/>
+          <w:sz w:val="36"/>
+          <w:szCs w:val="36"/>
+          <w:cs/>
+        </w:rPr>
+        <w:t>เทม</w:t>
+      </w:r>
+      <w:proofErr w:type="spellEnd"/>
+      <w:r>
+        <w:rPr>
+          <w:rFonts w:ascii="Angsana New" w:hAnsi="Angsana New" w:cs="Angsana New" w:hint="cs"/>
+          <w:sz w:val="36"/>
+          <w:szCs w:val="36"/>
+          <w:cs/>
+        </w:rPr>
+        <w:t>ที่เรามีกับโปเกม่อนของเราตามชื่อไอ</w:t>
+      </w:r>
+      <w:proofErr w:type="spellStart"/>
+      <w:r>
+        <w:rPr>
+          <w:rFonts w:ascii="Angsana New" w:hAnsi="Angsana New" w:cs="Angsana New" w:hint="cs"/>
+          <w:sz w:val="36"/>
+          <w:szCs w:val="36"/>
+          <w:cs/>
+        </w:rPr>
+        <w:t>เทม</w:t>
+      </w:r>
+      <w:proofErr w:type="spellEnd"/>
+      <w:r>
+        <w:rPr>
+          <w:rFonts w:ascii="Angsana New" w:hAnsi="Angsana New" w:cs="Angsana New" w:hint="cs"/>
+          <w:sz w:val="36"/>
+          <w:szCs w:val="36"/>
+          <w:cs/>
+        </w:rPr>
+        <w:t>ที่กำหนดให้</w:t>
       </w:r>
       <w:r>
         <w:rPr>
@@ -2200,6 +2406,7 @@
         </w:rPr>
         <w:t>[…</w:t>
       </w:r>
+      <w:proofErr w:type="spellStart"/>
       <w:r>
         <w:rPr>
           <w:rFonts w:ascii="Angsana New" w:hAnsi="Angsana New" w:cs="Angsana New"/>
@@ -2208,6 +2415,7 @@
         </w:rPr>
         <w:t>item_name</w:t>
       </w:r>
+      <w:proofErr w:type="spellEnd"/>
       <w:r>
         <w:rPr>
           <w:rFonts w:ascii="Angsana New" w:hAnsi="Angsana New" w:cs="Angsana New"/>
@@ -2275,7 +2483,27 @@
           <w:szCs w:val="36"/>
           <w:cs/>
         </w:rPr>
-        <w:t>ใช้ไอเทมที่เรามีกับโปเกม่อนของเราตาม</w:t>
+        <w:t>ใช้ไอ</w:t>
+      </w:r>
+      <w:proofErr w:type="spellStart"/>
+      <w:r>
+        <w:rPr>
+          <w:rFonts w:ascii="Angsana New" w:hAnsi="Angsana New" w:cs="Angsana New" w:hint="cs"/>
+          <w:sz w:val="36"/>
+          <w:szCs w:val="36"/>
+          <w:cs/>
+        </w:rPr>
+        <w:t>เทม</w:t>
+      </w:r>
+      <w:proofErr w:type="spellEnd"/>
+      <w:r>
+        <w:rPr>
+          <w:rFonts w:ascii="Angsana New" w:hAnsi="Angsana New" w:cs="Angsana New" w:hint="cs"/>
+          <w:sz w:val="36"/>
+          <w:szCs w:val="36"/>
+          <w:cs/>
+        </w:rPr>
+        <w:t>ที่เรามีกับโปเกม่อนของเราตาม</w:t>
       </w:r>
       <w:r>
         <w:rPr>
@@ -2379,7 +2607,27 @@
           <w:szCs w:val="36"/>
           <w:cs/>
         </w:rPr>
-        <w:t xml:space="preserve">จะอ่านว่าเราต้องการใช้ท่า หรือ ใช้ไอเทมจาก </w:t>
+        <w:t>จะอ่านว่าเราต้องการใช้ท่า หรือ ใช้ไอ</w:t>
+      </w:r>
+      <w:proofErr w:type="spellStart"/>
+      <w:r>
+        <w:rPr>
+          <w:rFonts w:ascii="Angsana New" w:hAnsi="Angsana New" w:cs="Angsana New" w:hint="cs"/>
+          <w:sz w:val="36"/>
+          <w:szCs w:val="36"/>
+          <w:cs/>
+        </w:rPr>
+        <w:t>เทม</w:t>
+      </w:r>
+      <w:proofErr w:type="spellEnd"/>
+      <w:r>
+        <w:rPr>
+          <w:rFonts w:ascii="Angsana New" w:hAnsi="Angsana New" w:cs="Angsana New" w:hint="cs"/>
+          <w:sz w:val="36"/>
+          <w:szCs w:val="36"/>
+          <w:cs/>
+        </w:rPr>
+        <w:t xml:space="preserve">จาก </w:t>
       </w:r>
       <w:r>
         <w:rPr>
@@ -2558,6 +2806,15 @@
         </w:rPr>
         <w:t>ถ้าไม่สามารถใช้ได้ ก็จะให้ผู้เล่นใส่คำสั่งใหม่จนกว่าจะใช้ได้</w:t>
       </w:r>
+    </w:p>
+    <w:p>
+      <w:pPr>
+        <w:rPr>
+          <w:rFonts w:ascii="Angsana New" w:hAnsi="Angsana New" w:cs="Angsana New"/>
+          <w:sz w:val="36"/>
+          <w:szCs w:val="36"/>
+        </w:rPr>
+      </w:pPr>
     </w:p>
     <w:p>
       <w:pPr>
@@ -2720,7 +2977,27 @@
           <w:szCs w:val="36"/>
           <w:cs/>
         </w:rPr>
-        <w:t>และปฎิบัติตามสิ่งที่เกิดขึ้นได้</w:t>
+        <w:t>และ</w:t>
+      </w:r>
+      <w:proofErr w:type="spellStart"/>
+      <w:r>
+        <w:rPr>
+          <w:rFonts w:ascii="Angsana New" w:hAnsi="Angsana New" w:cs="Angsana New" w:hint="cs"/>
+          <w:sz w:val="36"/>
+          <w:szCs w:val="36"/>
+          <w:cs/>
+        </w:rPr>
+        <w:t>ปฎิบัติ</w:t>
+      </w:r>
+      <w:proofErr w:type="spellEnd"/>
+      <w:r>
+        <w:rPr>
+          <w:rFonts w:ascii="Angsana New" w:hAnsi="Angsana New" w:cs="Angsana New" w:hint="cs"/>
+          <w:sz w:val="36"/>
+          <w:szCs w:val="36"/>
+          <w:cs/>
+        </w:rPr>
+        <w:t>ตามสิ่งที่เกิดขึ้นได้</w:t>
       </w:r>
     </w:p>
     <w:p>
@@ -2784,15 +3061,6 @@
         </w:rPr>
         <w:t>[3-DigitStatusCode]+[Message]</w:t>
       </w:r>
-    </w:p>
-    <w:p>
-      <w:pPr>
-        <w:rPr>
-          <w:rFonts w:ascii="Angsana New" w:hAnsi="Angsana New" w:cs="Angsana New" w:hint="cs"/>
-          <w:sz w:val="36"/>
-          <w:szCs w:val="36"/>
-        </w:rPr>
-      </w:pPr>
     </w:p>
     <w:p>
       <w:pPr>
@@ -2918,7 +3186,15 @@
           <w:sz w:val="36"/>
           <w:szCs w:val="36"/>
         </w:rPr>
-        <w:t xml:space="preserve">200   =  OK </w:t>
+        <w:t xml:space="preserve">200  </w:t>
+      </w:r>
+      <w:r>
+        <w:rPr>
+          <w:rFonts w:ascii="Angsana New" w:hAnsi="Angsana New" w:cs="Angsana New"/>
+          <w:sz w:val="36"/>
+          <w:szCs w:val="36"/>
+        </w:rPr>
+        <w:t xml:space="preserve">=  OK </w:t>
       </w:r>
     </w:p>
     <w:p>
@@ -2960,6 +3236,23 @@
         </w:rPr>
         <w:t>ที่ส่งไปนั้นถูกต้อง ดำเนินการเสร็จแล้ว พร้อมทั้งส่งผลลัพธ์กลับมาเรียบร้อยแล้วด้วย</w:t>
       </w:r>
+      <w:r>
+        <w:rPr>
+          <w:rFonts w:ascii="Angsana New" w:hAnsi="Angsana New" w:cs="Angsana New"/>
+          <w:sz w:val="36"/>
+          <w:szCs w:val="36"/>
+        </w:rPr>
+        <w:t xml:space="preserve"> </w:t>
+      </w:r>
+      <w:r>
+        <w:rPr>
+          <w:rFonts w:ascii="Angsana New" w:hAnsi="Angsana New" w:cs="Angsana New" w:hint="cs"/>
+          <w:sz w:val="36"/>
+          <w:szCs w:val="36"/>
+          <w:cs/>
+        </w:rPr>
+        <w:t>และ ให้ใส่คำสั่งถัดไป</w:t>
+      </w:r>
     </w:p>
     <w:p>
       <w:pPr>
@@ -2989,7 +3282,15 @@
           <w:sz w:val="36"/>
           <w:szCs w:val="36"/>
         </w:rPr>
-        <w:t>= Wait</w:t>
+        <w:t xml:space="preserve"> = </w:t>
+      </w:r>
+      <w:r>
+        <w:rPr>
+          <w:rFonts w:ascii="Angsana New" w:hAnsi="Angsana New" w:cs="Angsana New"/>
+          <w:sz w:val="36"/>
+          <w:szCs w:val="36"/>
+        </w:rPr>
+        <w:t>Wait</w:t>
       </w:r>
     </w:p>
     <w:p>
@@ -3137,7 +3438,31 @@
           <w:sz w:val="36"/>
           <w:szCs w:val="36"/>
         </w:rPr>
-        <w:t>= Battle Ends</w:t>
+        <w:t xml:space="preserve"> </w:t>
+      </w:r>
+      <w:r>
+        <w:rPr>
+          <w:rFonts w:ascii="Angsana New" w:hAnsi="Angsana New" w:cs="Angsana New"/>
+          <w:sz w:val="36"/>
+          <w:szCs w:val="36"/>
+        </w:rPr>
+        <w:t xml:space="preserve">= </w:t>
+      </w:r>
+      <w:r>
+        <w:rPr>
+          <w:rFonts w:ascii="Angsana New" w:hAnsi="Angsana New" w:cs="Angsana New"/>
+          <w:sz w:val="36"/>
+          <w:szCs w:val="36"/>
+        </w:rPr>
+        <w:t xml:space="preserve"> </w:t>
+      </w:r>
+      <w:r>
+        <w:rPr>
+          <w:rFonts w:ascii="Angsana New" w:hAnsi="Angsana New" w:cs="Angsana New"/>
+          <w:sz w:val="36"/>
+          <w:szCs w:val="36"/>
+        </w:rPr>
+        <w:t>Battle Ends</w:t>
       </w:r>
     </w:p>
     <w:p>
@@ -3162,13 +3487,23 @@
         </w:rPr>
         <w:t xml:space="preserve">เป็นการบอกว่า </w:t>
       </w:r>
-      <w:r>
-        <w:rPr>
-          <w:rFonts w:ascii="Angsana New" w:hAnsi="Angsana New" w:cs="Angsana New"/>
-          <w:sz w:val="36"/>
-          <w:szCs w:val="36"/>
-        </w:rPr>
-        <w:t xml:space="preserve">Pokemon Battle </w:t>
+      <w:proofErr w:type="spellStart"/>
+      <w:r>
+        <w:rPr>
+          <w:rFonts w:ascii="Angsana New" w:hAnsi="Angsana New" w:cs="Angsana New"/>
+          <w:sz w:val="36"/>
+          <w:szCs w:val="36"/>
+        </w:rPr>
+        <w:t>Pokemon</w:t>
+      </w:r>
+      <w:proofErr w:type="spellEnd"/>
+      <w:r>
+        <w:rPr>
+          <w:rFonts w:ascii="Angsana New" w:hAnsi="Angsana New" w:cs="Angsana New"/>
+          <w:sz w:val="36"/>
+          <w:szCs w:val="36"/>
+        </w:rPr>
+        <w:t xml:space="preserve"> Battle </w:t>
       </w:r>
       <w:r>
         <w:rPr>
@@ -3205,20 +3540,37 @@
           <w:numId w:val="1"/>
         </w:numPr>
         <w:rPr>
-          <w:rFonts w:ascii="Angsana New" w:hAnsi="Angsana New" w:cs="Angsana New"/>
-          <w:sz w:val="36"/>
-          <w:szCs w:val="36"/>
-          <w:cs/>
-        </w:rPr>
-      </w:pPr>
-      <w:r>
-        <w:rPr>
-          <w:rFonts w:ascii="Angsana New" w:hAnsi="Angsana New" w:cs="Angsana New" w:hint="cs"/>
-          <w:sz w:val="36"/>
-          <w:szCs w:val="36"/>
-          <w:cs/>
-        </w:rPr>
-        <w:t xml:space="preserve">400 </w:t>
+          <w:rFonts w:ascii="Angsana New" w:hAnsi="Angsana New" w:cs="Angsana New" w:hint="cs"/>
+          <w:sz w:val="36"/>
+          <w:szCs w:val="36"/>
+        </w:rPr>
+      </w:pPr>
+      <w:r>
+        <w:rPr>
+          <w:rFonts w:ascii="Angsana New" w:hAnsi="Angsana New" w:cs="Angsana New" w:hint="cs"/>
+          <w:sz w:val="36"/>
+          <w:szCs w:val="36"/>
+          <w:cs/>
+        </w:rPr>
+        <w:t>400</w:t>
+      </w:r>
+      <w:r>
+        <w:rPr>
+          <w:rFonts w:ascii="Angsana New" w:hAnsi="Angsana New" w:cs="Angsana New" w:hint="cs"/>
+          <w:sz w:val="36"/>
+          <w:szCs w:val="36"/>
+          <w:cs/>
+        </w:rPr>
+        <w:t xml:space="preserve"> </w:t>
+      </w:r>
+      <w:r>
+        <w:rPr>
+          <w:rFonts w:ascii="Angsana New" w:hAnsi="Angsana New" w:cs="Angsana New" w:hint="cs"/>
+          <w:sz w:val="36"/>
+          <w:szCs w:val="36"/>
+          <w:cs/>
+        </w:rPr>
+        <w:t xml:space="preserve"> </w:t>
       </w:r>
       <w:r>
         <w:rPr>
@@ -3227,77 +3579,796 @@
           <w:szCs w:val="36"/>
         </w:rPr>
         <w:t>= Bad Request</w:t>
+      </w:r>
+    </w:p>
+    <w:p>
+      <w:pPr>
+        <w:pStyle w:val="a3"/>
+        <w:numPr>
+          <w:ilvl w:val="1"/>
+          <w:numId w:val="1"/>
+        </w:numPr>
+        <w:rPr>
+          <w:rFonts w:ascii="Angsana New" w:hAnsi="Angsana New" w:cs="Angsana New"/>
+          <w:sz w:val="36"/>
+          <w:szCs w:val="36"/>
+        </w:rPr>
+      </w:pPr>
+      <w:r>
+        <w:rPr>
+          <w:rFonts w:ascii="Angsana New" w:hAnsi="Angsana New" w:cs="Angsana New" w:hint="cs"/>
+          <w:sz w:val="36"/>
+          <w:szCs w:val="36"/>
+          <w:cs/>
+        </w:rPr>
+        <w:t xml:space="preserve">บอกว่า </w:t>
+      </w:r>
+      <w:r>
+        <w:rPr>
+          <w:rFonts w:ascii="Angsana New" w:hAnsi="Angsana New" w:cs="Angsana New"/>
+          <w:sz w:val="36"/>
+          <w:szCs w:val="36"/>
+        </w:rPr>
+        <w:t xml:space="preserve">Request </w:t>
+      </w:r>
+      <w:r>
+        <w:rPr>
+          <w:rFonts w:ascii="Angsana New" w:hAnsi="Angsana New" w:cs="Angsana New" w:hint="cs"/>
+          <w:sz w:val="36"/>
+          <w:szCs w:val="36"/>
+          <w:cs/>
+        </w:rPr>
+        <w:t>ที่ส่งไปนั้นมีปัญหา ไม่ว่าจะเป็น ไม่มีคำสั่งนั้น</w:t>
+      </w:r>
+      <w:r>
+        <w:rPr>
+          <w:rFonts w:ascii="Angsana New" w:hAnsi="Angsana New" w:cs="Angsana New"/>
+          <w:sz w:val="36"/>
+          <w:szCs w:val="36"/>
+        </w:rPr>
+        <w:t>,</w:t>
+      </w:r>
+      <w:r>
+        <w:rPr>
+          <w:rFonts w:ascii="Angsana New" w:hAnsi="Angsana New" w:cs="Angsana New" w:hint="cs"/>
+          <w:sz w:val="36"/>
+          <w:szCs w:val="36"/>
+          <w:cs/>
+        </w:rPr>
+        <w:t xml:space="preserve"> จำนวน </w:t>
+      </w:r>
+      <w:r>
+        <w:rPr>
+          <w:rFonts w:ascii="Angsana New" w:hAnsi="Angsana New" w:cs="Angsana New"/>
+          <w:sz w:val="36"/>
+          <w:szCs w:val="36"/>
+        </w:rPr>
+        <w:t>parameter</w:t>
+      </w:r>
+      <w:r>
+        <w:rPr>
+          <w:rFonts w:ascii="Angsana New" w:hAnsi="Angsana New" w:cs="Angsana New"/>
+          <w:sz w:val="36"/>
+          <w:szCs w:val="36"/>
+        </w:rPr>
+        <w:tab/>
+      </w:r>
+      <w:r>
+        <w:rPr>
+          <w:rFonts w:ascii="Angsana New" w:hAnsi="Angsana New" w:cs="Angsana New"/>
+          <w:sz w:val="36"/>
+          <w:szCs w:val="36"/>
+        </w:rPr>
+        <w:tab/>
+        <w:t xml:space="preserve">    </w:t>
+      </w:r>
+      <w:r>
+        <w:rPr>
+          <w:rFonts w:ascii="Angsana New" w:hAnsi="Angsana New" w:cs="Angsana New" w:hint="cs"/>
+          <w:sz w:val="36"/>
+          <w:szCs w:val="36"/>
+          <w:cs/>
+        </w:rPr>
+        <w:t xml:space="preserve">ไม่ถูกต้อง </w:t>
+      </w:r>
+      <w:r>
+        <w:rPr>
+          <w:rFonts w:ascii="Angsana New" w:hAnsi="Angsana New" w:cs="Angsana New"/>
+          <w:sz w:val="36"/>
+          <w:szCs w:val="36"/>
+        </w:rPr>
+        <w:t xml:space="preserve">, </w:t>
+      </w:r>
+      <w:r>
+        <w:rPr>
+          <w:rFonts w:ascii="Angsana New" w:hAnsi="Angsana New" w:cs="Angsana New" w:hint="cs"/>
+          <w:sz w:val="36"/>
+          <w:szCs w:val="36"/>
+          <w:cs/>
+        </w:rPr>
+        <w:t xml:space="preserve">คำสั่งเขียนไม่ถูกต้องตาม </w:t>
+      </w:r>
+      <w:r>
+        <w:rPr>
+          <w:rFonts w:ascii="Angsana New" w:hAnsi="Angsana New" w:cs="Angsana New"/>
+          <w:sz w:val="36"/>
+          <w:szCs w:val="36"/>
+        </w:rPr>
+        <w:t xml:space="preserve">Syntax </w:t>
+      </w:r>
+      <w:r>
+        <w:rPr>
+          <w:rFonts w:ascii="Angsana New" w:hAnsi="Angsana New" w:cs="Angsana New" w:hint="cs"/>
+          <w:sz w:val="36"/>
+          <w:szCs w:val="36"/>
+          <w:cs/>
+        </w:rPr>
+        <w:t xml:space="preserve">ของ </w:t>
+      </w:r>
+      <w:r>
+        <w:rPr>
+          <w:rFonts w:ascii="Angsana New" w:hAnsi="Angsana New" w:cs="Angsana New"/>
+          <w:sz w:val="36"/>
+          <w:szCs w:val="36"/>
+        </w:rPr>
+        <w:t xml:space="preserve">Request </w:t>
+      </w:r>
+      <w:r>
+        <w:rPr>
+          <w:rFonts w:ascii="Angsana New" w:hAnsi="Angsana New" w:cs="Angsana New" w:hint="cs"/>
+          <w:sz w:val="36"/>
+          <w:szCs w:val="36"/>
+          <w:cs/>
+        </w:rPr>
+        <w:t xml:space="preserve">และให้เขียน </w:t>
+      </w:r>
+      <w:r>
+        <w:rPr>
+          <w:rFonts w:ascii="Angsana New" w:hAnsi="Angsana New" w:cs="Angsana New"/>
+          <w:sz w:val="36"/>
+          <w:szCs w:val="36"/>
+        </w:rPr>
+        <w:t xml:space="preserve">Request </w:t>
+      </w:r>
+      <w:r>
+        <w:rPr>
+          <w:rFonts w:ascii="Angsana New" w:hAnsi="Angsana New" w:cs="Angsana New" w:hint="cs"/>
+          <w:sz w:val="36"/>
+          <w:szCs w:val="36"/>
+          <w:cs/>
+        </w:rPr>
+        <w:t>ใหม่</w:t>
+      </w:r>
+    </w:p>
+    <w:p>
+      <w:pPr>
+        <w:pStyle w:val="a3"/>
+        <w:numPr>
+          <w:ilvl w:val="0"/>
+          <w:numId w:val="1"/>
+        </w:numPr>
+        <w:rPr>
+          <w:rFonts w:ascii="Angsana New" w:hAnsi="Angsana New" w:cs="Angsana New"/>
+          <w:sz w:val="36"/>
+          <w:szCs w:val="36"/>
+        </w:rPr>
+      </w:pPr>
+      <w:r>
+        <w:rPr>
+          <w:rFonts w:ascii="Angsana New" w:hAnsi="Angsana New" w:cs="Angsana New"/>
+          <w:sz w:val="36"/>
+          <w:szCs w:val="36"/>
+        </w:rPr>
+        <w:t xml:space="preserve">401  = </w:t>
+      </w:r>
+      <w:r>
+        <w:rPr>
+          <w:rFonts w:ascii="Angsana New" w:hAnsi="Angsana New" w:cs="Angsana New"/>
+          <w:sz w:val="36"/>
+          <w:szCs w:val="36"/>
+        </w:rPr>
+        <w:t>Unauthorized</w:t>
+      </w:r>
+    </w:p>
+    <w:p>
+      <w:pPr>
+        <w:pStyle w:val="a3"/>
+        <w:numPr>
+          <w:ilvl w:val="1"/>
+          <w:numId w:val="1"/>
+        </w:numPr>
+        <w:rPr>
+          <w:rFonts w:ascii="Angsana New" w:hAnsi="Angsana New" w:cs="Angsana New"/>
+          <w:sz w:val="36"/>
+          <w:szCs w:val="36"/>
+        </w:rPr>
+      </w:pPr>
+      <w:r>
+        <w:rPr>
+          <w:rFonts w:ascii="Angsana New" w:hAnsi="Angsana New" w:cs="Angsana New"/>
+          <w:sz w:val="36"/>
+          <w:szCs w:val="36"/>
+        </w:rPr>
+        <w:t xml:space="preserve"> </w:t>
+      </w:r>
+      <w:r>
+        <w:rPr>
+          <w:rFonts w:ascii="Angsana New" w:hAnsi="Angsana New" w:cs="Angsana New" w:hint="cs"/>
+          <w:sz w:val="36"/>
+          <w:szCs w:val="36"/>
+          <w:cs/>
+        </w:rPr>
+        <w:t xml:space="preserve">บอกว่า </w:t>
+      </w:r>
+      <w:r>
+        <w:rPr>
+          <w:rFonts w:ascii="Angsana New" w:hAnsi="Angsana New" w:cs="Angsana New"/>
+          <w:sz w:val="36"/>
+          <w:szCs w:val="36"/>
+        </w:rPr>
+        <w:t xml:space="preserve">Client </w:t>
+      </w:r>
+      <w:r>
+        <w:rPr>
+          <w:rFonts w:ascii="Angsana New" w:hAnsi="Angsana New" w:cs="Angsana New" w:hint="cs"/>
+          <w:sz w:val="36"/>
+          <w:szCs w:val="36"/>
+          <w:cs/>
+        </w:rPr>
+        <w:t xml:space="preserve">ต้องทำการเข้าสู่ระบบ </w:t>
+      </w:r>
+      <w:r>
+        <w:rPr>
+          <w:rFonts w:ascii="Angsana New" w:hAnsi="Angsana New" w:cs="Angsana New"/>
+          <w:sz w:val="36"/>
+          <w:szCs w:val="36"/>
+        </w:rPr>
+        <w:t>(</w:t>
+      </w:r>
+      <w:r>
+        <w:rPr>
+          <w:rFonts w:ascii="Angsana New" w:hAnsi="Angsana New" w:cs="Angsana New" w:hint="cs"/>
+          <w:sz w:val="36"/>
+          <w:szCs w:val="36"/>
+          <w:cs/>
+        </w:rPr>
+        <w:t xml:space="preserve">เลือก </w:t>
+      </w:r>
+      <w:r>
+        <w:rPr>
+          <w:rFonts w:ascii="Angsana New" w:hAnsi="Angsana New" w:cs="Angsana New"/>
+          <w:sz w:val="36"/>
+          <w:szCs w:val="36"/>
+        </w:rPr>
+        <w:t xml:space="preserve">Trainer) </w:t>
+      </w:r>
+      <w:r>
+        <w:rPr>
+          <w:rFonts w:ascii="Angsana New" w:hAnsi="Angsana New" w:cs="Angsana New" w:hint="cs"/>
+          <w:sz w:val="36"/>
+          <w:szCs w:val="36"/>
+          <w:cs/>
+        </w:rPr>
+        <w:t xml:space="preserve">ก่อนถึงจะใช้คำสั่ง </w:t>
+      </w:r>
+      <w:r>
+        <w:rPr>
+          <w:rFonts w:ascii="Angsana New" w:hAnsi="Angsana New" w:cs="Angsana New"/>
+          <w:sz w:val="36"/>
+          <w:szCs w:val="36"/>
+        </w:rPr>
+        <w:t xml:space="preserve">(Command) </w:t>
+      </w:r>
+      <w:r>
+        <w:rPr>
+          <w:rFonts w:ascii="Angsana New" w:hAnsi="Angsana New" w:cs="Angsana New" w:hint="cs"/>
+          <w:sz w:val="36"/>
+          <w:szCs w:val="36"/>
+          <w:cs/>
+        </w:rPr>
+        <w:t>นี้ได้</w:t>
+      </w:r>
+      <w:r>
+        <w:rPr>
+          <w:rFonts w:ascii="Angsana New" w:hAnsi="Angsana New" w:cs="Angsana New"/>
+          <w:sz w:val="36"/>
+          <w:szCs w:val="36"/>
+        </w:rPr>
+        <w:t xml:space="preserve"> </w:t>
+      </w:r>
+      <w:r>
+        <w:rPr>
+          <w:rFonts w:ascii="Angsana New" w:hAnsi="Angsana New" w:cs="Angsana New" w:hint="cs"/>
+          <w:sz w:val="36"/>
+          <w:szCs w:val="36"/>
+          <w:cs/>
+        </w:rPr>
+        <w:t xml:space="preserve">มักจะเกิดจาก </w:t>
+      </w:r>
+      <w:r>
+        <w:rPr>
+          <w:rFonts w:ascii="Angsana New" w:hAnsi="Angsana New" w:cs="Angsana New"/>
+          <w:sz w:val="36"/>
+          <w:szCs w:val="36"/>
+        </w:rPr>
+        <w:t xml:space="preserve">Request </w:t>
+      </w:r>
+      <w:r>
+        <w:rPr>
+          <w:rFonts w:ascii="Angsana New" w:hAnsi="Angsana New" w:cs="Angsana New" w:hint="cs"/>
+          <w:sz w:val="36"/>
+          <w:szCs w:val="36"/>
+          <w:cs/>
+        </w:rPr>
+        <w:t xml:space="preserve">ที่มี </w:t>
+      </w:r>
+      <w:r>
+        <w:rPr>
+          <w:rFonts w:ascii="Angsana New" w:hAnsi="Angsana New" w:cs="Angsana New"/>
+          <w:sz w:val="36"/>
+          <w:szCs w:val="36"/>
+        </w:rPr>
+        <w:t xml:space="preserve">command challenge </w:t>
+      </w:r>
+      <w:r>
+        <w:rPr>
+          <w:rFonts w:ascii="Angsana New" w:hAnsi="Angsana New" w:cs="Angsana New" w:hint="cs"/>
+          <w:sz w:val="36"/>
+          <w:szCs w:val="36"/>
+          <w:cs/>
+        </w:rPr>
+        <w:t xml:space="preserve">หรือ </w:t>
+      </w:r>
+      <w:r>
+        <w:rPr>
+          <w:rFonts w:ascii="Angsana New" w:hAnsi="Angsana New" w:cs="Angsana New"/>
+          <w:sz w:val="36"/>
+          <w:szCs w:val="36"/>
+        </w:rPr>
+        <w:t>use</w:t>
+      </w:r>
+    </w:p>
+    <w:p>
+      <w:pPr>
+        <w:pStyle w:val="a3"/>
+        <w:numPr>
+          <w:ilvl w:val="0"/>
+          <w:numId w:val="1"/>
+        </w:numPr>
+        <w:rPr>
+          <w:rFonts w:ascii="Angsana New" w:hAnsi="Angsana New" w:cs="Angsana New" w:hint="cs"/>
+          <w:sz w:val="36"/>
+          <w:szCs w:val="36"/>
+        </w:rPr>
+      </w:pPr>
+      <w:r>
+        <w:rPr>
+          <w:rFonts w:ascii="Angsana New" w:hAnsi="Angsana New" w:cs="Angsana New"/>
+          <w:sz w:val="36"/>
+          <w:szCs w:val="36"/>
+        </w:rPr>
+        <w:t>403 =</w:t>
+      </w:r>
+      <w:r>
+        <w:t xml:space="preserve"> </w:t>
+      </w:r>
+      <w:r>
+        <w:t xml:space="preserve"> </w:t>
+      </w:r>
+      <w:r>
+        <w:rPr>
+          <w:rFonts w:ascii="Angsana New" w:hAnsi="Angsana New" w:cs="Angsana New"/>
+          <w:sz w:val="36"/>
+          <w:szCs w:val="36"/>
+        </w:rPr>
+        <w:t>Forbidden</w:t>
+      </w:r>
+      <w:r>
+        <w:rPr>
+          <w:rFonts w:ascii="Angsana New" w:hAnsi="Angsana New" w:cs="Angsana New" w:hint="cs"/>
+          <w:sz w:val="36"/>
+          <w:szCs w:val="36"/>
+          <w:cs/>
+        </w:rPr>
+        <w:t xml:space="preserve"> </w:t>
+      </w:r>
+    </w:p>
+    <w:p>
+      <w:pPr>
+        <w:pStyle w:val="a3"/>
+        <w:numPr>
+          <w:ilvl w:val="1"/>
+          <w:numId w:val="1"/>
+        </w:numPr>
+        <w:rPr>
+          <w:rFonts w:ascii="Angsana New" w:hAnsi="Angsana New" w:cs="Angsana New"/>
+          <w:sz w:val="36"/>
+          <w:szCs w:val="36"/>
+        </w:rPr>
+      </w:pPr>
+      <w:r>
+        <w:rPr>
+          <w:rFonts w:ascii="Angsana New" w:hAnsi="Angsana New" w:cs="Angsana New" w:hint="cs"/>
+          <w:sz w:val="36"/>
+          <w:szCs w:val="36"/>
+          <w:cs/>
+        </w:rPr>
+        <w:t xml:space="preserve">บอกว่า </w:t>
+      </w:r>
+      <w:r>
+        <w:rPr>
+          <w:rFonts w:ascii="Angsana New" w:hAnsi="Angsana New" w:cs="Angsana New"/>
+          <w:sz w:val="36"/>
+          <w:szCs w:val="36"/>
+        </w:rPr>
+        <w:t xml:space="preserve">Request </w:t>
+      </w:r>
+      <w:r>
+        <w:rPr>
+          <w:rFonts w:ascii="Angsana New" w:hAnsi="Angsana New" w:cs="Angsana New" w:hint="cs"/>
+          <w:sz w:val="36"/>
+          <w:szCs w:val="36"/>
+          <w:cs/>
+        </w:rPr>
+        <w:t xml:space="preserve">ที่ส่งไปนั้น มี </w:t>
+      </w:r>
+      <w:r>
+        <w:rPr>
+          <w:rFonts w:ascii="Angsana New" w:hAnsi="Angsana New" w:cs="Angsana New"/>
+          <w:sz w:val="36"/>
+          <w:szCs w:val="36"/>
+        </w:rPr>
+        <w:t xml:space="preserve">Syntax </w:t>
+      </w:r>
+      <w:r>
+        <w:rPr>
+          <w:rFonts w:ascii="Angsana New" w:hAnsi="Angsana New" w:cs="Angsana New" w:hint="cs"/>
+          <w:sz w:val="36"/>
+          <w:szCs w:val="36"/>
+          <w:cs/>
+        </w:rPr>
+        <w:t xml:space="preserve">ที่ถูกต้อง จำนวน </w:t>
+      </w:r>
+      <w:r>
+        <w:rPr>
+          <w:rFonts w:ascii="Angsana New" w:hAnsi="Angsana New" w:cs="Angsana New"/>
+          <w:sz w:val="36"/>
+          <w:szCs w:val="36"/>
+        </w:rPr>
+        <w:t xml:space="preserve">Parameter </w:t>
+      </w:r>
+      <w:r>
+        <w:rPr>
+          <w:rFonts w:ascii="Angsana New" w:hAnsi="Angsana New" w:cs="Angsana New" w:hint="cs"/>
+          <w:sz w:val="36"/>
+          <w:szCs w:val="36"/>
+          <w:cs/>
+        </w:rPr>
+        <w:t xml:space="preserve">ที่ถูกต้อง แต่ไม่สามรถทำตามคำสั่งนั้นได้ เพราะเงื่อนไขไม่ตรงกับ </w:t>
+      </w:r>
+      <w:r>
+        <w:rPr>
+          <w:rFonts w:ascii="Angsana New" w:hAnsi="Angsana New" w:cs="Angsana New"/>
+          <w:sz w:val="36"/>
+          <w:szCs w:val="36"/>
+        </w:rPr>
+        <w:t xml:space="preserve">command </w:t>
+      </w:r>
+      <w:r>
+        <w:rPr>
+          <w:rFonts w:ascii="Angsana New" w:hAnsi="Angsana New" w:cs="Angsana New" w:hint="cs"/>
+          <w:sz w:val="36"/>
+          <w:szCs w:val="36"/>
+          <w:cs/>
+        </w:rPr>
+        <w:t>ที่ส่งไป</w:t>
+      </w:r>
+      <w:r>
+        <w:rPr>
+          <w:rFonts w:ascii="Angsana New" w:hAnsi="Angsana New" w:cs="Angsana New"/>
+          <w:sz w:val="36"/>
+          <w:szCs w:val="36"/>
+        </w:rPr>
+        <w:t xml:space="preserve"> </w:t>
+      </w:r>
+      <w:r>
+        <w:rPr>
+          <w:rFonts w:ascii="Angsana New" w:hAnsi="Angsana New" w:cs="Angsana New" w:hint="cs"/>
+          <w:sz w:val="36"/>
+          <w:szCs w:val="36"/>
+          <w:cs/>
+        </w:rPr>
+        <w:t xml:space="preserve">และให้ส่ง </w:t>
+      </w:r>
+      <w:r>
+        <w:rPr>
+          <w:rFonts w:ascii="Angsana New" w:hAnsi="Angsana New" w:cs="Angsana New"/>
+          <w:sz w:val="36"/>
+          <w:szCs w:val="36"/>
+        </w:rPr>
+        <w:t>Request</w:t>
+      </w:r>
+      <w:r>
+        <w:rPr>
+          <w:rFonts w:ascii="Angsana New" w:hAnsi="Angsana New" w:cs="Angsana New" w:hint="cs"/>
+          <w:sz w:val="36"/>
+          <w:szCs w:val="36"/>
+          <w:cs/>
+        </w:rPr>
+        <w:t xml:space="preserve">ด้วย </w:t>
+      </w:r>
+      <w:r>
+        <w:rPr>
+          <w:rFonts w:ascii="Angsana New" w:hAnsi="Angsana New" w:cs="Angsana New"/>
+          <w:sz w:val="36"/>
+          <w:szCs w:val="36"/>
+        </w:rPr>
+        <w:t xml:space="preserve">parameter </w:t>
+      </w:r>
+      <w:r>
+        <w:rPr>
+          <w:rFonts w:ascii="Angsana New" w:hAnsi="Angsana New" w:cs="Angsana New" w:hint="cs"/>
+          <w:sz w:val="36"/>
+          <w:szCs w:val="36"/>
+          <w:cs/>
+        </w:rPr>
+        <w:t xml:space="preserve">หรือ </w:t>
+      </w:r>
+      <w:r>
+        <w:rPr>
+          <w:rFonts w:ascii="Angsana New" w:hAnsi="Angsana New" w:cs="Angsana New"/>
+          <w:sz w:val="36"/>
+          <w:szCs w:val="36"/>
+        </w:rPr>
+        <w:t xml:space="preserve">command </w:t>
+      </w:r>
+      <w:r>
+        <w:rPr>
+          <w:rFonts w:ascii="Angsana New" w:hAnsi="Angsana New" w:cs="Angsana New" w:hint="cs"/>
+          <w:sz w:val="36"/>
+          <w:szCs w:val="36"/>
+          <w:cs/>
+        </w:rPr>
+        <w:t>อื่นอีกครั้ง</w:t>
+      </w:r>
+    </w:p>
+    <w:p>
+      <w:pPr>
+        <w:pStyle w:val="a3"/>
+        <w:numPr>
+          <w:ilvl w:val="0"/>
+          <w:numId w:val="1"/>
+        </w:numPr>
+        <w:rPr>
+          <w:rFonts w:ascii="Angsana New" w:hAnsi="Angsana New" w:cs="Angsana New" w:hint="cs"/>
+          <w:sz w:val="36"/>
+          <w:szCs w:val="36"/>
+        </w:rPr>
+      </w:pPr>
+      <w:r>
+        <w:rPr>
+          <w:rFonts w:ascii="Angsana New" w:hAnsi="Angsana New" w:cs="Angsana New" w:hint="cs"/>
+          <w:sz w:val="36"/>
+          <w:szCs w:val="36"/>
+          <w:cs/>
+        </w:rPr>
+        <w:t xml:space="preserve">404 </w:t>
+      </w:r>
+      <w:r>
+        <w:rPr>
+          <w:rFonts w:ascii="Angsana New" w:hAnsi="Angsana New" w:cs="Angsana New"/>
+          <w:sz w:val="36"/>
+          <w:szCs w:val="36"/>
+        </w:rPr>
+        <w:t>= Not Found</w:t>
+      </w:r>
+    </w:p>
+    <w:p>
+      <w:pPr>
+        <w:pStyle w:val="a3"/>
+        <w:numPr>
+          <w:ilvl w:val="1"/>
+          <w:numId w:val="1"/>
+        </w:numPr>
+        <w:rPr>
+          <w:rFonts w:ascii="Angsana New" w:hAnsi="Angsana New" w:cs="Angsana New"/>
+          <w:sz w:val="36"/>
+          <w:szCs w:val="36"/>
+        </w:rPr>
+      </w:pPr>
+      <w:r>
+        <w:rPr>
+          <w:rFonts w:ascii="Angsana New" w:hAnsi="Angsana New" w:cs="Angsana New" w:hint="cs"/>
+          <w:sz w:val="36"/>
+          <w:szCs w:val="36"/>
+          <w:cs/>
+        </w:rPr>
+        <w:t xml:space="preserve">บอกว่า </w:t>
+      </w:r>
+      <w:r>
+        <w:rPr>
+          <w:rFonts w:ascii="Angsana New" w:hAnsi="Angsana New" w:cs="Angsana New"/>
+          <w:sz w:val="36"/>
+          <w:szCs w:val="36"/>
+        </w:rPr>
+        <w:t xml:space="preserve">Request </w:t>
+      </w:r>
+      <w:r>
+        <w:rPr>
+          <w:rFonts w:ascii="Angsana New" w:hAnsi="Angsana New" w:cs="Angsana New" w:hint="cs"/>
+          <w:sz w:val="36"/>
+          <w:szCs w:val="36"/>
+          <w:cs/>
+        </w:rPr>
+        <w:t xml:space="preserve">ที่ส่งไปนั้น มีชื่อเฉพาะ ของ </w:t>
+      </w:r>
+      <w:r>
+        <w:rPr>
+          <w:rFonts w:ascii="Angsana New" w:hAnsi="Angsana New" w:cs="Angsana New"/>
+          <w:sz w:val="36"/>
+          <w:szCs w:val="36"/>
+        </w:rPr>
+        <w:t xml:space="preserve">Trainer/Item </w:t>
+      </w:r>
+      <w:r>
+        <w:rPr>
+          <w:rFonts w:ascii="Angsana New" w:hAnsi="Angsana New" w:cs="Angsana New" w:hint="cs"/>
+          <w:sz w:val="36"/>
+          <w:szCs w:val="36"/>
+          <w:cs/>
+        </w:rPr>
+        <w:t xml:space="preserve">ที่ไม่มีอยู่ในระบบ และจะให้ส่ง </w:t>
+      </w:r>
+      <w:r>
+        <w:rPr>
+          <w:rFonts w:ascii="Angsana New" w:hAnsi="Angsana New" w:cs="Angsana New"/>
+          <w:sz w:val="36"/>
+          <w:szCs w:val="36"/>
+        </w:rPr>
+        <w:t xml:space="preserve">Request </w:t>
+      </w:r>
+      <w:r>
+        <w:rPr>
+          <w:rFonts w:ascii="Angsana New" w:hAnsi="Angsana New" w:cs="Angsana New" w:hint="cs"/>
+          <w:sz w:val="36"/>
+          <w:szCs w:val="36"/>
+          <w:cs/>
+        </w:rPr>
+        <w:t xml:space="preserve">ใหม่ที่เปลี่ยน </w:t>
+      </w:r>
+      <w:r>
+        <w:rPr>
+          <w:rFonts w:ascii="Angsana New" w:hAnsi="Angsana New" w:cs="Angsana New"/>
+          <w:sz w:val="36"/>
+          <w:szCs w:val="36"/>
+        </w:rPr>
+        <w:t xml:space="preserve">Parameter </w:t>
+      </w:r>
+      <w:r>
+        <w:rPr>
+          <w:rFonts w:ascii="Angsana New" w:hAnsi="Angsana New" w:cs="Angsana New" w:hint="cs"/>
+          <w:sz w:val="36"/>
+          <w:szCs w:val="36"/>
+          <w:cs/>
+        </w:rPr>
+        <w:t>แล้วอีกครั้ง</w:t>
+      </w:r>
+    </w:p>
+    <w:p>
+      <w:pPr>
+        <w:rPr>
+          <w:rFonts w:ascii="Angsana New" w:hAnsi="Angsana New" w:cs="Angsana New" w:hint="cs"/>
+          <w:sz w:val="36"/>
+          <w:szCs w:val="36"/>
+        </w:rPr>
+      </w:pPr>
+    </w:p>
+    <w:p>
+      <w:pPr>
+        <w:pStyle w:val="a3"/>
+        <w:numPr>
+          <w:ilvl w:val="0"/>
+          <w:numId w:val="1"/>
+        </w:numPr>
+        <w:rPr>
+          <w:rFonts w:ascii="Angsana New" w:hAnsi="Angsana New" w:cs="Angsana New"/>
+          <w:sz w:val="36"/>
+          <w:szCs w:val="36"/>
+        </w:rPr>
+      </w:pPr>
+      <w:r>
+        <w:rPr>
+          <w:rFonts w:ascii="Angsana New" w:hAnsi="Angsana New" w:cs="Angsana New" w:hint="cs"/>
+          <w:sz w:val="36"/>
+          <w:szCs w:val="36"/>
+          <w:cs/>
+        </w:rPr>
+        <w:lastRenderedPageBreak/>
+        <w:t xml:space="preserve">600 </w:t>
+      </w:r>
+      <w:r>
+        <w:rPr>
+          <w:rFonts w:ascii="Angsana New" w:hAnsi="Angsana New" w:cs="Angsana New"/>
+          <w:sz w:val="36"/>
+          <w:szCs w:val="36"/>
+        </w:rPr>
+        <w:t>= exit</w:t>
+      </w:r>
+    </w:p>
+    <w:p>
+      <w:pPr>
+        <w:pStyle w:val="a3"/>
+        <w:numPr>
+          <w:ilvl w:val="1"/>
+          <w:numId w:val="1"/>
+        </w:numPr>
+        <w:rPr>
+          <w:rFonts w:ascii="Angsana New" w:hAnsi="Angsana New" w:cs="Angsana New"/>
+          <w:sz w:val="36"/>
+          <w:szCs w:val="36"/>
+        </w:rPr>
+      </w:pPr>
+      <w:r>
+        <w:rPr>
+          <w:rFonts w:ascii="Angsana New" w:hAnsi="Angsana New" w:cs="Angsana New"/>
+          <w:sz w:val="36"/>
+          <w:szCs w:val="36"/>
+        </w:rPr>
+        <w:t>Ser</w:t>
       </w:r>
       <w:bookmarkStart w:id="0" w:name="_GoBack"/>
       <w:bookmarkEnd w:id="0"/>
-    </w:p>
-    <w:p>
-      <w:pPr>
-        <w:rPr>
-          <w:rFonts w:ascii="Angsana New" w:hAnsi="Angsana New" w:cs="Angsana New" w:hint="cs"/>
-          <w:sz w:val="36"/>
-          <w:szCs w:val="36"/>
-          <w:cs/>
-        </w:rPr>
-      </w:pPr>
-    </w:p>
-    <w:p>
-      <w:pPr>
-        <w:rPr>
-          <w:rFonts w:ascii="Angsana New" w:hAnsi="Angsana New" w:cs="Angsana New"/>
-          <w:sz w:val="36"/>
-          <w:szCs w:val="36"/>
-        </w:rPr>
-      </w:pPr>
-      <w:r>
-        <w:rPr>
-          <w:rFonts w:ascii="Angsana New" w:hAnsi="Angsana New" w:cs="Angsana New"/>
-          <w:sz w:val="36"/>
-          <w:szCs w:val="36"/>
-        </w:rPr>
-        <w:t xml:space="preserve"> </w:t>
-      </w:r>
-    </w:p>
-    <w:p>
-      <w:pPr>
-        <w:pStyle w:val="a3"/>
-        <w:ind w:left="2160"/>
-        <w:rPr>
-          <w:rFonts w:ascii="Angsana New" w:hAnsi="Angsana New" w:cs="Angsana New"/>
-          <w:sz w:val="36"/>
-          <w:szCs w:val="36"/>
-        </w:rPr>
-      </w:pPr>
-    </w:p>
-    <w:p>
-      <w:pPr>
-        <w:pStyle w:val="a3"/>
-        <w:ind w:left="1440"/>
-        <w:rPr>
-          <w:rFonts w:ascii="Angsana New" w:hAnsi="Angsana New" w:cs="Angsana New" w:hint="cs"/>
-          <w:sz w:val="36"/>
-          <w:szCs w:val="36"/>
-        </w:rPr>
-      </w:pPr>
-    </w:p>
-    <w:p>
-      <w:pPr>
-        <w:rPr>
-          <w:rFonts w:ascii="Angsana New" w:hAnsi="Angsana New" w:cs="Angsana New"/>
-          <w:sz w:val="36"/>
-          <w:szCs w:val="36"/>
-        </w:rPr>
-      </w:pPr>
-    </w:p>
-    <w:p>
-      <w:pPr>
-        <w:pStyle w:val="a3"/>
-        <w:rPr>
-          <w:rFonts w:ascii="Angsana New" w:hAnsi="Angsana New" w:cs="Angsana New"/>
-          <w:sz w:val="36"/>
-          <w:szCs w:val="36"/>
-        </w:rPr>
-      </w:pPr>
+      <w:r>
+        <w:rPr>
+          <w:rFonts w:ascii="Angsana New" w:hAnsi="Angsana New" w:cs="Angsana New"/>
+          <w:sz w:val="36"/>
+          <w:szCs w:val="36"/>
+        </w:rPr>
+        <w:t xml:space="preserve">ver </w:t>
+      </w:r>
+      <w:r>
+        <w:rPr>
+          <w:rFonts w:ascii="Angsana New" w:hAnsi="Angsana New" w:cs="Angsana New" w:hint="cs"/>
+          <w:sz w:val="36"/>
+          <w:szCs w:val="36"/>
+          <w:cs/>
+        </w:rPr>
+        <w:t xml:space="preserve">ส่งสัญญาณให้ </w:t>
+      </w:r>
+      <w:r>
+        <w:rPr>
+          <w:rFonts w:ascii="Angsana New" w:hAnsi="Angsana New" w:cs="Angsana New"/>
+          <w:sz w:val="36"/>
+          <w:szCs w:val="36"/>
+        </w:rPr>
+        <w:t xml:space="preserve">Client </w:t>
+      </w:r>
+      <w:r>
+        <w:rPr>
+          <w:rFonts w:ascii="Angsana New" w:hAnsi="Angsana New" w:cs="Angsana New" w:hint="cs"/>
+          <w:sz w:val="36"/>
+          <w:szCs w:val="36"/>
+          <w:cs/>
+        </w:rPr>
+        <w:t xml:space="preserve">ตัดการเชื่อมต่อกับ </w:t>
+      </w:r>
+      <w:r>
+        <w:rPr>
+          <w:rFonts w:ascii="Angsana New" w:hAnsi="Angsana New" w:cs="Angsana New"/>
+          <w:sz w:val="36"/>
+          <w:szCs w:val="36"/>
+        </w:rPr>
+        <w:t xml:space="preserve">Server </w:t>
+      </w:r>
+      <w:r>
+        <w:rPr>
+          <w:rFonts w:ascii="Angsana New" w:hAnsi="Angsana New" w:cs="Angsana New" w:hint="cs"/>
+          <w:sz w:val="36"/>
+          <w:szCs w:val="36"/>
+          <w:cs/>
+        </w:rPr>
+        <w:t>และ ปิดโปรแกรม</w:t>
+      </w:r>
     </w:p>
     <w:sectPr>
       <w:pgSz w:w="11906" w:h="16838"/>
@@ -3314,8 +4385,8 @@
   <w:abstractNum w:abstractNumId="0">
     <w:nsid w:val="15E811F3"/>
     <w:multiLevelType w:val="hybridMultilevel"/>
-    <w:tmpl w:val="58A87782"/>
-    <w:lvl w:ilvl="0" w:tplc="45461C9E">
+    <w:tmpl w:val="8F6E1662"/>
+    <w:lvl w:ilvl="0" w:tplc="FCE2F54C">
       <w:numFmt w:val="bullet"/>
       <w:lvlText w:val=""/>
       <w:lvlJc w:val="left"/>
@@ -3324,6 +4395,7 @@
       </w:pPr>
       <w:rPr>
         <w:rFonts w:ascii="Symbol" w:eastAsiaTheme="minorHAnsi" w:hAnsi="Symbol" w:cs="Angsana New" w:hint="default"/>
+        <w:lang w:bidi="th-TH"/>
       </w:rPr>
     </w:lvl>
     <w:lvl w:ilvl="1" w:tplc="04090003">

</xml_diff>